<commit_message>
Enhance math tasks by adding multiplication trainer link in index.html, updating theory links in tasks, and introducing new theory page for cost formula in way_tasks.
</commit_message>
<xml_diff>
--- a/Задачки (1).docx
+++ b/Задачки (1).docx
@@ -918,7 +918,6 @@
           <w:numId w:val="2"/>
         </w:numPr>
       </w:pPr>
-      <w:bookmarkStart w:id="0" w:name="_GoBack"/>
       <w:r>
         <w:t xml:space="preserve">Стив построил прямоугольный бассейн длиной 6 метров, шириной 3 метра и глубиной 2 метра. Сколько литров воды потребуется, чтобы полностью его наполнить, если в 1 кубическом метре – 1000 литров воды?  </w:t>
       </w:r>
@@ -1115,7 +1114,6 @@
         <w:t>Ответ: 120 кг (8 × 5 = 40 блоков; 40 × 3 = 120 кг)</w:t>
       </w:r>
     </w:p>
-    <w:bookmarkEnd w:id="0"/>
     <w:p/>
     <w:p>
       <w:pPr>
@@ -1270,7 +1268,39 @@
       </w:r>
     </w:p>
     <w:p/>
-    <w:p/>
+    <w:p>
+      <w:pPr>
+        <w:jc w:val="center"/>
+        <w:rPr>
+          <w:b/>
+          <w:bCs/>
+          <w:sz w:val="28"/>
+          <w:szCs w:val="32"/>
+        </w:rPr>
+      </w:pPr>
+      <w:r>
+        <w:rPr>
+          <w:b/>
+          <w:bCs/>
+          <w:sz w:val="28"/>
+          <w:szCs w:val="32"/>
+        </w:rPr>
+        <w:t>Задачи на стоимость</w:t>
+      </w:r>
+    </w:p>
+    <w:p>
+      <w:pPr>
+        <w:jc w:val="center"/>
+        <w:rPr>
+          <w:b/>
+          <w:bCs/>
+          <w:sz w:val="28"/>
+          <w:szCs w:val="32"/>
+        </w:rPr>
+      </w:pPr>
+      <w:bookmarkStart w:id="0" w:name="_GoBack"/>
+      <w:bookmarkEnd w:id="0"/>
+    </w:p>
     <w:p/>
     <w:sectPr>
       <w:pgSz w:w="11906" w:h="16838"/>

</xml_diff>

<commit_message>
Update index.html button text for clarity, modify multiplication trainer layout in math_moduls, and enhance tasks.html with additional multiplication tasks and navigation improvements.
</commit_message>
<xml_diff>
--- a/Задачки (1).docx
+++ b/Задачки (1).docx
@@ -56,15 +56,7 @@
         </w:numPr>
       </w:pPr>
       <w:r>
-        <w:t xml:space="preserve"> Чтобы </w:t>
-      </w:r>
-      <w:proofErr w:type="spellStart"/>
-      <w:r>
-        <w:t>скрафтить</w:t>
-      </w:r>
-      <w:proofErr w:type="spellEnd"/>
-      <w:r>
-        <w:t xml:space="preserve"> 1 книжную полку, нужно 3 книги. Стив хочет поставить в своей библиотеке 7 полок. Сколько книг ему потребуется?</w:t>
+        <w:t xml:space="preserve"> Чтобы скрафтить 1 книжную полку, нужно 3 книги. Стив хочет поставить в своей библиотеке 7 полок. Сколько книг ему потребуется?</w:t>
       </w:r>
       <w:r>
         <w:rPr>
@@ -89,23 +81,7 @@
         </w:numPr>
       </w:pPr>
       <w:r>
-        <w:t xml:space="preserve"> В сундуке лежит 9 </w:t>
-      </w:r>
-      <w:proofErr w:type="spellStart"/>
-      <w:r>
-        <w:t>стаков</w:t>
-      </w:r>
-      <w:proofErr w:type="spellEnd"/>
-      <w:r>
-        <w:t xml:space="preserve"> досок. В одном </w:t>
-      </w:r>
-      <w:proofErr w:type="spellStart"/>
-      <w:r>
-        <w:t>стаке</w:t>
-      </w:r>
-      <w:proofErr w:type="spellEnd"/>
-      <w:r>
-        <w:t xml:space="preserve"> – 64 доски. Сколько досок всего в сундуке?</w:t>
+        <w:t xml:space="preserve"> В сундуке лежит 9 стаков досок. В одном стаке – 64 доски. Сколько досок всего в сундуке?</w:t>
       </w:r>
       <w:r>
         <w:t xml:space="preserve"> </w:t>
@@ -246,15 +222,7 @@
         </w:numPr>
       </w:pPr>
       <w:r>
-        <w:t xml:space="preserve"> Чтобы </w:t>
-      </w:r>
-      <w:proofErr w:type="spellStart"/>
-      <w:r>
-        <w:t>скрафтить</w:t>
-      </w:r>
-      <w:proofErr w:type="spellEnd"/>
-      <w:r>
-        <w:t xml:space="preserve"> 1 золотое яблоко, нужно 8 золотых слитков. Стив хочет сделать 5 золотых яблок. Сколько слитков золота ему потребуется?»</w:t>
+        <w:t xml:space="preserve"> Чтобы скрафтить 1 золотое яблоко, нужно 8 золотых слитков. Стив хочет сделать 5 золотых яблок. Сколько слитков золота ему потребуется?»</w:t>
       </w:r>
       <w:r>
         <w:rPr>
@@ -349,15 +317,7 @@
         </w:numPr>
       </w:pPr>
       <w:r>
-        <w:t xml:space="preserve">Чтобы </w:t>
-      </w:r>
-      <w:proofErr w:type="spellStart"/>
-      <w:r>
-        <w:t>скрафтить</w:t>
-      </w:r>
-      <w:proofErr w:type="spellEnd"/>
-      <w:r>
-        <w:t xml:space="preserve"> 1 кровать, нужно 3 доски и 3 блока шерсти. Сколько досок и шерсти потребуется для 6 кроватей?</w:t>
+        <w:t>Чтобы скрафтить 1 кровать, нужно 3 доски и 3 блока шерсти. Сколько досок и шерсти потребуется для 6 кроватей?</w:t>
       </w:r>
       <w:r>
         <w:t xml:space="preserve"> </w:t>
@@ -448,15 +408,7 @@
         </w:numPr>
       </w:pPr>
       <w:r>
-        <w:t xml:space="preserve">Чтобы </w:t>
-      </w:r>
-      <w:proofErr w:type="spellStart"/>
-      <w:r>
-        <w:t>скрафтить</w:t>
-      </w:r>
-      <w:proofErr w:type="spellEnd"/>
-      <w:r>
-        <w:t xml:space="preserve"> 1 ведро, нужно 3 железных слитка</w:t>
+        <w:t>Чтобы скрафтить 1 ведро, нужно 3 железных слитка</w:t>
       </w:r>
       <w:r>
         <w:t xml:space="preserve">, а для ножниц нужно </w:t>
@@ -514,23 +466,7 @@
         </w:numPr>
       </w:pPr>
       <w:r>
-        <w:t xml:space="preserve">Стив нашёл 6 </w:t>
-      </w:r>
-      <w:proofErr w:type="spellStart"/>
-      <w:r>
-        <w:t>стаков</w:t>
-      </w:r>
-      <w:proofErr w:type="spellEnd"/>
-      <w:r>
-        <w:t xml:space="preserve"> угля, в каждом </w:t>
-      </w:r>
-      <w:proofErr w:type="spellStart"/>
-      <w:r>
-        <w:t>стаке</w:t>
-      </w:r>
-      <w:proofErr w:type="spellEnd"/>
-      <w:r>
-        <w:t xml:space="preserve"> по 64 угля. Сколько всего угля у Стива?</w:t>
+        <w:t>Стив нашёл 6 стаков угля, в каждом стаке по 64 угля. Сколько всего угля у Стива?</w:t>
       </w:r>
       <w:r>
         <w:t xml:space="preserve"> — </w:t>
@@ -584,15 +520,7 @@
         </w:numPr>
       </w:pPr>
       <w:r>
-        <w:t xml:space="preserve">Стив хочет </w:t>
-      </w:r>
-      <w:proofErr w:type="spellStart"/>
-      <w:r>
-        <w:t>скрафтить</w:t>
-      </w:r>
-      <w:proofErr w:type="spellEnd"/>
-      <w:r>
-        <w:t xml:space="preserve"> 12 лодок, если на каждую нужно 5 досок. Сколько всего досок потребуется?</w:t>
+        <w:t>Стив хочет скрафтить 12 лодок, если на каждую нужно 5 досок. Сколько всего досок потребуется?</w:t>
       </w:r>
       <w:r>
         <w:t xml:space="preserve"> — </w:t>
@@ -751,72 +679,48 @@
         </w:numPr>
       </w:pPr>
       <w:r>
-        <w:t xml:space="preserve">В одном </w:t>
-      </w:r>
-      <w:proofErr w:type="spellStart"/>
-      <w:r>
-        <w:t>стаке</w:t>
-      </w:r>
-      <w:proofErr w:type="spellEnd"/>
-      <w:r>
-        <w:t xml:space="preserve"> 64 блока. Сколько всего блоков в 7 </w:t>
-      </w:r>
-      <w:proofErr w:type="spellStart"/>
-      <w:r>
-        <w:t>стаках</w:t>
-      </w:r>
-      <w:proofErr w:type="spellEnd"/>
+        <w:t>В одном стаке 64 блока. Сколько всего блоков в 7 стаках?</w:t>
+      </w:r>
+      <w:r>
+        <w:t xml:space="preserve"> — </w:t>
+      </w:r>
+      <w:r>
+        <w:t>448</w:t>
+      </w:r>
+    </w:p>
+    <w:p/>
+    <w:p>
+      <w:pPr>
+        <w:pStyle w:val="a7"/>
+        <w:numPr>
+          <w:ilvl w:val="0"/>
+          <w:numId w:val="1"/>
+        </w:numPr>
+      </w:pPr>
+      <w:r>
+        <w:lastRenderedPageBreak/>
+        <w:t>Чтобы скрафтить 1 сундук, нужно 8 досок. Сколько досок потребуется для 6 сундуков?</w:t>
+      </w:r>
+      <w:r>
+        <w:t xml:space="preserve"> — 48</w:t>
+      </w:r>
+    </w:p>
+    <w:p/>
+    <w:p>
+      <w:pPr>
+        <w:pStyle w:val="a7"/>
+        <w:numPr>
+          <w:ilvl w:val="0"/>
+          <w:numId w:val="1"/>
+        </w:numPr>
+      </w:pPr>
+      <w:r>
+        <w:t>Алекс хочет построить лестницу на 12 ступеней, если на каждую ступень нужно 2 блока. Сколько блоков потребуется</w:t>
+      </w:r>
       <w:r>
         <w:t>?</w:t>
       </w:r>
       <w:r>
-        <w:t xml:space="preserve"> — </w:t>
-      </w:r>
-      <w:r>
-        <w:t>448</w:t>
-      </w:r>
-    </w:p>
-    <w:p/>
-    <w:p>
-      <w:pPr>
-        <w:pStyle w:val="a7"/>
-        <w:numPr>
-          <w:ilvl w:val="0"/>
-          <w:numId w:val="1"/>
-        </w:numPr>
-      </w:pPr>
-      <w:r>
-        <w:lastRenderedPageBreak/>
-        <w:t xml:space="preserve">Чтобы </w:t>
-      </w:r>
-      <w:proofErr w:type="spellStart"/>
-      <w:r>
-        <w:t>скрафтить</w:t>
-      </w:r>
-      <w:proofErr w:type="spellEnd"/>
-      <w:r>
-        <w:t xml:space="preserve"> 1 сундук, нужно 8 досок. Сколько досок потребуется для 6 сундуков?</w:t>
-      </w:r>
-      <w:r>
-        <w:t xml:space="preserve"> — 48</w:t>
-      </w:r>
-    </w:p>
-    <w:p/>
-    <w:p>
-      <w:pPr>
-        <w:pStyle w:val="a7"/>
-        <w:numPr>
-          <w:ilvl w:val="0"/>
-          <w:numId w:val="1"/>
-        </w:numPr>
-      </w:pPr>
-      <w:r>
-        <w:t>Алекс хочет построить лестницу на 12 ступеней, если на каждую ступень нужно 2 блока. Сколько блоков потребуется</w:t>
-      </w:r>
-      <w:r>
-        <w:t>?</w:t>
-      </w:r>
-      <w:r>
         <w:t xml:space="preserve"> — 24</w:t>
       </w:r>
     </w:p>
@@ -834,15 +738,7 @@
         </w:numPr>
       </w:pPr>
       <w:r>
-        <w:t xml:space="preserve">Друзья на сервере </w:t>
-      </w:r>
-      <w:proofErr w:type="spellStart"/>
-      <w:r>
-        <w:t>крафтил</w:t>
-      </w:r>
-      <w:proofErr w:type="spellEnd"/>
-      <w:r>
-        <w:t xml:space="preserve"> каждому по алмазному мечу. Всего было 3 человека</w:t>
+        <w:t>Друзья на сервере крафтил каждому по алмазному мечу. Всего было 3 человека</w:t>
       </w:r>
       <w:r>
         <w:t>, кому понадобился меч. Сколько понадобилось алмазов для крафта(в крафте меча используется два алмаза)? — 6</w:t>
@@ -879,23 +775,7 @@
         </w:numPr>
       </w:pPr>
       <w:r>
-        <w:t xml:space="preserve">На дружелюбного </w:t>
-      </w:r>
-      <w:proofErr w:type="spellStart"/>
-      <w:r>
-        <w:t>гаста</w:t>
-      </w:r>
-      <w:proofErr w:type="spellEnd"/>
-      <w:r>
-        <w:t xml:space="preserve"> может сесть всего 4 человека, но Стиву этого мало, поэтому он решил усовершенствовать механизм седла и увеличить допустимое количество человек в три раза. Сколько теперь человек может расположиться на дружелюбном </w:t>
-      </w:r>
-      <w:proofErr w:type="spellStart"/>
-      <w:r>
-        <w:t>гасте</w:t>
-      </w:r>
-      <w:proofErr w:type="spellEnd"/>
-      <w:r>
-        <w:t xml:space="preserve">? — </w:t>
+        <w:t xml:space="preserve">На дружелюбного гаста может сесть всего 4 человека, но Стиву этого мало, поэтому он решил усовершенствовать механизм седла и увеличить допустимое количество человек в три раза. Сколько теперь человек может расположиться на дружелюбном гасте? — </w:t>
       </w:r>
       <w:r>
         <w:t>12</w:t>
@@ -1028,23 +908,7 @@
         </w:numPr>
       </w:pPr>
       <w:r>
-        <w:t xml:space="preserve">Стив собрал 4 </w:t>
-      </w:r>
-      <w:proofErr w:type="spellStart"/>
-      <w:r>
-        <w:t>стака</w:t>
-      </w:r>
-      <w:proofErr w:type="spellEnd"/>
-      <w:r>
-        <w:t xml:space="preserve"> железной руды, в каждом </w:t>
-      </w:r>
-      <w:proofErr w:type="spellStart"/>
-      <w:r>
-        <w:t>стаке</w:t>
-      </w:r>
-      <w:proofErr w:type="spellEnd"/>
-      <w:r>
-        <w:t xml:space="preserve"> по 64 блока. Из 2 блоков руды получается 1 слиток. Сколько слитков железа получит Стив?  </w:t>
+        <w:t xml:space="preserve">Стив собрал 4 стака железной руды, в каждом стаке по 64 блока. Из 2 блоков руды получается 1 слиток. Сколько слитков железа получит Стив?  </w:t>
       </w:r>
     </w:p>
     <w:p>
@@ -1080,20 +944,20 @@
         </w:numPr>
       </w:pPr>
       <w:r>
-        <w:t xml:space="preserve">Стив </w:t>
-      </w:r>
-      <w:proofErr w:type="spellStart"/>
-      <w:r>
-        <w:t>скрафтил</w:t>
-      </w:r>
-      <w:proofErr w:type="spellEnd"/>
-      <w:r>
-        <w:t xml:space="preserve"> 6 лодок, каждая из которых весит 8 килограммов. Он перевёз их на расстояние 3 километра. Какой общий вес лодок он перевёз и сколько метров он прошёл?  </w:t>
-      </w:r>
-    </w:p>
-    <w:p>
-      <w:r>
-        <w:t>Ответ: 48 кг, 3000 метров (6 × 8 = 48 кг; 3 км = 3000 м)</w:t>
+        <w:t xml:space="preserve">Стив скрафтил 6 лодок, каждая из которых весит 8 килограммов. Он перевёз их на расстояние 3 километра. </w:t>
+      </w:r>
+      <w:r>
+        <w:t>С</w:t>
+      </w:r>
+      <w:bookmarkStart w:id="0" w:name="_GoBack"/>
+      <w:bookmarkEnd w:id="0"/>
+      <w:r>
+        <w:t xml:space="preserve">колько метров он прошёл?  </w:t>
+      </w:r>
+    </w:p>
+    <w:p>
+      <w:r>
+        <w:t>Ответ: 3000 метров (3 км = 3000 м)</w:t>
       </w:r>
     </w:p>
     <w:p/>
@@ -1160,36 +1024,12 @@
         </w:numPr>
       </w:pPr>
       <w:r>
-        <w:t xml:space="preserve">Стив набрал 3 сундука песка, в каждом сундуке по 27 </w:t>
-      </w:r>
-      <w:proofErr w:type="spellStart"/>
-      <w:r>
-        <w:t>стаков</w:t>
-      </w:r>
-      <w:proofErr w:type="spellEnd"/>
-      <w:r>
-        <w:t xml:space="preserve">, а в каждом </w:t>
-      </w:r>
-      <w:proofErr w:type="spellStart"/>
-      <w:r>
-        <w:t>стаке</w:t>
-      </w:r>
-      <w:proofErr w:type="spellEnd"/>
-      <w:r>
-        <w:t xml:space="preserve"> по 64 блока. Сколько всего блоков песка у Стива?  </w:t>
-      </w:r>
-    </w:p>
-    <w:p>
-      <w:r>
-        <w:t xml:space="preserve">Ответ: 5184 блока (3 × 27 = 81 </w:t>
-      </w:r>
-      <w:proofErr w:type="spellStart"/>
-      <w:r>
-        <w:t>стак</w:t>
-      </w:r>
-      <w:proofErr w:type="spellEnd"/>
-      <w:r>
-        <w:t>; 81 × 64 = 5184 блока)</w:t>
+        <w:t xml:space="preserve">Стив набрал 3 сундука песка, в каждом сундуке по 27 стаков, а в каждом стаке по 64 блока. Сколько всего блоков песка у Стива?  </w:t>
+      </w:r>
+    </w:p>
+    <w:p>
+      <w:r>
+        <w:t>Ответ: 5184 блока (3 × 27 = 81 стак; 81 × 64 = 5184 блока)</w:t>
       </w:r>
     </w:p>
     <w:p/>
@@ -1238,15 +1078,7 @@
         </w:numPr>
       </w:pPr>
       <w:r>
-        <w:t xml:space="preserve">Стив захотел построить стеклянный шар для </w:t>
-      </w:r>
-      <w:proofErr w:type="spellStart"/>
-      <w:r>
-        <w:t>Элеев</w:t>
-      </w:r>
-      <w:proofErr w:type="spellEnd"/>
-      <w:r>
-        <w:t>. Высота шара должна быть минимум 12 блоков, а ширина и длина 8 блоков</w:t>
+        <w:t>Стив захотел построить стеклянный шар для Элеев. Высота шара должна быть минимум 12 блоков, а ширина и длина 8 блоков</w:t>
       </w:r>
       <w:r>
         <w:t xml:space="preserve">. Внутри же должна остаться полость объёмом </w:t>
@@ -1266,6 +1098,41 @@
       <w:r>
         <w:t>— 408</w:t>
       </w:r>
+    </w:p>
+    <w:p>
+      <w:pPr>
+        <w:pStyle w:val="a7"/>
+        <w:numPr>
+          <w:ilvl w:val="0"/>
+          <w:numId w:val="2"/>
+        </w:numPr>
+      </w:pPr>
+      <w:r>
+        <w:t xml:space="preserve">Стив скрафтил 6 лодок, каждая из которых весит 8 килограммов. Он перевёз их на расстояние 3 километра. Какой общий вес лодок он?  </w:t>
+      </w:r>
+    </w:p>
+    <w:p>
+      <w:r>
+        <w:t>Ответ: 48 кг</w:t>
+      </w:r>
+      <w:r>
+        <w:rPr>
+          <w:lang w:val="en-US"/>
+        </w:rPr>
+        <w:t xml:space="preserve"> </w:t>
+      </w:r>
+      <w:r>
+        <w:t>(6 × 8 = 48 кг</w:t>
+      </w:r>
+    </w:p>
+    <w:p>
+      <w:pPr>
+        <w:pStyle w:val="a7"/>
+        <w:numPr>
+          <w:ilvl w:val="0"/>
+          <w:numId w:val="2"/>
+        </w:numPr>
+      </w:pPr>
     </w:p>
     <w:p/>
     <w:p>
@@ -1290,16 +1157,10 @@
     </w:p>
     <w:p>
       <w:pPr>
-        <w:jc w:val="center"/>
         <w:rPr>
-          <w:b/>
-          <w:bCs/>
-          <w:sz w:val="28"/>
-          <w:szCs w:val="32"/>
+          <w:lang w:val="en-US"/>
         </w:rPr>
       </w:pPr>
-      <w:bookmarkStart w:id="0" w:name="_GoBack"/>
-      <w:bookmarkEnd w:id="0"/>
     </w:p>
     <w:p/>
     <w:sectPr>
@@ -1993,6 +1854,7 @@
   <w:style w:type="paragraph" w:default="1" w:styleId="a">
     <w:name w:val="Normal"/>
     <w:qFormat/>
+    <w:rsid w:val="00D92D25"/>
   </w:style>
   <w:style w:type="paragraph" w:styleId="1">
     <w:name w:val="heading 1"/>

</xml_diff>

<commit_message>
Remove temporary file and update document with new cost-related tasks for varying difficulty levels in Russian.
</commit_message>
<xml_diff>
--- a/Задачки (1).docx
+++ b/Задачки (1).docx
@@ -451,11 +451,6 @@
         <w:t>44</w:t>
       </w:r>
     </w:p>
-    <w:p>
-      <w:pPr>
-        <w:pStyle w:val="a7"/>
-      </w:pPr>
-    </w:p>
     <w:p/>
     <w:p>
       <w:pPr>
@@ -504,6 +499,7 @@
         </w:numPr>
       </w:pPr>
       <w:r>
+        <w:lastRenderedPageBreak/>
         <w:t>Алекс построила дорожку из песчаника длиной 15 блоков и шириной 2 блока. Сколько блоков песчаника ушло на дорожку?</w:t>
       </w:r>
       <w:r>
@@ -949,8 +945,6 @@
       <w:r>
         <w:t>С</w:t>
       </w:r>
-      <w:bookmarkStart w:id="0" w:name="_GoBack"/>
-      <w:bookmarkEnd w:id="0"/>
       <w:r>
         <w:t xml:space="preserve">колько метров он прошёл?  </w:t>
       </w:r>
@@ -1154,14 +1148,398 @@
         </w:rPr>
         <w:t>Задачи на стоимость</w:t>
       </w:r>
-    </w:p>
-    <w:p>
-      <w:pPr>
+      <w:r>
         <w:rPr>
-          <w:lang w:val="en-US"/>
+          <w:b/>
+          <w:bCs/>
+          <w:sz w:val="28"/>
+          <w:szCs w:val="32"/>
         </w:rPr>
-      </w:pPr>
-    </w:p>
+        <w:t xml:space="preserve"> лёгкого уровня</w:t>
+      </w:r>
+    </w:p>
+    <w:p>
+      <w:pPr>
+        <w:pStyle w:val="a7"/>
+        <w:numPr>
+          <w:ilvl w:val="0"/>
+          <w:numId w:val="6"/>
+        </w:numPr>
+      </w:pPr>
+      <w:r>
+        <w:t>Стив хочет купить 5 алмазных мечей. Один меч стоит 20 изумрудов. Сколько изумрудов нужно Стиву?</w:t>
+      </w:r>
+    </w:p>
+    <w:p>
+      <w:pPr>
+        <w:pStyle w:val="a7"/>
+        <w:numPr>
+          <w:ilvl w:val="0"/>
+          <w:numId w:val="6"/>
+        </w:numPr>
+      </w:pPr>
+      <w:r>
+        <w:t>Алекс продаёт 3 стака дерева по цене 12 железных слитков за стак. Сколько железных слитков она получит за все дерево?</w:t>
+      </w:r>
+    </w:p>
+    <w:p>
+      <w:pPr>
+        <w:pStyle w:val="a7"/>
+        <w:numPr>
+          <w:ilvl w:val="0"/>
+          <w:numId w:val="6"/>
+        </w:numPr>
+      </w:pPr>
+      <w:r>
+        <w:t>Житель предлагает обмен: 1 книжная полка за 6 изумрудов. Сколько изумрудов нужно, чтобы купить 7 книжных полок?</w:t>
+      </w:r>
+    </w:p>
+    <w:p>
+      <w:pPr>
+        <w:pStyle w:val="a7"/>
+        <w:numPr>
+          <w:ilvl w:val="0"/>
+          <w:numId w:val="6"/>
+        </w:numPr>
+      </w:pPr>
+      <w:r>
+        <w:lastRenderedPageBreak/>
+        <w:t>Стив купил 10 золотых яблок. Одно яблоко стоит 5 алмазов. Сколько алмазов он потратил?</w:t>
+      </w:r>
+    </w:p>
+    <w:p>
+      <w:pPr>
+        <w:pStyle w:val="a7"/>
+        <w:numPr>
+          <w:ilvl w:val="0"/>
+          <w:numId w:val="6"/>
+        </w:numPr>
+      </w:pPr>
+      <w:r>
+        <w:t>Алекс хочет купить 8 ведер лавы. Одно ведро стоит 4 железных слитка. Сколько всего железных слитков потребуется?</w:t>
+      </w:r>
+    </w:p>
+    <w:p>
+      <w:pPr>
+        <w:pStyle w:val="a7"/>
+        <w:numPr>
+          <w:ilvl w:val="0"/>
+          <w:numId w:val="6"/>
+        </w:numPr>
+      </w:pPr>
+      <w:r>
+        <w:t>Житель продаёт 15 стрел по цене 2 изумруда за 5 стрел. Сколько изумрудов нужно, чтобы купить все стрелы?</w:t>
+      </w:r>
+    </w:p>
+    <w:p>
+      <w:pPr>
+        <w:pStyle w:val="a7"/>
+        <w:numPr>
+          <w:ilvl w:val="0"/>
+          <w:numId w:val="6"/>
+        </w:numPr>
+      </w:pPr>
+      <w:r>
+        <w:t>Стив купил 6 книг, каждая стоит 3 изумруда. Сколько изумрудов он потратил?</w:t>
+      </w:r>
+    </w:p>
+    <w:p>
+      <w:pPr>
+        <w:pStyle w:val="a7"/>
+        <w:numPr>
+          <w:ilvl w:val="0"/>
+          <w:numId w:val="6"/>
+        </w:numPr>
+      </w:pPr>
+      <w:r>
+        <w:t>Алекс хочет купить 4 алмазных кирки. Одна кирка стоит 18 изумрудов. Сколько изумрудов потребуется?</w:t>
+      </w:r>
+    </w:p>
+    <w:p>
+      <w:pPr>
+        <w:pStyle w:val="a7"/>
+        <w:numPr>
+          <w:ilvl w:val="0"/>
+          <w:numId w:val="6"/>
+        </w:numPr>
+      </w:pPr>
+      <w:r>
+        <w:t>Житель продаёт 1 стак хлеба за 9 изумрудов. Сколько изумрудов нужно, чтобы купить 3 стака хлеба?</w:t>
+      </w:r>
+    </w:p>
+    <w:p>
+      <w:pPr>
+        <w:pStyle w:val="a7"/>
+        <w:numPr>
+          <w:ilvl w:val="0"/>
+          <w:numId w:val="6"/>
+        </w:numPr>
+      </w:pPr>
+      <w:r>
+        <w:t>Стив купил 12 блоков железа. Один блок стоит 7 изумрудов. Сколько изумрудов он потратил?</w:t>
+      </w:r>
+    </w:p>
+    <w:p>
+      <w:pPr>
+        <w:pStyle w:val="a7"/>
+        <w:numPr>
+          <w:ilvl w:val="0"/>
+          <w:numId w:val="6"/>
+        </w:numPr>
+      </w:pPr>
+      <w:r>
+        <w:t>Алекс купила 5 зелий скорости. Одно зелье стоит 4 золотых слитка. Сколько золотых слитков она потратила?</w:t>
+      </w:r>
+    </w:p>
+    <w:p>
+      <w:pPr>
+        <w:pStyle w:val="a7"/>
+        <w:numPr>
+          <w:ilvl w:val="0"/>
+          <w:numId w:val="6"/>
+        </w:numPr>
+      </w:pPr>
+      <w:r>
+        <w:t>Житель продаёт 2 карты по 8 изумрудов за каждую. Сколько изумрудов нужно, чтобы купить обе карты?</w:t>
+      </w:r>
+    </w:p>
+    <w:p>
+      <w:pPr>
+        <w:pStyle w:val="a7"/>
+        <w:numPr>
+          <w:ilvl w:val="0"/>
+          <w:numId w:val="6"/>
+        </w:numPr>
+      </w:pPr>
+      <w:r>
+        <w:t>Стив купил 9 кожаных шлемов. Один стоит 5 железных слитков. Сколько железных слитков он потратил?</w:t>
+      </w:r>
+    </w:p>
+    <w:p>
+      <w:pPr>
+        <w:pStyle w:val="a7"/>
+        <w:numPr>
+          <w:ilvl w:val="0"/>
+          <w:numId w:val="6"/>
+        </w:numPr>
+      </w:pPr>
+      <w:r>
+        <w:t>Алекс хочет купить 3 тотема бессмертия, каждый стоит 12 изумрудов. Сколько изумрудов потребуется?</w:t>
+      </w:r>
+    </w:p>
+    <w:p>
+      <w:pPr>
+        <w:pStyle w:val="a7"/>
+        <w:numPr>
+          <w:ilvl w:val="0"/>
+          <w:numId w:val="6"/>
+        </w:numPr>
+      </w:pPr>
+      <w:r>
+        <w:t>Житель продаёт 20 блоков песка по цене 2 изумруда за 4 блока. Сколько изумрудов нужно, чтобы купить все 20 блоков?</w:t>
+      </w:r>
+    </w:p>
+    <w:p>
+      <w:pPr>
+        <w:jc w:val="center"/>
+        <w:rPr>
+          <w:b/>
+          <w:bCs/>
+          <w:sz w:val="28"/>
+          <w:szCs w:val="32"/>
+        </w:rPr>
+      </w:pPr>
+      <w:r>
+        <w:rPr>
+          <w:b/>
+          <w:bCs/>
+          <w:sz w:val="28"/>
+          <w:szCs w:val="32"/>
+        </w:rPr>
+        <w:t>Задачи на стоимость</w:t>
+      </w:r>
+      <w:r>
+        <w:rPr>
+          <w:b/>
+          <w:bCs/>
+          <w:sz w:val="28"/>
+          <w:szCs w:val="32"/>
+        </w:rPr>
+        <w:t xml:space="preserve"> </w:t>
+      </w:r>
+      <w:r>
+        <w:rPr>
+          <w:b/>
+          <w:bCs/>
+          <w:sz w:val="28"/>
+          <w:szCs w:val="32"/>
+        </w:rPr>
+        <w:t>среднего</w:t>
+      </w:r>
+      <w:r>
+        <w:rPr>
+          <w:b/>
+          <w:bCs/>
+          <w:sz w:val="28"/>
+          <w:szCs w:val="32"/>
+        </w:rPr>
+        <w:t xml:space="preserve"> уровня</w:t>
+      </w:r>
+    </w:p>
+    <w:p>
+      <w:pPr>
+        <w:pStyle w:val="a7"/>
+        <w:numPr>
+          <w:ilvl w:val="0"/>
+          <w:numId w:val="8"/>
+        </w:numPr>
+      </w:pPr>
+      <w:r>
+        <w:rPr>
+          <w:rFonts w:ascii="Segoe UI" w:hAnsi="Segoe UI" w:cs="Segoe UI"/>
+        </w:rPr>
+        <w:t>Стив купил 3 алмазных меча по 15 изумрудов и 2 золотых яблока по 7 изумрудов. Сколько изумрудов он потратил? Сколько изумрудов у него останется, если у него было 60 изумрудов?</w:t>
+      </w:r>
+    </w:p>
+    <w:p>
+      <w:pPr>
+        <w:pStyle w:val="a7"/>
+        <w:numPr>
+          <w:ilvl w:val="0"/>
+          <w:numId w:val="8"/>
+        </w:numPr>
+      </w:pPr>
+      <w:r>
+        <w:rPr>
+          <w:rFonts w:ascii="Segoe UI" w:hAnsi="Segoe UI" w:cs="Segoe UI"/>
+        </w:rPr>
+        <w:t>Алекс купила 2 стака хлеба по 9 изумрудов и 3 ведра воды по 4 изумруда. Она дала продавцу 40 изумрудов. Хватит ли ей денег? Если да, то сколько сдачи она получит?</w:t>
+      </w:r>
+    </w:p>
+    <w:p>
+      <w:pPr>
+        <w:pStyle w:val="a7"/>
+        <w:numPr>
+          <w:ilvl w:val="0"/>
+          <w:numId w:val="8"/>
+        </w:numPr>
+      </w:pPr>
+      <w:r>
+        <w:rPr>
+          <w:rFonts w:ascii="Segoe UI" w:hAnsi="Segoe UI" w:cs="Segoe UI"/>
+        </w:rPr>
+        <w:t>Житель продаёт 1 карту за 10 изумрудов и 1 компас за 8 изумрудов. Стив хочет купить 2 карты и 1 компас. Сколько изумрудов ему нужно?</w:t>
+      </w:r>
+    </w:p>
+    <w:p>
+      <w:pPr>
+        <w:pStyle w:val="a7"/>
+        <w:numPr>
+          <w:ilvl w:val="0"/>
+          <w:numId w:val="8"/>
+        </w:numPr>
+      </w:pPr>
+      <w:r>
+        <w:rPr>
+          <w:rFonts w:ascii="Segoe UI" w:hAnsi="Segoe UI" w:cs="Segoe UI"/>
+        </w:rPr>
+        <w:t>Алекс купила 4 железных кирки по 6 изумрудов и 5 книжных полок по 3 изумруда. Сколько всего изумрудов она потратила?</w:t>
+      </w:r>
+    </w:p>
+    <w:p>
+      <w:pPr>
+        <w:pStyle w:val="a7"/>
+        <w:numPr>
+          <w:ilvl w:val="0"/>
+          <w:numId w:val="8"/>
+        </w:numPr>
+      </w:pPr>
+      <w:r>
+        <w:rPr>
+          <w:rFonts w:ascii="Segoe UI" w:hAnsi="Segoe UI" w:cs="Segoe UI"/>
+        </w:rPr>
+        <w:t>Стиву нужно купить 5 зелий лечения. Одно зелье стоит 7 изумрудов. У него есть 30 изумрудов. Сколько зелий он сможет купить? Сколько изумрудов у него останется?</w:t>
+      </w:r>
+    </w:p>
+    <w:p>
+      <w:pPr>
+        <w:pStyle w:val="a7"/>
+        <w:numPr>
+          <w:ilvl w:val="0"/>
+          <w:numId w:val="8"/>
+        </w:numPr>
+      </w:pPr>
+      <w:r>
+        <w:rPr>
+          <w:rFonts w:ascii="Segoe UI" w:hAnsi="Segoe UI" w:cs="Segoe UI"/>
+        </w:rPr>
+        <w:t>Житель продаёт 1 тотем бессмертия за 12 изумрудов, а 1 золотое яблоко - за 7 изумрудов. Алекс хочет купить 2 тотема и 3 яблока. Сколько изумрудов ей нужно?</w:t>
+      </w:r>
+    </w:p>
+    <w:p>
+      <w:pPr>
+        <w:pStyle w:val="a7"/>
+        <w:numPr>
+          <w:ilvl w:val="0"/>
+          <w:numId w:val="8"/>
+        </w:numPr>
+      </w:pPr>
+      <w:r>
+        <w:rPr>
+          <w:rFonts w:ascii="Segoe UI" w:hAnsi="Segoe UI" w:cs="Segoe UI"/>
+        </w:rPr>
+        <w:lastRenderedPageBreak/>
+        <w:t>Стив купил 2 алмазных кирки по 18 изумрудов и 1 железную кирку за 7 изумрудов. У него было 50 изумрудов. Сколько изумрудов у него осталось после покупки?</w:t>
+      </w:r>
+    </w:p>
+    <w:p>
+      <w:pPr>
+        <w:pStyle w:val="a7"/>
+        <w:numPr>
+          <w:ilvl w:val="0"/>
+          <w:numId w:val="8"/>
+        </w:numPr>
+      </w:pPr>
+      <w:r>
+        <w:rPr>
+          <w:rFonts w:ascii="Segoe UI" w:hAnsi="Segoe UI" w:cs="Segoe UI"/>
+        </w:rPr>
+        <w:t>Алекс хочет купить 3 стака стрел. Один стак стоит 5 изумрудов. У неё есть 20 изумрудов. Сколько сдачи она получит после покупки?</w:t>
+      </w:r>
+    </w:p>
+    <w:p>
+      <w:pPr>
+        <w:pStyle w:val="a7"/>
+        <w:numPr>
+          <w:ilvl w:val="0"/>
+          <w:numId w:val="8"/>
+        </w:numPr>
+      </w:pPr>
+      <w:r>
+        <w:rPr>
+          <w:rFonts w:ascii="Segoe UI" w:hAnsi="Segoe UI" w:cs="Segoe UI"/>
+        </w:rPr>
+        <w:t>Житель продаёт 1 карту за 9 изумрудов, но если купить сразу 3 карты, то одна карта будет стоить 7 изумрудов. Сколько изумрудов нужно, чтобы купить 3 карты по акции? Сколько бы стоило без акции?</w:t>
+      </w:r>
+    </w:p>
+    <w:p>
+      <w:pPr>
+        <w:pStyle w:val="a7"/>
+        <w:numPr>
+          <w:ilvl w:val="0"/>
+          <w:numId w:val="8"/>
+        </w:numPr>
+      </w:pPr>
+      <w:bookmarkStart w:id="0" w:name="_GoBack"/>
+      <w:bookmarkEnd w:id="0"/>
+      <w:r>
+        <w:rPr>
+          <w:rFonts w:ascii="Segoe UI" w:hAnsi="Segoe UI" w:cs="Segoe UI"/>
+        </w:rPr>
+        <w:t>Стив и Алекс вместе покупают 4 ведра лавы по 6 изумрудов и 6 хлебов по 2 изумруда. Если они поделят общую сумму поровну, сколько изумрудов заплатит каждый?</w:t>
+      </w:r>
+    </w:p>
+    <w:p/>
     <w:p/>
     <w:sectPr>
       <w:pgSz w:w="11906" w:h="16838"/>
@@ -1176,6 +1554,178 @@
 <file path=word/numbering.xml><?xml version="1.0" encoding="utf-8"?>
 <w:numbering xmlns:wpc="http://schemas.microsoft.com/office/word/2010/wordprocessingCanvas" xmlns:cx="http://schemas.microsoft.com/office/drawing/2014/chartex" xmlns:cx1="http://schemas.microsoft.com/office/drawing/2015/9/8/chartex" xmlns:cx2="http://schemas.microsoft.com/office/drawing/2015/10/21/chartex" xmlns:cx3="http://schemas.microsoft.com/office/drawing/2016/5/9/chartex" xmlns:cx4="http://schemas.microsoft.com/office/drawing/2016/5/10/chartex" xmlns:cx5="http://schemas.microsoft.com/office/drawing/2016/5/11/chartex" xmlns:cx6="http://schemas.microsoft.com/office/drawing/2016/5/12/chartex" xmlns:cx7="http://schemas.microsoft.com/office/drawing/2016/5/13/chartex" xmlns:cx8="http://schemas.microsoft.com/office/drawing/2016/5/14/chartex" xmlns:mc="http://schemas.openxmlformats.org/markup-compatibility/2006" xmlns:aink="http://schemas.microsoft.com/office/drawing/2016/ink" xmlns:am3d="http://schemas.microsoft.com/office/drawing/2017/model3d" xmlns:o="urn:schemas-microsoft-com:office:office" xmlns:r="http://schemas.openxmlformats.org/officeDocument/2006/relationships" xmlns:m="http://schemas.openxmlformats.org/officeDocument/2006/math" xmlns:v="urn:schemas-microsoft-com:vml" xmlns:wp14="http://schemas.microsoft.com/office/word/2010/wordprocessingDrawing" xmlns:wp="http://schemas.openxmlformats.org/drawingml/2006/wordprocessingDrawing" xmlns:w10="urn:schemas-microsoft-com:office:word" xmlns:w="http://schemas.openxmlformats.org/wordprocessingml/2006/main" xmlns:w14="http://schemas.microsoft.com/office/word/2010/wordml" xmlns:w15="http://schemas.microsoft.com/office/word/2012/wordml" xmlns:w16cex="http://schemas.microsoft.com/office/word/2018/wordml/cex" xmlns:w16cid="http://schemas.microsoft.com/office/word/2016/wordml/cid" xmlns:w16="http://schemas.microsoft.com/office/word/2018/wordml" xmlns:w16se="http://schemas.microsoft.com/office/word/2015/wordml/symex" xmlns:wpg="http://schemas.microsoft.com/office/word/2010/wordprocessingGroup" xmlns:wpi="http://schemas.microsoft.com/office/word/2010/wordprocessingInk" xmlns:wne="http://schemas.microsoft.com/office/word/2006/wordml" xmlns:wps="http://schemas.microsoft.com/office/word/2010/wordprocessingShape" mc:Ignorable="w14 w15 w16se w16cid w16 w16cex wp14">
   <w:abstractNum w:abstractNumId="0" w15:restartNumberingAfterBreak="0">
+    <w:nsid w:val="2AA5287A"/>
+    <w:multiLevelType w:val="hybridMultilevel"/>
+    <w:tmpl w:val="9A02BB1C"/>
+    <w:lvl w:ilvl="0" w:tplc="0419000F">
+      <w:start w:val="1"/>
+      <w:numFmt w:val="decimal"/>
+      <w:lvlText w:val="%1."/>
+      <w:lvlJc w:val="left"/>
+      <w:pPr>
+        <w:ind w:left="720" w:hanging="360"/>
+      </w:pPr>
+    </w:lvl>
+    <w:lvl w:ilvl="1" w:tplc="04190019" w:tentative="1">
+      <w:start w:val="1"/>
+      <w:numFmt w:val="lowerLetter"/>
+      <w:lvlText w:val="%2."/>
+      <w:lvlJc w:val="left"/>
+      <w:pPr>
+        <w:ind w:left="1440" w:hanging="360"/>
+      </w:pPr>
+    </w:lvl>
+    <w:lvl w:ilvl="2" w:tplc="0419001B" w:tentative="1">
+      <w:start w:val="1"/>
+      <w:numFmt w:val="lowerRoman"/>
+      <w:lvlText w:val="%3."/>
+      <w:lvlJc w:val="right"/>
+      <w:pPr>
+        <w:ind w:left="2160" w:hanging="180"/>
+      </w:pPr>
+    </w:lvl>
+    <w:lvl w:ilvl="3" w:tplc="0419000F" w:tentative="1">
+      <w:start w:val="1"/>
+      <w:numFmt w:val="decimal"/>
+      <w:lvlText w:val="%4."/>
+      <w:lvlJc w:val="left"/>
+      <w:pPr>
+        <w:ind w:left="2880" w:hanging="360"/>
+      </w:pPr>
+    </w:lvl>
+    <w:lvl w:ilvl="4" w:tplc="04190019" w:tentative="1">
+      <w:start w:val="1"/>
+      <w:numFmt w:val="lowerLetter"/>
+      <w:lvlText w:val="%5."/>
+      <w:lvlJc w:val="left"/>
+      <w:pPr>
+        <w:ind w:left="3600" w:hanging="360"/>
+      </w:pPr>
+    </w:lvl>
+    <w:lvl w:ilvl="5" w:tplc="0419001B" w:tentative="1">
+      <w:start w:val="1"/>
+      <w:numFmt w:val="lowerRoman"/>
+      <w:lvlText w:val="%6."/>
+      <w:lvlJc w:val="right"/>
+      <w:pPr>
+        <w:ind w:left="4320" w:hanging="180"/>
+      </w:pPr>
+    </w:lvl>
+    <w:lvl w:ilvl="6" w:tplc="0419000F" w:tentative="1">
+      <w:start w:val="1"/>
+      <w:numFmt w:val="decimal"/>
+      <w:lvlText w:val="%7."/>
+      <w:lvlJc w:val="left"/>
+      <w:pPr>
+        <w:ind w:left="5040" w:hanging="360"/>
+      </w:pPr>
+    </w:lvl>
+    <w:lvl w:ilvl="7" w:tplc="04190019" w:tentative="1">
+      <w:start w:val="1"/>
+      <w:numFmt w:val="lowerLetter"/>
+      <w:lvlText w:val="%8."/>
+      <w:lvlJc w:val="left"/>
+      <w:pPr>
+        <w:ind w:left="5760" w:hanging="360"/>
+      </w:pPr>
+    </w:lvl>
+    <w:lvl w:ilvl="8" w:tplc="0419001B" w:tentative="1">
+      <w:start w:val="1"/>
+      <w:numFmt w:val="lowerRoman"/>
+      <w:lvlText w:val="%9."/>
+      <w:lvlJc w:val="right"/>
+      <w:pPr>
+        <w:ind w:left="6480" w:hanging="180"/>
+      </w:pPr>
+    </w:lvl>
+  </w:abstractNum>
+  <w:abstractNum w:abstractNumId="1" w15:restartNumberingAfterBreak="0">
+    <w:nsid w:val="3E1E3B8C"/>
+    <w:multiLevelType w:val="hybridMultilevel"/>
+    <w:tmpl w:val="42F4D76C"/>
+    <w:lvl w:ilvl="0" w:tplc="0419000F">
+      <w:start w:val="1"/>
+      <w:numFmt w:val="decimal"/>
+      <w:lvlText w:val="%1."/>
+      <w:lvlJc w:val="left"/>
+      <w:pPr>
+        <w:ind w:left="720" w:hanging="360"/>
+      </w:pPr>
+    </w:lvl>
+    <w:lvl w:ilvl="1" w:tplc="04190019" w:tentative="1">
+      <w:start w:val="1"/>
+      <w:numFmt w:val="lowerLetter"/>
+      <w:lvlText w:val="%2."/>
+      <w:lvlJc w:val="left"/>
+      <w:pPr>
+        <w:ind w:left="1440" w:hanging="360"/>
+      </w:pPr>
+    </w:lvl>
+    <w:lvl w:ilvl="2" w:tplc="0419001B" w:tentative="1">
+      <w:start w:val="1"/>
+      <w:numFmt w:val="lowerRoman"/>
+      <w:lvlText w:val="%3."/>
+      <w:lvlJc w:val="right"/>
+      <w:pPr>
+        <w:ind w:left="2160" w:hanging="180"/>
+      </w:pPr>
+    </w:lvl>
+    <w:lvl w:ilvl="3" w:tplc="0419000F" w:tentative="1">
+      <w:start w:val="1"/>
+      <w:numFmt w:val="decimal"/>
+      <w:lvlText w:val="%4."/>
+      <w:lvlJc w:val="left"/>
+      <w:pPr>
+        <w:ind w:left="2880" w:hanging="360"/>
+      </w:pPr>
+    </w:lvl>
+    <w:lvl w:ilvl="4" w:tplc="04190019" w:tentative="1">
+      <w:start w:val="1"/>
+      <w:numFmt w:val="lowerLetter"/>
+      <w:lvlText w:val="%5."/>
+      <w:lvlJc w:val="left"/>
+      <w:pPr>
+        <w:ind w:left="3600" w:hanging="360"/>
+      </w:pPr>
+    </w:lvl>
+    <w:lvl w:ilvl="5" w:tplc="0419001B" w:tentative="1">
+      <w:start w:val="1"/>
+      <w:numFmt w:val="lowerRoman"/>
+      <w:lvlText w:val="%6."/>
+      <w:lvlJc w:val="right"/>
+      <w:pPr>
+        <w:ind w:left="4320" w:hanging="180"/>
+      </w:pPr>
+    </w:lvl>
+    <w:lvl w:ilvl="6" w:tplc="0419000F" w:tentative="1">
+      <w:start w:val="1"/>
+      <w:numFmt w:val="decimal"/>
+      <w:lvlText w:val="%7."/>
+      <w:lvlJc w:val="left"/>
+      <w:pPr>
+        <w:ind w:left="5040" w:hanging="360"/>
+      </w:pPr>
+    </w:lvl>
+    <w:lvl w:ilvl="7" w:tplc="04190019" w:tentative="1">
+      <w:start w:val="1"/>
+      <w:numFmt w:val="lowerLetter"/>
+      <w:lvlText w:val="%8."/>
+      <w:lvlJc w:val="left"/>
+      <w:pPr>
+        <w:ind w:left="5760" w:hanging="360"/>
+      </w:pPr>
+    </w:lvl>
+    <w:lvl w:ilvl="8" w:tplc="0419001B" w:tentative="1">
+      <w:start w:val="1"/>
+      <w:numFmt w:val="lowerRoman"/>
+      <w:lvlText w:val="%9."/>
+      <w:lvlJc w:val="right"/>
+      <w:pPr>
+        <w:ind w:left="6480" w:hanging="180"/>
+      </w:pPr>
+    </w:lvl>
+  </w:abstractNum>
+  <w:abstractNum w:abstractNumId="2" w15:restartNumberingAfterBreak="0">
     <w:nsid w:val="46B37E30"/>
     <w:multiLevelType w:val="hybridMultilevel"/>
     <w:tmpl w:val="96DAC04A"/>
@@ -1264,7 +1814,268 @@
       </w:pPr>
     </w:lvl>
   </w:abstractNum>
-  <w:abstractNum w:abstractNumId="1" w15:restartNumberingAfterBreak="0">
+  <w:abstractNum w:abstractNumId="3" w15:restartNumberingAfterBreak="0">
+    <w:nsid w:val="5F755DFB"/>
+    <w:multiLevelType w:val="hybridMultilevel"/>
+    <w:tmpl w:val="69CC14CA"/>
+    <w:lvl w:ilvl="0" w:tplc="0419000F">
+      <w:start w:val="1"/>
+      <w:numFmt w:val="decimal"/>
+      <w:lvlText w:val="%1."/>
+      <w:lvlJc w:val="left"/>
+      <w:pPr>
+        <w:ind w:left="1080" w:hanging="360"/>
+      </w:pPr>
+    </w:lvl>
+    <w:lvl w:ilvl="1" w:tplc="04190019" w:tentative="1">
+      <w:start w:val="1"/>
+      <w:numFmt w:val="lowerLetter"/>
+      <w:lvlText w:val="%2."/>
+      <w:lvlJc w:val="left"/>
+      <w:pPr>
+        <w:ind w:left="1800" w:hanging="360"/>
+      </w:pPr>
+    </w:lvl>
+    <w:lvl w:ilvl="2" w:tplc="0419001B" w:tentative="1">
+      <w:start w:val="1"/>
+      <w:numFmt w:val="lowerRoman"/>
+      <w:lvlText w:val="%3."/>
+      <w:lvlJc w:val="right"/>
+      <w:pPr>
+        <w:ind w:left="2520" w:hanging="180"/>
+      </w:pPr>
+    </w:lvl>
+    <w:lvl w:ilvl="3" w:tplc="0419000F" w:tentative="1">
+      <w:start w:val="1"/>
+      <w:numFmt w:val="decimal"/>
+      <w:lvlText w:val="%4."/>
+      <w:lvlJc w:val="left"/>
+      <w:pPr>
+        <w:ind w:left="3240" w:hanging="360"/>
+      </w:pPr>
+    </w:lvl>
+    <w:lvl w:ilvl="4" w:tplc="04190019" w:tentative="1">
+      <w:start w:val="1"/>
+      <w:numFmt w:val="lowerLetter"/>
+      <w:lvlText w:val="%5."/>
+      <w:lvlJc w:val="left"/>
+      <w:pPr>
+        <w:ind w:left="3960" w:hanging="360"/>
+      </w:pPr>
+    </w:lvl>
+    <w:lvl w:ilvl="5" w:tplc="0419001B" w:tentative="1">
+      <w:start w:val="1"/>
+      <w:numFmt w:val="lowerRoman"/>
+      <w:lvlText w:val="%6."/>
+      <w:lvlJc w:val="right"/>
+      <w:pPr>
+        <w:ind w:left="4680" w:hanging="180"/>
+      </w:pPr>
+    </w:lvl>
+    <w:lvl w:ilvl="6" w:tplc="0419000F" w:tentative="1">
+      <w:start w:val="1"/>
+      <w:numFmt w:val="decimal"/>
+      <w:lvlText w:val="%7."/>
+      <w:lvlJc w:val="left"/>
+      <w:pPr>
+        <w:ind w:left="5400" w:hanging="360"/>
+      </w:pPr>
+    </w:lvl>
+    <w:lvl w:ilvl="7" w:tplc="04190019" w:tentative="1">
+      <w:start w:val="1"/>
+      <w:numFmt w:val="lowerLetter"/>
+      <w:lvlText w:val="%8."/>
+      <w:lvlJc w:val="left"/>
+      <w:pPr>
+        <w:ind w:left="6120" w:hanging="360"/>
+      </w:pPr>
+    </w:lvl>
+    <w:lvl w:ilvl="8" w:tplc="0419001B" w:tentative="1">
+      <w:start w:val="1"/>
+      <w:numFmt w:val="lowerRoman"/>
+      <w:lvlText w:val="%9."/>
+      <w:lvlJc w:val="right"/>
+      <w:pPr>
+        <w:ind w:left="6840" w:hanging="180"/>
+      </w:pPr>
+    </w:lvl>
+  </w:abstractNum>
+  <w:abstractNum w:abstractNumId="4" w15:restartNumberingAfterBreak="0">
+    <w:nsid w:val="60DC2ED2"/>
+    <w:multiLevelType w:val="hybridMultilevel"/>
+    <w:tmpl w:val="05AE5F9C"/>
+    <w:lvl w:ilvl="0" w:tplc="0419000F">
+      <w:start w:val="1"/>
+      <w:numFmt w:val="decimal"/>
+      <w:lvlText w:val="%1."/>
+      <w:lvlJc w:val="left"/>
+      <w:pPr>
+        <w:ind w:left="720" w:hanging="360"/>
+      </w:pPr>
+      <w:rPr>
+        <w:rFonts w:hint="default"/>
+      </w:rPr>
+    </w:lvl>
+    <w:lvl w:ilvl="1" w:tplc="04190019" w:tentative="1">
+      <w:start w:val="1"/>
+      <w:numFmt w:val="lowerLetter"/>
+      <w:lvlText w:val="%2."/>
+      <w:lvlJc w:val="left"/>
+      <w:pPr>
+        <w:ind w:left="1440" w:hanging="360"/>
+      </w:pPr>
+    </w:lvl>
+    <w:lvl w:ilvl="2" w:tplc="0419001B" w:tentative="1">
+      <w:start w:val="1"/>
+      <w:numFmt w:val="lowerRoman"/>
+      <w:lvlText w:val="%3."/>
+      <w:lvlJc w:val="right"/>
+      <w:pPr>
+        <w:ind w:left="2160" w:hanging="180"/>
+      </w:pPr>
+    </w:lvl>
+    <w:lvl w:ilvl="3" w:tplc="0419000F" w:tentative="1">
+      <w:start w:val="1"/>
+      <w:numFmt w:val="decimal"/>
+      <w:lvlText w:val="%4."/>
+      <w:lvlJc w:val="left"/>
+      <w:pPr>
+        <w:ind w:left="2880" w:hanging="360"/>
+      </w:pPr>
+    </w:lvl>
+    <w:lvl w:ilvl="4" w:tplc="04190019" w:tentative="1">
+      <w:start w:val="1"/>
+      <w:numFmt w:val="lowerLetter"/>
+      <w:lvlText w:val="%5."/>
+      <w:lvlJc w:val="left"/>
+      <w:pPr>
+        <w:ind w:left="3600" w:hanging="360"/>
+      </w:pPr>
+    </w:lvl>
+    <w:lvl w:ilvl="5" w:tplc="0419001B" w:tentative="1">
+      <w:start w:val="1"/>
+      <w:numFmt w:val="lowerRoman"/>
+      <w:lvlText w:val="%6."/>
+      <w:lvlJc w:val="right"/>
+      <w:pPr>
+        <w:ind w:left="4320" w:hanging="180"/>
+      </w:pPr>
+    </w:lvl>
+    <w:lvl w:ilvl="6" w:tplc="0419000F" w:tentative="1">
+      <w:start w:val="1"/>
+      <w:numFmt w:val="decimal"/>
+      <w:lvlText w:val="%7."/>
+      <w:lvlJc w:val="left"/>
+      <w:pPr>
+        <w:ind w:left="5040" w:hanging="360"/>
+      </w:pPr>
+    </w:lvl>
+    <w:lvl w:ilvl="7" w:tplc="04190019" w:tentative="1">
+      <w:start w:val="1"/>
+      <w:numFmt w:val="lowerLetter"/>
+      <w:lvlText w:val="%8."/>
+      <w:lvlJc w:val="left"/>
+      <w:pPr>
+        <w:ind w:left="5760" w:hanging="360"/>
+      </w:pPr>
+    </w:lvl>
+    <w:lvl w:ilvl="8" w:tplc="0419001B" w:tentative="1">
+      <w:start w:val="1"/>
+      <w:numFmt w:val="lowerRoman"/>
+      <w:lvlText w:val="%9."/>
+      <w:lvlJc w:val="right"/>
+      <w:pPr>
+        <w:ind w:left="6480" w:hanging="180"/>
+      </w:pPr>
+    </w:lvl>
+  </w:abstractNum>
+  <w:abstractNum w:abstractNumId="5" w15:restartNumberingAfterBreak="0">
+    <w:nsid w:val="67BC6B58"/>
+    <w:multiLevelType w:val="hybridMultilevel"/>
+    <w:tmpl w:val="9A02BB1C"/>
+    <w:lvl w:ilvl="0" w:tplc="0419000F">
+      <w:start w:val="1"/>
+      <w:numFmt w:val="decimal"/>
+      <w:lvlText w:val="%1."/>
+      <w:lvlJc w:val="left"/>
+      <w:pPr>
+        <w:ind w:left="720" w:hanging="360"/>
+      </w:pPr>
+    </w:lvl>
+    <w:lvl w:ilvl="1" w:tplc="04190019" w:tentative="1">
+      <w:start w:val="1"/>
+      <w:numFmt w:val="lowerLetter"/>
+      <w:lvlText w:val="%2."/>
+      <w:lvlJc w:val="left"/>
+      <w:pPr>
+        <w:ind w:left="1440" w:hanging="360"/>
+      </w:pPr>
+    </w:lvl>
+    <w:lvl w:ilvl="2" w:tplc="0419001B" w:tentative="1">
+      <w:start w:val="1"/>
+      <w:numFmt w:val="lowerRoman"/>
+      <w:lvlText w:val="%3."/>
+      <w:lvlJc w:val="right"/>
+      <w:pPr>
+        <w:ind w:left="2160" w:hanging="180"/>
+      </w:pPr>
+    </w:lvl>
+    <w:lvl w:ilvl="3" w:tplc="0419000F" w:tentative="1">
+      <w:start w:val="1"/>
+      <w:numFmt w:val="decimal"/>
+      <w:lvlText w:val="%4."/>
+      <w:lvlJc w:val="left"/>
+      <w:pPr>
+        <w:ind w:left="2880" w:hanging="360"/>
+      </w:pPr>
+    </w:lvl>
+    <w:lvl w:ilvl="4" w:tplc="04190019" w:tentative="1">
+      <w:start w:val="1"/>
+      <w:numFmt w:val="lowerLetter"/>
+      <w:lvlText w:val="%5."/>
+      <w:lvlJc w:val="left"/>
+      <w:pPr>
+        <w:ind w:left="3600" w:hanging="360"/>
+      </w:pPr>
+    </w:lvl>
+    <w:lvl w:ilvl="5" w:tplc="0419001B" w:tentative="1">
+      <w:start w:val="1"/>
+      <w:numFmt w:val="lowerRoman"/>
+      <w:lvlText w:val="%6."/>
+      <w:lvlJc w:val="right"/>
+      <w:pPr>
+        <w:ind w:left="4320" w:hanging="180"/>
+      </w:pPr>
+    </w:lvl>
+    <w:lvl w:ilvl="6" w:tplc="0419000F" w:tentative="1">
+      <w:start w:val="1"/>
+      <w:numFmt w:val="decimal"/>
+      <w:lvlText w:val="%7."/>
+      <w:lvlJc w:val="left"/>
+      <w:pPr>
+        <w:ind w:left="5040" w:hanging="360"/>
+      </w:pPr>
+    </w:lvl>
+    <w:lvl w:ilvl="7" w:tplc="04190019" w:tentative="1">
+      <w:start w:val="1"/>
+      <w:numFmt w:val="lowerLetter"/>
+      <w:lvlText w:val="%8."/>
+      <w:lvlJc w:val="left"/>
+      <w:pPr>
+        <w:ind w:left="5760" w:hanging="360"/>
+      </w:pPr>
+    </w:lvl>
+    <w:lvl w:ilvl="8" w:tplc="0419001B" w:tentative="1">
+      <w:start w:val="1"/>
+      <w:numFmt w:val="lowerRoman"/>
+      <w:lvlText w:val="%9."/>
+      <w:lvlJc w:val="right"/>
+      <w:pPr>
+        <w:ind w:left="6480" w:hanging="180"/>
+      </w:pPr>
+    </w:lvl>
+  </w:abstractNum>
+  <w:abstractNum w:abstractNumId="6" w15:restartNumberingAfterBreak="0">
     <w:nsid w:val="685544D7"/>
     <w:multiLevelType w:val="hybridMultilevel"/>
     <w:tmpl w:val="331C2788"/>
@@ -1353,7 +2164,7 @@
       </w:pPr>
     </w:lvl>
   </w:abstractNum>
-  <w:abstractNum w:abstractNumId="2" w15:restartNumberingAfterBreak="0">
+  <w:abstractNum w:abstractNumId="7" w15:restartNumberingAfterBreak="0">
     <w:nsid w:val="6E8A6FC2"/>
     <w:multiLevelType w:val="hybridMultilevel"/>
     <w:tmpl w:val="8C308644"/>
@@ -1443,12 +2254,27 @@
     </w:lvl>
   </w:abstractNum>
   <w:num w:numId="1">
+    <w:abstractNumId w:val="7"/>
+  </w:num>
+  <w:num w:numId="2">
     <w:abstractNumId w:val="2"/>
   </w:num>
-  <w:num w:numId="2">
+  <w:num w:numId="3">
+    <w:abstractNumId w:val="6"/>
+  </w:num>
+  <w:num w:numId="4">
+    <w:abstractNumId w:val="4"/>
+  </w:num>
+  <w:num w:numId="5">
+    <w:abstractNumId w:val="3"/>
+  </w:num>
+  <w:num w:numId="6">
+    <w:abstractNumId w:val="5"/>
+  </w:num>
+  <w:num w:numId="7">
     <w:abstractNumId w:val="0"/>
   </w:num>
-  <w:num w:numId="3">
+  <w:num w:numId="8">
     <w:abstractNumId w:val="1"/>
   </w:num>
 </w:numbering>
@@ -2395,6 +3221,19 @@
       <w:shd w:val="clear" w:color="auto" w:fill="E1DFDD"/>
     </w:rPr>
   </w:style>
+  <w:style w:type="paragraph" w:customStyle="1" w:styleId="my-0">
+    <w:name w:val="my-0"/>
+    <w:basedOn w:val="a"/>
+    <w:rsid w:val="00875672"/>
+    <w:pPr>
+      <w:spacing w:before="100" w:beforeAutospacing="1" w:after="100" w:afterAutospacing="1" w:line="240" w:lineRule="auto"/>
+    </w:pPr>
+    <w:rPr>
+      <w:rFonts w:ascii="Times New Roman" w:eastAsia="Times New Roman" w:hAnsi="Times New Roman" w:cs="Times New Roman"/>
+      <w:kern w:val="0"/>
+      <w14:ligatures w14:val="none"/>
+    </w:rPr>
+  </w:style>
 </w:styles>
 </file>
 

</xml_diff>

<commit_message>
Add logic tasks section to tasks.html with links for easy and medium levels. Update existing logic problems in the document with answers for clarity.
</commit_message>
<xml_diff>
--- a/Задачки (1).docx
+++ b/Задачки (1).docx
@@ -2346,79 +2346,379 @@
       </w:r>
     </w:p>
     <w:p>
-      <w:r>
-        <w:t>1. Стив построил 6 домов, а Алекс построила на 2 дома больше. Сколько домов построила Алекс?</w:t>
-      </w:r>
-    </w:p>
-    <w:p>
-      <w:r>
-        <w:t>2. У Стива есть 7 алмазов, а у Алекса на 3 алмаза меньше. Сколько алмазов у Алекса?</w:t>
-      </w:r>
-    </w:p>
-    <w:p>
-      <w:r>
-        <w:t>3. В сундуке лежит 8 яблок, 5 морковок и 7 картошек. Сколько всего овощей и фруктов в сундуке?</w:t>
-      </w:r>
-    </w:p>
-    <w:p>
-      <w:r>
-        <w:t>4. Стив посадил 10 деревьев. 4 дерева выросли, а остальные нет. Сколько деревьев не выросло?</w:t>
-      </w:r>
-    </w:p>
-    <w:p>
-      <w:r>
-        <w:t>5. У Стива 3 кирки, а у Алекса в 2 раза больше. Сколько кирок у Алекса?</w:t>
-      </w:r>
-    </w:p>
-    <w:p>
-      <w:r>
-        <w:t>6. В шахте Стив нашёл 5 железных руд и 4 золотых. Сколько всего руд он нашёл?</w:t>
-      </w:r>
-    </w:p>
-    <w:p>
-      <w:r>
-        <w:t>7. У Алекса 9 хлебов. Она дала Стиву 4 хлеба. Сколько хлебов осталось у Алекса?</w:t>
-      </w:r>
-    </w:p>
-    <w:p>
-      <w:r>
-        <w:t>8. Стив поймал 6 рыб, а Алекс – на 2 рыбы больше. Сколько рыб поймала Алекс?</w:t>
-      </w:r>
-    </w:p>
-    <w:p>
-      <w:r>
-        <w:t>9. В деревне живут 3 жителя, а в соседней деревне на 5 жителей больше. Сколько жителей в соседней деревне?</w:t>
-      </w:r>
-    </w:p>
-    <w:p>
-      <w:r>
-        <w:t>10. Стив построил башню из 12 блоков. 5 блоков он снял. Сколько блоков осталось в башне?</w:t>
-      </w:r>
-    </w:p>
-    <w:p>
-      <w:r>
-        <w:t>11. У Стива было 10 стрел. В бою он потратил 7 стрел. Сколько стрел осталось у Стива?</w:t>
-      </w:r>
-    </w:p>
-    <w:p>
-      <w:r>
-        <w:t>12. Алекс собрала 8 цветов, а Стив – 2 цветка. На сколько цветов больше собрала Алекс?</w:t>
-      </w:r>
-    </w:p>
-    <w:p>
-      <w:r>
-        <w:t>13. В сундуке 4 железных меча и 3 золотых. Сколько всего мечей в сундуке?</w:t>
-      </w:r>
-    </w:p>
-    <w:p>
-      <w:r>
-        <w:t>14. Стив взял 5 факелов, а Алекс – 5 факелов. Сколько всего факелов они взяли вместе?</w:t>
-      </w:r>
-    </w:p>
-    <w:p>
-      <w:r>
-        <w:t>15. Алекс построила 7 лестниц, а Стив построил на 3 лестницы меньше. Сколько лестниц построил Стив?</w:t>
-      </w:r>
+      <w:pPr>
+        <w:pStyle w:val="a7"/>
+        <w:numPr>
+          <w:ilvl w:val="0"/>
+          <w:numId w:val="11"/>
+        </w:numPr>
+      </w:pPr>
+      <w:r>
+        <w:t>Стив построил 6 домов, а Алекс построила на 2 дома больше. Сколько домов построила Алекс?</w:t>
+      </w:r>
+    </w:p>
+    <w:p>
+      <w:pPr>
+        <w:ind w:firstLine="708"/>
+      </w:pPr>
+      <w:r>
+        <w:t xml:space="preserve">Ответ: </w:t>
+      </w:r>
+      <w:r>
+        <w:t>8</w:t>
+      </w:r>
+    </w:p>
+    <w:p>
+      <w:pPr>
+        <w:pStyle w:val="a7"/>
+        <w:numPr>
+          <w:ilvl w:val="0"/>
+          <w:numId w:val="11"/>
+        </w:numPr>
+      </w:pPr>
+      <w:r>
+        <w:t>У Стива есть 7 алмазов, а у Алекса на 3 алмаза меньше. Сколько алмазов у Алекса?</w:t>
+      </w:r>
+    </w:p>
+    <w:p>
+      <w:pPr>
+        <w:pStyle w:val="a7"/>
+      </w:pPr>
+      <w:r>
+        <w:t xml:space="preserve">Ответ: </w:t>
+      </w:r>
+      <w:r>
+        <w:t>4</w:t>
+      </w:r>
+    </w:p>
+    <w:p>
+      <w:pPr>
+        <w:pStyle w:val="a7"/>
+        <w:numPr>
+          <w:ilvl w:val="0"/>
+          <w:numId w:val="11"/>
+        </w:numPr>
+      </w:pPr>
+      <w:r>
+        <w:t>В сундуке лежит 8 яблок, 5 морковок и 7 картошек. Сколько всего овощей в сундуке?</w:t>
+      </w:r>
+    </w:p>
+    <w:p>
+      <w:pPr>
+        <w:pStyle w:val="a7"/>
+      </w:pPr>
+      <w:r>
+        <w:t>Ответ: 12</w:t>
+      </w:r>
+    </w:p>
+    <w:p>
+      <w:pPr>
+        <w:pStyle w:val="a7"/>
+        <w:numPr>
+          <w:ilvl w:val="0"/>
+          <w:numId w:val="11"/>
+        </w:numPr>
+      </w:pPr>
+      <w:r>
+        <w:t>Стив посадил 10 деревьев. 4 дерева выросли, а остальные нет. Сколько деревьев не выросло?</w:t>
+      </w:r>
+    </w:p>
+    <w:p>
+      <w:pPr>
+        <w:pStyle w:val="a7"/>
+      </w:pPr>
+      <w:r>
+        <w:t>Ответ: 6</w:t>
+      </w:r>
+    </w:p>
+    <w:p>
+      <w:pPr>
+        <w:pStyle w:val="a7"/>
+        <w:numPr>
+          <w:ilvl w:val="0"/>
+          <w:numId w:val="11"/>
+        </w:numPr>
+      </w:pPr>
+      <w:r>
+        <w:t>У Стива 3 кирки, а у Алекса в 2 раза больше. Сколько кирок у Алекса?</w:t>
+      </w:r>
+    </w:p>
+    <w:p>
+      <w:pPr>
+        <w:pStyle w:val="a7"/>
+      </w:pPr>
+      <w:r>
+        <w:t>Ответ: 6</w:t>
+      </w:r>
+    </w:p>
+    <w:p>
+      <w:pPr>
+        <w:pStyle w:val="a7"/>
+        <w:numPr>
+          <w:ilvl w:val="0"/>
+          <w:numId w:val="11"/>
+        </w:numPr>
+      </w:pPr>
+      <w:r>
+        <w:t>В шахте Стив нашёл 5 железных руд и 4 золотых. Сколько всего руд он нашёл?</w:t>
+      </w:r>
+    </w:p>
+    <w:p>
+      <w:pPr>
+        <w:pStyle w:val="a7"/>
+      </w:pPr>
+      <w:r>
+        <w:t xml:space="preserve">Ответ: </w:t>
+      </w:r>
+      <w:r>
+        <w:t>9</w:t>
+      </w:r>
+    </w:p>
+    <w:p>
+      <w:pPr>
+        <w:pStyle w:val="a7"/>
+        <w:numPr>
+          <w:ilvl w:val="0"/>
+          <w:numId w:val="11"/>
+        </w:numPr>
+      </w:pPr>
+      <w:r>
+        <w:t xml:space="preserve">У Алекса 9 </w:t>
+      </w:r>
+      <w:r>
+        <w:t>буханок хлеба</w:t>
+      </w:r>
+      <w:r>
+        <w:t xml:space="preserve">. Она дала Стиву 4 </w:t>
+      </w:r>
+      <w:r>
+        <w:t xml:space="preserve">буханки </w:t>
+      </w:r>
+      <w:r>
+        <w:t xml:space="preserve">хлеба. Сколько </w:t>
+      </w:r>
+      <w:r>
+        <w:t>буханок</w:t>
+      </w:r>
+      <w:r>
+        <w:t xml:space="preserve"> осталось у Алекса?</w:t>
+      </w:r>
+    </w:p>
+    <w:p>
+      <w:pPr>
+        <w:pStyle w:val="a7"/>
+      </w:pPr>
+      <w:r>
+        <w:t xml:space="preserve">Ответ: </w:t>
+      </w:r>
+      <w:r>
+        <w:t>5</w:t>
+      </w:r>
+    </w:p>
+    <w:p>
+      <w:pPr>
+        <w:pStyle w:val="a7"/>
+        <w:numPr>
+          <w:ilvl w:val="0"/>
+          <w:numId w:val="11"/>
+        </w:numPr>
+      </w:pPr>
+      <w:r>
+        <w:t>Стив поймал 6 рыб, а Алекс – на 2 рыбы больше. Сколько рыб поймала Алекс?</w:t>
+      </w:r>
+    </w:p>
+    <w:p>
+      <w:pPr>
+        <w:pStyle w:val="a7"/>
+      </w:pPr>
+      <w:r>
+        <w:t xml:space="preserve">Ответ: </w:t>
+      </w:r>
+      <w:r>
+        <w:t>8</w:t>
+      </w:r>
+    </w:p>
+    <w:p>
+      <w:pPr>
+        <w:pStyle w:val="a7"/>
+        <w:numPr>
+          <w:ilvl w:val="0"/>
+          <w:numId w:val="11"/>
+        </w:numPr>
+      </w:pPr>
+      <w:r>
+        <w:t xml:space="preserve">В деревне живут 3 жителя, а в соседней деревне на 5 жителей больше. Сколько жителей </w:t>
+      </w:r>
+      <w:r>
+        <w:t>живёт в двух этих деревнях</w:t>
+      </w:r>
+      <w:r>
+        <w:t>?</w:t>
+      </w:r>
+    </w:p>
+    <w:p>
+      <w:pPr>
+        <w:pStyle w:val="a7"/>
+      </w:pPr>
+      <w:r>
+        <w:t xml:space="preserve">Ответ: </w:t>
+      </w:r>
+      <w:r>
+        <w:t>11</w:t>
+      </w:r>
+    </w:p>
+    <w:p>
+      <w:pPr>
+        <w:pStyle w:val="a7"/>
+        <w:numPr>
+          <w:ilvl w:val="0"/>
+          <w:numId w:val="11"/>
+        </w:numPr>
+      </w:pPr>
+      <w:r>
+        <w:t xml:space="preserve">Стив построил башню из 12 блоков. 5 блоков он </w:t>
+      </w:r>
+      <w:r>
+        <w:t>сломал</w:t>
+      </w:r>
+      <w:r>
+        <w:t>. Сколько блоков осталось в башне?</w:t>
+      </w:r>
+    </w:p>
+    <w:p>
+      <w:pPr>
+        <w:pStyle w:val="a7"/>
+      </w:pPr>
+      <w:r>
+        <w:t xml:space="preserve">Ответ: </w:t>
+      </w:r>
+      <w:r>
+        <w:t>7</w:t>
+      </w:r>
+    </w:p>
+    <w:p>
+      <w:pPr>
+        <w:pStyle w:val="a7"/>
+        <w:numPr>
+          <w:ilvl w:val="0"/>
+          <w:numId w:val="11"/>
+        </w:numPr>
+      </w:pPr>
+      <w:r>
+        <w:t>У Стива было 10 стрел. В бою он потратил 7 стрел. Сколько стрел осталось у Стива?</w:t>
+      </w:r>
+    </w:p>
+    <w:p>
+      <w:pPr>
+        <w:pStyle w:val="a7"/>
+      </w:pPr>
+      <w:r>
+        <w:t xml:space="preserve">Ответ: </w:t>
+      </w:r>
+      <w:r>
+        <w:t>3</w:t>
+      </w:r>
+    </w:p>
+    <w:p>
+      <w:pPr>
+        <w:pStyle w:val="a7"/>
+        <w:numPr>
+          <w:ilvl w:val="0"/>
+          <w:numId w:val="11"/>
+        </w:numPr>
+      </w:pPr>
+      <w:r>
+        <w:t>Алекс собрала 8 цветов, а Стив – 2 цветка. На сколько цветов больше собрала Алекс?</w:t>
+      </w:r>
+    </w:p>
+    <w:p>
+      <w:pPr>
+        <w:pStyle w:val="a7"/>
+      </w:pPr>
+      <w:r>
+        <w:t xml:space="preserve">Ответ: </w:t>
+      </w:r>
+      <w:r>
+        <w:t>6</w:t>
+      </w:r>
+    </w:p>
+    <w:p>
+      <w:pPr>
+        <w:pStyle w:val="a7"/>
+        <w:numPr>
+          <w:ilvl w:val="0"/>
+          <w:numId w:val="11"/>
+        </w:numPr>
+      </w:pPr>
+      <w:r>
+        <w:lastRenderedPageBreak/>
+        <w:t>В сундуке 4 железных меча и 3 золотых. Сколько всего мечей в сундуке?</w:t>
+      </w:r>
+    </w:p>
+    <w:p>
+      <w:pPr>
+        <w:pStyle w:val="a7"/>
+      </w:pPr>
+      <w:r>
+        <w:t xml:space="preserve">Ответ: </w:t>
+      </w:r>
+      <w:r>
+        <w:t>7</w:t>
+      </w:r>
+    </w:p>
+    <w:p>
+      <w:pPr>
+        <w:pStyle w:val="a7"/>
+        <w:numPr>
+          <w:ilvl w:val="0"/>
+          <w:numId w:val="11"/>
+        </w:numPr>
+      </w:pPr>
+      <w:r>
+        <w:t>Стив взял 5 факелов, Алекс</w:t>
+      </w:r>
+      <w:r>
+        <w:t xml:space="preserve"> взяла столько же</w:t>
+      </w:r>
+      <w:r>
+        <w:t>. Сколько всего факелов они взяли вместе?</w:t>
+      </w:r>
+    </w:p>
+    <w:p>
+      <w:pPr>
+        <w:pStyle w:val="a7"/>
+      </w:pPr>
+      <w:r>
+        <w:t xml:space="preserve">Ответ: </w:t>
+      </w:r>
+      <w:r>
+        <w:t>10</w:t>
+      </w:r>
+    </w:p>
+    <w:p>
+      <w:pPr>
+        <w:pStyle w:val="a7"/>
+        <w:numPr>
+          <w:ilvl w:val="0"/>
+          <w:numId w:val="11"/>
+        </w:numPr>
+      </w:pPr>
+      <w:r>
+        <w:t>Алекс построила 7 лестниц, а Стив построил на 3 лестницы меньше. Сколько лестниц построил Стив?</w:t>
+      </w:r>
+    </w:p>
+    <w:p>
+      <w:pPr>
+        <w:pStyle w:val="a7"/>
+      </w:pPr>
+      <w:r>
+        <w:t xml:space="preserve">Ответ: </w:t>
+      </w:r>
+      <w:r>
+        <w:t>4</w:t>
+      </w:r>
+      <w:bookmarkStart w:id="0" w:name="_GoBack"/>
+      <w:bookmarkEnd w:id="0"/>
     </w:p>
     <w:p/>
     <w:p>
@@ -2451,7 +2751,6 @@
           <w:rStyle w:val="ae"/>
           <w:rFonts w:eastAsiaTheme="majorEastAsia"/>
         </w:rPr>
-        <w:lastRenderedPageBreak/>
         <w:t>1.</w:t>
       </w:r>
       <w:r>
@@ -2510,8 +2809,6 @@
         </w:rPr>
         <w:t>2</w:t>
       </w:r>
-      <w:bookmarkStart w:id="0" w:name="_GoBack"/>
-      <w:bookmarkEnd w:id="0"/>
       <w:r>
         <w:t xml:space="preserve"> алмазных.</w:t>
       </w:r>
@@ -2795,6 +3092,7 @@
           <w:rStyle w:val="ae"/>
           <w:rFonts w:eastAsiaTheme="majorEastAsia"/>
         </w:rPr>
+        <w:lastRenderedPageBreak/>
         <w:t>12.</w:t>
       </w:r>
       <w:r>
@@ -3019,9 +3317,9 @@
     </w:lvl>
   </w:abstractNum>
   <w:abstractNum w:abstractNumId="1" w15:restartNumberingAfterBreak="0">
-    <w:nsid w:val="3E1E3B8C"/>
+    <w:nsid w:val="3B1E3992"/>
     <w:multiLevelType w:val="hybridMultilevel"/>
-    <w:tmpl w:val="42F4D76C"/>
+    <w:tmpl w:val="C77A4FCE"/>
     <w:lvl w:ilvl="0" w:tplc="0419000F">
       <w:start w:val="1"/>
       <w:numFmt w:val="decimal"/>
@@ -3030,8 +3328,11 @@
       <w:pPr>
         <w:ind w:left="720" w:hanging="360"/>
       </w:pPr>
-    </w:lvl>
-    <w:lvl w:ilvl="1" w:tplc="04190019">
+      <w:rPr>
+        <w:rFonts w:hint="default"/>
+      </w:rPr>
+    </w:lvl>
+    <w:lvl w:ilvl="1" w:tplc="04190019" w:tentative="1">
       <w:start w:val="1"/>
       <w:numFmt w:val="lowerLetter"/>
       <w:lvlText w:val="%2."/>
@@ -3105,6 +3406,92 @@
     </w:lvl>
   </w:abstractNum>
   <w:abstractNum w:abstractNumId="2" w15:restartNumberingAfterBreak="0">
+    <w:nsid w:val="3E1E3B8C"/>
+    <w:multiLevelType w:val="hybridMultilevel"/>
+    <w:tmpl w:val="4EEC3A80"/>
+    <w:lvl w:ilvl="0" w:tplc="0419000F">
+      <w:start w:val="1"/>
+      <w:numFmt w:val="decimal"/>
+      <w:lvlText w:val="%1."/>
+      <w:lvlJc w:val="left"/>
+      <w:pPr>
+        <w:ind w:left="720" w:hanging="360"/>
+      </w:pPr>
+    </w:lvl>
+    <w:lvl w:ilvl="1" w:tplc="04190019">
+      <w:start w:val="1"/>
+      <w:numFmt w:val="lowerLetter"/>
+      <w:lvlText w:val="%2."/>
+      <w:lvlJc w:val="left"/>
+      <w:pPr>
+        <w:ind w:left="1440" w:hanging="360"/>
+      </w:pPr>
+    </w:lvl>
+    <w:lvl w:ilvl="2" w:tplc="0419001B" w:tentative="1">
+      <w:start w:val="1"/>
+      <w:numFmt w:val="lowerRoman"/>
+      <w:lvlText w:val="%3."/>
+      <w:lvlJc w:val="right"/>
+      <w:pPr>
+        <w:ind w:left="2160" w:hanging="180"/>
+      </w:pPr>
+    </w:lvl>
+    <w:lvl w:ilvl="3" w:tplc="0419000F" w:tentative="1">
+      <w:start w:val="1"/>
+      <w:numFmt w:val="decimal"/>
+      <w:lvlText w:val="%4."/>
+      <w:lvlJc w:val="left"/>
+      <w:pPr>
+        <w:ind w:left="2880" w:hanging="360"/>
+      </w:pPr>
+    </w:lvl>
+    <w:lvl w:ilvl="4" w:tplc="04190019" w:tentative="1">
+      <w:start w:val="1"/>
+      <w:numFmt w:val="lowerLetter"/>
+      <w:lvlText w:val="%5."/>
+      <w:lvlJc w:val="left"/>
+      <w:pPr>
+        <w:ind w:left="3600" w:hanging="360"/>
+      </w:pPr>
+    </w:lvl>
+    <w:lvl w:ilvl="5" w:tplc="0419001B" w:tentative="1">
+      <w:start w:val="1"/>
+      <w:numFmt w:val="lowerRoman"/>
+      <w:lvlText w:val="%6."/>
+      <w:lvlJc w:val="right"/>
+      <w:pPr>
+        <w:ind w:left="4320" w:hanging="180"/>
+      </w:pPr>
+    </w:lvl>
+    <w:lvl w:ilvl="6" w:tplc="0419000F" w:tentative="1">
+      <w:start w:val="1"/>
+      <w:numFmt w:val="decimal"/>
+      <w:lvlText w:val="%7."/>
+      <w:lvlJc w:val="left"/>
+      <w:pPr>
+        <w:ind w:left="5040" w:hanging="360"/>
+      </w:pPr>
+    </w:lvl>
+    <w:lvl w:ilvl="7" w:tplc="04190019" w:tentative="1">
+      <w:start w:val="1"/>
+      <w:numFmt w:val="lowerLetter"/>
+      <w:lvlText w:val="%8."/>
+      <w:lvlJc w:val="left"/>
+      <w:pPr>
+        <w:ind w:left="5760" w:hanging="360"/>
+      </w:pPr>
+    </w:lvl>
+    <w:lvl w:ilvl="8" w:tplc="0419001B" w:tentative="1">
+      <w:start w:val="1"/>
+      <w:numFmt w:val="lowerRoman"/>
+      <w:lvlText w:val="%9."/>
+      <w:lvlJc w:val="right"/>
+      <w:pPr>
+        <w:ind w:left="6480" w:hanging="180"/>
+      </w:pPr>
+    </w:lvl>
+  </w:abstractNum>
+  <w:abstractNum w:abstractNumId="3" w15:restartNumberingAfterBreak="0">
     <w:nsid w:val="3EB85F33"/>
     <w:multiLevelType w:val="hybridMultilevel"/>
     <w:tmpl w:val="DE60985E"/>
@@ -3193,7 +3580,7 @@
       </w:pPr>
     </w:lvl>
   </w:abstractNum>
-  <w:abstractNum w:abstractNumId="3" w15:restartNumberingAfterBreak="0">
+  <w:abstractNum w:abstractNumId="4" w15:restartNumberingAfterBreak="0">
     <w:nsid w:val="46B37E30"/>
     <w:multiLevelType w:val="hybridMultilevel"/>
     <w:tmpl w:val="96DAC04A"/>
@@ -3282,7 +3669,7 @@
       </w:pPr>
     </w:lvl>
   </w:abstractNum>
-  <w:abstractNum w:abstractNumId="4" w15:restartNumberingAfterBreak="0">
+  <w:abstractNum w:abstractNumId="5" w15:restartNumberingAfterBreak="0">
     <w:nsid w:val="4C9238B0"/>
     <w:multiLevelType w:val="multilevel"/>
     <w:tmpl w:val="FA38D8C0"/>
@@ -3395,7 +3782,7 @@
       </w:pPr>
     </w:lvl>
   </w:abstractNum>
-  <w:abstractNum w:abstractNumId="5" w15:restartNumberingAfterBreak="0">
+  <w:abstractNum w:abstractNumId="6" w15:restartNumberingAfterBreak="0">
     <w:nsid w:val="5F755DFB"/>
     <w:multiLevelType w:val="hybridMultilevel"/>
     <w:tmpl w:val="69CC14CA"/>
@@ -3481,7 +3868,7 @@
       </w:pPr>
     </w:lvl>
   </w:abstractNum>
-  <w:abstractNum w:abstractNumId="6" w15:restartNumberingAfterBreak="0">
+  <w:abstractNum w:abstractNumId="7" w15:restartNumberingAfterBreak="0">
     <w:nsid w:val="60DC2ED2"/>
     <w:multiLevelType w:val="hybridMultilevel"/>
     <w:tmpl w:val="05AE5F9C"/>
@@ -3570,7 +3957,7 @@
       </w:pPr>
     </w:lvl>
   </w:abstractNum>
-  <w:abstractNum w:abstractNumId="7" w15:restartNumberingAfterBreak="0">
+  <w:abstractNum w:abstractNumId="8" w15:restartNumberingAfterBreak="0">
     <w:nsid w:val="67BC6B58"/>
     <w:multiLevelType w:val="hybridMultilevel"/>
     <w:tmpl w:val="9A02BB1C"/>
@@ -3656,7 +4043,7 @@
       </w:pPr>
     </w:lvl>
   </w:abstractNum>
-  <w:abstractNum w:abstractNumId="8" w15:restartNumberingAfterBreak="0">
+  <w:abstractNum w:abstractNumId="9" w15:restartNumberingAfterBreak="0">
     <w:nsid w:val="685544D7"/>
     <w:multiLevelType w:val="hybridMultilevel"/>
     <w:tmpl w:val="331C2788"/>
@@ -3745,7 +4132,7 @@
       </w:pPr>
     </w:lvl>
   </w:abstractNum>
-  <w:abstractNum w:abstractNumId="9" w15:restartNumberingAfterBreak="0">
+  <w:abstractNum w:abstractNumId="10" w15:restartNumberingAfterBreak="0">
     <w:nsid w:val="6E8A6FC2"/>
     <w:multiLevelType w:val="hybridMultilevel"/>
     <w:tmpl w:val="8C308644"/>
@@ -3835,34 +4222,37 @@
     </w:lvl>
   </w:abstractNum>
   <w:num w:numId="1">
+    <w:abstractNumId w:val="10"/>
+  </w:num>
+  <w:num w:numId="2">
+    <w:abstractNumId w:val="4"/>
+  </w:num>
+  <w:num w:numId="3">
     <w:abstractNumId w:val="9"/>
   </w:num>
-  <w:num w:numId="2">
-    <w:abstractNumId w:val="3"/>
+  <w:num w:numId="4">
+    <w:abstractNumId w:val="7"/>
   </w:num>
-  <w:num w:numId="3">
-    <w:abstractNumId w:val="8"/>
-  </w:num>
-  <w:num w:numId="4">
+  <w:num w:numId="5">
     <w:abstractNumId w:val="6"/>
   </w:num>
-  <w:num w:numId="5">
-    <w:abstractNumId w:val="5"/>
-  </w:num>
   <w:num w:numId="6">
-    <w:abstractNumId w:val="7"/>
+    <w:abstractNumId w:val="8"/>
   </w:num>
   <w:num w:numId="7">
     <w:abstractNumId w:val="0"/>
   </w:num>
   <w:num w:numId="8">
-    <w:abstractNumId w:val="1"/>
+    <w:abstractNumId w:val="2"/>
   </w:num>
   <w:num w:numId="9">
-    <w:abstractNumId w:val="2"/>
+    <w:abstractNumId w:val="3"/>
   </w:num>
   <w:num w:numId="10">
-    <w:abstractNumId w:val="4"/>
+    <w:abstractNumId w:val="5"/>
+  </w:num>
+  <w:num w:numId="11">
+    <w:abstractNumId w:val="1"/>
   </w:num>
 </w:numbering>
 </file>
@@ -5169,7 +5559,7 @@
 </file>
 
 <file path=customXml/itemProps1.xml><?xml version="1.0" encoding="utf-8"?>
-<ds:datastoreItem xmlns:ds="http://schemas.openxmlformats.org/officeDocument/2006/customXml" ds:itemID="{ACD16DC0-084A-4842-B49B-00207808A5EA}">
+<ds:datastoreItem xmlns:ds="http://schemas.openxmlformats.org/officeDocument/2006/customXml" ds:itemID="{EAFEDD6D-ED46-4B59-B57E-15469C0FF53E}">
   <ds:schemaRefs>
     <ds:schemaRef ds:uri="http://schemas.openxmlformats.org/officeDocument/2006/bibliography"/>
   </ds:schemaRefs>

</xml_diff>

<commit_message>
Enhance index.html with a new welcome card for improved user engagement. Update profile.html to include a background image for the profile page. Refactor style.css to streamline back-button styles and add new styles for the welcome card. Modify task_logic.js to handle string answers for user input validation. Update tasks.html to include a new section for logic tasks with appropriate links.
</commit_message>
<xml_diff>
--- a/Задачки (1).docx
+++ b/Задачки (1).docx
@@ -70,7 +70,15 @@
         </w:numPr>
       </w:pPr>
       <w:r>
-        <w:t xml:space="preserve"> Чтобы скрафтить 1 книжную полку, нужно 3 книги. Стив хочет поставить в своей библиотеке 7 полок. Сколько книг ему потребуется?</w:t>
+        <w:t xml:space="preserve"> Чтобы </w:t>
+      </w:r>
+      <w:proofErr w:type="spellStart"/>
+      <w:r>
+        <w:t>скрафтить</w:t>
+      </w:r>
+      <w:proofErr w:type="spellEnd"/>
+      <w:r>
+        <w:t xml:space="preserve"> 1 книжную полку, нужно 3 книги. Стив хочет поставить в своей библиотеке 7 полок. Сколько книг ему потребуется?</w:t>
       </w:r>
       <w:r>
         <w:rPr>
@@ -94,7 +102,23 @@
         </w:numPr>
       </w:pPr>
       <w:r>
-        <w:t xml:space="preserve"> В сундуке лежит 9 стаков досок. В одном стаке – 64 доски. Сколько досок всего в сундуке?</w:t>
+        <w:t xml:space="preserve"> В сундуке лежит 9 </w:t>
+      </w:r>
+      <w:proofErr w:type="spellStart"/>
+      <w:r>
+        <w:t>стаков</w:t>
+      </w:r>
+      <w:proofErr w:type="spellEnd"/>
+      <w:r>
+        <w:t xml:space="preserve"> досок. В одном </w:t>
+      </w:r>
+      <w:proofErr w:type="spellStart"/>
+      <w:r>
+        <w:t>стаке</w:t>
+      </w:r>
+      <w:proofErr w:type="spellEnd"/>
+      <w:r>
+        <w:t xml:space="preserve"> – 64 доски. Сколько досок всего в сундуке?</w:t>
       </w:r>
       <w:r>
         <w:t xml:space="preserve"> </w:t>
@@ -226,7 +250,15 @@
         </w:numPr>
       </w:pPr>
       <w:r>
-        <w:t xml:space="preserve"> Чтобы скрафтить 1 золотое яблоко, нужно 8 золотых слитков. Стив хочет сделать 5 золотых яблок. Сколько слитков золота ему потребуется?»</w:t>
+        <w:t xml:space="preserve"> Чтобы </w:t>
+      </w:r>
+      <w:proofErr w:type="spellStart"/>
+      <w:r>
+        <w:t>скрафтить</w:t>
+      </w:r>
+      <w:proofErr w:type="spellEnd"/>
+      <w:r>
+        <w:t xml:space="preserve"> 1 золотое яблоко, нужно 8 золотых слитков. Стив хочет сделать 5 золотых яблок. Сколько слитков золота ему потребуется?»</w:t>
       </w:r>
       <w:r>
         <w:rPr>
@@ -316,7 +348,15 @@
         </w:numPr>
       </w:pPr>
       <w:r>
-        <w:t>Чтобы скрафтить 1 кровать, нужно 3 доски и 3 блока шерсти. Сколько досок и шерсти потребуется для 6 кроватей?</w:t>
+        <w:t xml:space="preserve">Чтобы </w:t>
+      </w:r>
+      <w:proofErr w:type="spellStart"/>
+      <w:r>
+        <w:t>скрафтить</w:t>
+      </w:r>
+      <w:proofErr w:type="spellEnd"/>
+      <w:r>
+        <w:t xml:space="preserve"> 1 кровать, нужно 3 доски и 3 блока шерсти. Сколько досок и шерсти потребуется для 6 кроватей?</w:t>
       </w:r>
       <w:r>
         <w:t xml:space="preserve"> </w:t>
@@ -403,7 +443,15 @@
         </w:numPr>
       </w:pPr>
       <w:r>
-        <w:t>Чтобы скрафтить 1 ведро, нужно 3 железных слитка</w:t>
+        <w:t xml:space="preserve">Чтобы </w:t>
+      </w:r>
+      <w:proofErr w:type="spellStart"/>
+      <w:r>
+        <w:t>скрафтить</w:t>
+      </w:r>
+      <w:proofErr w:type="spellEnd"/>
+      <w:r>
+        <w:t xml:space="preserve"> 1 ведро, нужно 3 железных слитка</w:t>
       </w:r>
       <w:r>
         <w:t xml:space="preserve">, а для ножниц нужно </w:t>
@@ -454,7 +502,23 @@
         </w:numPr>
       </w:pPr>
       <w:r>
-        <w:t>Стив нашёл 6 стаков угля, в каждом стаке по 64 угля. Сколько всего угля у Стива?</w:t>
+        <w:t xml:space="preserve">Стив нашёл 6 </w:t>
+      </w:r>
+      <w:proofErr w:type="spellStart"/>
+      <w:r>
+        <w:t>стаков</w:t>
+      </w:r>
+      <w:proofErr w:type="spellEnd"/>
+      <w:r>
+        <w:t xml:space="preserve"> угля, в каждом </w:t>
+      </w:r>
+      <w:proofErr w:type="spellStart"/>
+      <w:r>
+        <w:t>стаке</w:t>
+      </w:r>
+      <w:proofErr w:type="spellEnd"/>
+      <w:r>
+        <w:t xml:space="preserve"> по 64 угля. Сколько всего угля у Стива?</w:t>
       </w:r>
       <w:r>
         <w:t xml:space="preserve"> — </w:t>
@@ -506,7 +570,15 @@
       </w:pPr>
       <w:r>
         <w:lastRenderedPageBreak/>
-        <w:t>Стив хочет скрафтить 12 лодок, если на каждую нужно 5 досок. Сколько всего досок потребуется?</w:t>
+        <w:t xml:space="preserve">Стив хочет </w:t>
+      </w:r>
+      <w:proofErr w:type="spellStart"/>
+      <w:r>
+        <w:t>скрафтить</w:t>
+      </w:r>
+      <w:proofErr w:type="spellEnd"/>
+      <w:r>
+        <w:t xml:space="preserve"> 12 лодок, если на каждую нужно 5 досок. Сколько всего досок потребуется?</w:t>
       </w:r>
       <w:r>
         <w:t xml:space="preserve"> — </w:t>
@@ -656,7 +728,23 @@
         </w:numPr>
       </w:pPr>
       <w:r>
-        <w:t>В одном стаке 64 блока. Сколько всего блоков в 7 стаках?</w:t>
+        <w:t xml:space="preserve">В одном </w:t>
+      </w:r>
+      <w:proofErr w:type="spellStart"/>
+      <w:r>
+        <w:t>стаке</w:t>
+      </w:r>
+      <w:proofErr w:type="spellEnd"/>
+      <w:r>
+        <w:t xml:space="preserve"> 64 блока. Сколько всего блоков в 7 </w:t>
+      </w:r>
+      <w:proofErr w:type="spellStart"/>
+      <w:r>
+        <w:t>стаках</w:t>
+      </w:r>
+      <w:proofErr w:type="spellEnd"/>
+      <w:r>
+        <w:t>?</w:t>
       </w:r>
       <w:r>
         <w:t xml:space="preserve"> — </w:t>
@@ -674,7 +762,15 @@
         </w:numPr>
       </w:pPr>
       <w:r>
-        <w:t>Чтобы скрафтить 1 сундук, нужно 8 досок. Сколько досок потребуется для 6 сундуков?</w:t>
+        <w:t xml:space="preserve">Чтобы </w:t>
+      </w:r>
+      <w:proofErr w:type="spellStart"/>
+      <w:r>
+        <w:t>скрафтить</w:t>
+      </w:r>
+      <w:proofErr w:type="spellEnd"/>
+      <w:r>
+        <w:t xml:space="preserve"> 1 сундук, нужно 8 досок. Сколько досок потребуется для 6 сундуков?</w:t>
       </w:r>
       <w:r>
         <w:t xml:space="preserve"> — 48</w:t>
@@ -707,7 +803,15 @@
         </w:numPr>
       </w:pPr>
       <w:r>
-        <w:t>Друзья на сервере крафтил каждому по алмазному мечу. Всего было 3 человека</w:t>
+        <w:t xml:space="preserve">Друзья на сервере </w:t>
+      </w:r>
+      <w:proofErr w:type="spellStart"/>
+      <w:r>
+        <w:t>крафтил</w:t>
+      </w:r>
+      <w:proofErr w:type="spellEnd"/>
+      <w:r>
+        <w:t xml:space="preserve"> каждому по алмазному мечу. Всего было 3 человека</w:t>
       </w:r>
       <w:r>
         <w:t>, кому понадобился меч. Сколько понадобилось алмазов для крафта(в крафте меча используется два алмаза)? — 6</w:t>
@@ -739,7 +843,23 @@
         </w:numPr>
       </w:pPr>
       <w:r>
-        <w:t xml:space="preserve">На дружелюбного гаста может сесть всего 4 человека, но Стиву этого мало, поэтому он решил усовершенствовать механизм седла и увеличить допустимое количество человек в три раза. Сколько теперь человек может расположиться на дружелюбном гасте? — </w:t>
+        <w:t xml:space="preserve">На дружелюбного </w:t>
+      </w:r>
+      <w:proofErr w:type="spellStart"/>
+      <w:r>
+        <w:t>гаста</w:t>
+      </w:r>
+      <w:proofErr w:type="spellEnd"/>
+      <w:r>
+        <w:t xml:space="preserve"> может сесть всего 4 человека, но Стиву этого мало, поэтому он решил усовершенствовать механизм седла и увеличить допустимое количество человек в три раза. Сколько теперь человек может расположиться на дружелюбном </w:t>
+      </w:r>
+      <w:proofErr w:type="spellStart"/>
+      <w:r>
+        <w:t>гасте</w:t>
+      </w:r>
+      <w:proofErr w:type="spellEnd"/>
+      <w:r>
+        <w:t xml:space="preserve">? — </w:t>
       </w:r>
       <w:r>
         <w:t>12</w:t>
@@ -901,7 +1021,23 @@
         </w:numPr>
       </w:pPr>
       <w:r>
-        <w:t xml:space="preserve">Стив собрал 4 стака железной руды, в каждом стаке по 64 блока. Из 2 блоков руды получается 1 слиток. Сколько слитков железа получит Стив?  </w:t>
+        <w:t xml:space="preserve">Стив собрал 4 </w:t>
+      </w:r>
+      <w:proofErr w:type="spellStart"/>
+      <w:r>
+        <w:t>стака</w:t>
+      </w:r>
+      <w:proofErr w:type="spellEnd"/>
+      <w:r>
+        <w:t xml:space="preserve"> железной руды, в каждом </w:t>
+      </w:r>
+      <w:proofErr w:type="spellStart"/>
+      <w:r>
+        <w:t>стаке</w:t>
+      </w:r>
+      <w:proofErr w:type="spellEnd"/>
+      <w:r>
+        <w:t xml:space="preserve"> по 64 блока. Из 2 блоков руды получается 1 слиток. Сколько слитков железа получит Стив?  </w:t>
       </w:r>
     </w:p>
     <w:p>
@@ -935,7 +1071,15 @@
         </w:numPr>
       </w:pPr>
       <w:r>
-        <w:t xml:space="preserve">Стив скрафтил 6 лодок, каждая из которых весит 8 килограммов. Он перевёз их на расстояние 3 километра. </w:t>
+        <w:t xml:space="preserve">Стив </w:t>
+      </w:r>
+      <w:proofErr w:type="spellStart"/>
+      <w:r>
+        <w:t>скрафтил</w:t>
+      </w:r>
+      <w:proofErr w:type="spellEnd"/>
+      <w:r>
+        <w:t xml:space="preserve"> 6 лодок, каждая из которых весит 8 килограммов. Он перевёз их на расстояние 3 километра. </w:t>
       </w:r>
       <w:r>
         <w:t>С</w:t>
@@ -1009,12 +1153,36 @@
         </w:numPr>
       </w:pPr>
       <w:r>
-        <w:t xml:space="preserve">Стив набрал 3 сундука песка, в каждом сундуке по 27 стаков, а в каждом стаке по 64 блока. Сколько всего блоков песка у Стива?  </w:t>
-      </w:r>
-    </w:p>
-    <w:p>
-      <w:r>
-        <w:t>Ответ: 5184 блока (3 × 27 = 81 стак; 81 × 64 = 5184 блока)</w:t>
+        <w:t xml:space="preserve">Стив набрал 3 сундука песка, в каждом сундуке по 27 </w:t>
+      </w:r>
+      <w:proofErr w:type="spellStart"/>
+      <w:r>
+        <w:t>стаков</w:t>
+      </w:r>
+      <w:proofErr w:type="spellEnd"/>
+      <w:r>
+        <w:t xml:space="preserve">, а в каждом </w:t>
+      </w:r>
+      <w:proofErr w:type="spellStart"/>
+      <w:r>
+        <w:t>стаке</w:t>
+      </w:r>
+      <w:proofErr w:type="spellEnd"/>
+      <w:r>
+        <w:t xml:space="preserve"> по 64 блока. Сколько всего блоков песка у Стива?  </w:t>
+      </w:r>
+    </w:p>
+    <w:p>
+      <w:r>
+        <w:t xml:space="preserve">Ответ: 5184 блока (3 × 27 = 81 </w:t>
+      </w:r>
+      <w:proofErr w:type="spellStart"/>
+      <w:r>
+        <w:t>стак</w:t>
+      </w:r>
+      <w:proofErr w:type="spellEnd"/>
+      <w:r>
+        <w:t>; 81 × 64 = 5184 блока)</w:t>
       </w:r>
     </w:p>
     <w:p>
@@ -1061,7 +1229,15 @@
         </w:numPr>
       </w:pPr>
       <w:r>
-        <w:t>Стив захотел построить стеклянный шар для Элеев. Высота шара должна быть минимум 12 блоков, а ширина и длина 8 блоков</w:t>
+        <w:t xml:space="preserve">Стив захотел построить стеклянный шар для </w:t>
+      </w:r>
+      <w:proofErr w:type="spellStart"/>
+      <w:r>
+        <w:t>Элеев</w:t>
+      </w:r>
+      <w:proofErr w:type="spellEnd"/>
+      <w:r>
+        <w:t>. Высота шара должна быть минимум 12 блоков, а ширина и длина 8 блоков</w:t>
       </w:r>
       <w:r>
         <w:t xml:space="preserve">. Внутри же должна остаться полость объёмом </w:t>
@@ -1096,7 +1272,15 @@
         </w:numPr>
       </w:pPr>
       <w:r>
-        <w:t xml:space="preserve">Стив скрафтил 6 лодок, каждая из которых весит 8 килограммов. Он перевёз их на расстояние 3 километра. Какой общий вес лодок он?  </w:t>
+        <w:t xml:space="preserve">Стив </w:t>
+      </w:r>
+      <w:proofErr w:type="spellStart"/>
+      <w:r>
+        <w:t>скрафтил</w:t>
+      </w:r>
+      <w:proofErr w:type="spellEnd"/>
+      <w:r>
+        <w:t xml:space="preserve"> 6 лодок, каждая из которых весит 8 килограммов. Он перевёз их на расстояние 3 километра. Какой общий вес лодок он?  </w:t>
       </w:r>
     </w:p>
     <w:p>
@@ -1174,7 +1358,23 @@
         </w:numPr>
       </w:pPr>
       <w:r>
-        <w:t>Алекс продаёт 3 стака дерева по цене 12 железных слитков за стак. Сколько железных слитков она получит за все дерево?</w:t>
+        <w:t xml:space="preserve">Алекс продаёт 3 </w:t>
+      </w:r>
+      <w:proofErr w:type="spellStart"/>
+      <w:r>
+        <w:t>стака</w:t>
+      </w:r>
+      <w:proofErr w:type="spellEnd"/>
+      <w:r>
+        <w:t xml:space="preserve"> дерева по цене 12 железных слитков за </w:t>
+      </w:r>
+      <w:proofErr w:type="spellStart"/>
+      <w:r>
+        <w:t>стак</w:t>
+      </w:r>
+      <w:proofErr w:type="spellEnd"/>
+      <w:r>
+        <w:t>. Сколько железных слитков она получит за все дерево?</w:t>
       </w:r>
     </w:p>
     <w:p>
@@ -1323,7 +1523,23 @@
         </w:numPr>
       </w:pPr>
       <w:r>
-        <w:t>Житель продаёт 1 стак хлеба за 9 изумрудов. Сколько изумрудов нужно, чтобы купить 3 стака хлеба?</w:t>
+        <w:t xml:space="preserve">Житель продаёт 1 </w:t>
+      </w:r>
+      <w:proofErr w:type="spellStart"/>
+      <w:r>
+        <w:t>стак</w:t>
+      </w:r>
+      <w:proofErr w:type="spellEnd"/>
+      <w:r>
+        <w:t xml:space="preserve"> хлеба за 9 изумрудов. Сколько изумрудов нужно, чтобы купить 3 </w:t>
+      </w:r>
+      <w:proofErr w:type="spellStart"/>
+      <w:r>
+        <w:t>стака</w:t>
+      </w:r>
+      <w:proofErr w:type="spellEnd"/>
+      <w:r>
+        <w:t xml:space="preserve"> хлеба?</w:t>
       </w:r>
     </w:p>
     <w:p>
@@ -1521,12 +1737,26 @@
         <w:rPr>
           <w:rFonts w:cs="Segoe UI"/>
         </w:rPr>
-        <w:t>Алекс купила 2 стака хлеба по 9 изумрудов и 3 ведра воды по 4 изумруда. Она дала продавцу 40 изумрудов. Хватит ли ей денег</w:t>
-      </w:r>
+        <w:t xml:space="preserve">Алекс купила 2 </w:t>
+      </w:r>
+      <w:proofErr w:type="spellStart"/>
       <w:r>
         <w:rPr>
           <w:rFonts w:cs="Segoe UI"/>
         </w:rPr>
+        <w:t>стака</w:t>
+      </w:r>
+      <w:proofErr w:type="spellEnd"/>
+      <w:r>
+        <w:rPr>
+          <w:rFonts w:cs="Segoe UI"/>
+        </w:rPr>
+        <w:t xml:space="preserve"> хлеба по 9 изумрудов и 3 ведра воды по 4 изумруда. Она дала продавцу 40 изумрудов. Хватит ли ей денег</w:t>
+      </w:r>
+      <w:r>
+        <w:rPr>
+          <w:rFonts w:cs="Segoe UI"/>
+        </w:rPr>
         <w:t xml:space="preserve"> </w:t>
       </w:r>
       <w:r>
@@ -1715,7 +1945,35 @@
           <w:rFonts w:cs="Segoe UI"/>
         </w:rPr>
         <w:lastRenderedPageBreak/>
-        <w:t>Алекс хочет купить 3 стака стрел. Один стак стоит 5 изумрудов. У неё есть 20 изумрудов. Сколько сдачи она получит после покупки?</w:t>
+        <w:t xml:space="preserve">Алекс хочет купить 3 </w:t>
+      </w:r>
+      <w:proofErr w:type="spellStart"/>
+      <w:r>
+        <w:rPr>
+          <w:rFonts w:cs="Segoe UI"/>
+        </w:rPr>
+        <w:t>стака</w:t>
+      </w:r>
+      <w:proofErr w:type="spellEnd"/>
+      <w:r>
+        <w:rPr>
+          <w:rFonts w:cs="Segoe UI"/>
+        </w:rPr>
+        <w:t xml:space="preserve"> стрел. Один </w:t>
+      </w:r>
+      <w:proofErr w:type="spellStart"/>
+      <w:r>
+        <w:rPr>
+          <w:rFonts w:cs="Segoe UI"/>
+        </w:rPr>
+        <w:t>стак</w:t>
+      </w:r>
+      <w:proofErr w:type="spellEnd"/>
+      <w:r>
+        <w:rPr>
+          <w:rFonts w:cs="Segoe UI"/>
+        </w:rPr>
+        <w:t xml:space="preserve"> стоит 5 изумрудов. У неё есть 20 изумрудов. Сколько сдачи она получит после покупки?</w:t>
       </w:r>
     </w:p>
     <w:p>
@@ -2717,8 +2975,6 @@
       <w:r>
         <w:t>4</w:t>
       </w:r>
-      <w:bookmarkStart w:id="0" w:name="_GoBack"/>
-      <w:bookmarkEnd w:id="0"/>
     </w:p>
     <w:p/>
     <w:p>
@@ -2757,7 +3013,23 @@
         <w:t xml:space="preserve"> </w:t>
       </w:r>
       <w:r>
-        <w:t>Стив, Алекс и Крипер строили дом. Стив работал дольше всех, Алекс меньше всех, а Крипер - не больше Стива. Кто работал среднее время?</w:t>
+        <w:t xml:space="preserve">Стив, Алекс и </w:t>
+      </w:r>
+      <w:proofErr w:type="spellStart"/>
+      <w:r>
+        <w:t>Крипер</w:t>
+      </w:r>
+      <w:proofErr w:type="spellEnd"/>
+      <w:r>
+        <w:t xml:space="preserve"> строили дом. Стив работал дольше всех, Алекс меньше всех, а </w:t>
+      </w:r>
+      <w:proofErr w:type="spellStart"/>
+      <w:r>
+        <w:t>Крипер</w:t>
+      </w:r>
+      <w:proofErr w:type="spellEnd"/>
+      <w:r>
+        <w:t xml:space="preserve"> - не больше Стива. Кто работал среднее время?</w:t>
       </w:r>
       <w:r>
         <w:br/>
@@ -2770,7 +3042,15 @@
         <w:t>Ответ:</w:t>
       </w:r>
       <w:r>
-        <w:t xml:space="preserve"> Крипер.</w:t>
+        <w:t xml:space="preserve"> </w:t>
+      </w:r>
+      <w:proofErr w:type="spellStart"/>
+      <w:r>
+        <w:t>Крипер</w:t>
+      </w:r>
+      <w:proofErr w:type="spellEnd"/>
+      <w:r>
+        <w:t>.</w:t>
       </w:r>
     </w:p>
     <w:p>
@@ -2828,7 +3108,32 @@
         <w:t xml:space="preserve"> </w:t>
       </w:r>
       <w:r>
-        <w:t>У Стива 8 яблок, у Алекса 6, у Эндермена 4. Стив дал 2 яблока Алексу, а Алекс - 2 Эндермену. У кого теперь яблок больше всего?</w:t>
+        <w:t xml:space="preserve">У Стива 8 яблок, у Алекса 6, у </w:t>
+      </w:r>
+      <w:proofErr w:type="spellStart"/>
+      <w:r>
+        <w:t>Эндермена</w:t>
+      </w:r>
+      <w:proofErr w:type="spellEnd"/>
+      <w:r>
+        <w:t xml:space="preserve"> 4. Стив дал </w:t>
+      </w:r>
+      <w:r>
+        <w:t>1</w:t>
+      </w:r>
+      <w:r>
+        <w:t xml:space="preserve"> яблока Алексу, а Алекс - 2 </w:t>
+      </w:r>
+      <w:proofErr w:type="spellStart"/>
+      <w:r>
+        <w:t>Эндермену</w:t>
+      </w:r>
+      <w:proofErr w:type="spellEnd"/>
+      <w:r>
+        <w:t>. У кого теперь яблок больше всего?</w:t>
+      </w:r>
+      <w:r>
+        <w:t xml:space="preserve"> Напиши только имя.</w:t>
       </w:r>
       <w:r>
         <w:br/>
@@ -2841,7 +3146,10 @@
         <w:t>Ответ:</w:t>
       </w:r>
       <w:r>
-        <w:t xml:space="preserve"> У Стива и у Алекса поровну - по 6.</w:t>
+        <w:t xml:space="preserve"> </w:t>
+      </w:r>
+      <w:r>
+        <w:t>Стив</w:t>
       </w:r>
     </w:p>
     <w:p>
@@ -2872,7 +3180,7 @@
         <w:t>Ответ:</w:t>
       </w:r>
       <w:r>
-        <w:t xml:space="preserve"> 9 жителей.</w:t>
+        <w:t xml:space="preserve"> 9</w:t>
       </w:r>
     </w:p>
     <w:p>
@@ -2903,7 +3211,10 @@
         <w:t>Ответ:</w:t>
       </w:r>
       <w:r>
-        <w:t xml:space="preserve"> Пятым.</w:t>
+        <w:t xml:space="preserve"> Пяты</w:t>
+      </w:r>
+      <w:r>
+        <w:t>й</w:t>
       </w:r>
     </w:p>
     <w:p>
@@ -2940,6 +3251,9 @@
     <w:p>
       <w:pPr>
         <w:pStyle w:val="my-0"/>
+        <w:rPr>
+          <w:rFonts w:ascii="Segoe UI" w:hAnsi="Segoe UI" w:cs="Segoe UI"/>
+        </w:rPr>
       </w:pPr>
       <w:r>
         <w:rPr>
@@ -2951,12 +3265,25 @@
       <w:r>
         <w:t xml:space="preserve"> </w:t>
       </w:r>
-      <w:r>
-        <w:t>Алекс посадила 12 деревьев в 3 ряда по 4 дерева в каждом. Как это возможно?</w:t>
-      </w:r>
-      <w:r>
-        <w:br/>
-      </w:r>
+      <w:bookmarkStart w:id="0" w:name="_GoBack"/>
+      <w:r>
+        <w:t>Алекс посадила деревь</w:t>
+      </w:r>
+      <w:r>
+        <w:t>я</w:t>
+      </w:r>
+      <w:r>
+        <w:t xml:space="preserve"> так, что они образуют 3 ряда по 4 дерева в каждом. Сколько деревьев при этом было посажено?</w:t>
+      </w:r>
+      <w:bookmarkEnd w:id="0"/>
+    </w:p>
+    <w:p>
+      <w:pPr>
+        <w:pStyle w:val="my-0"/>
+        <w:rPr>
+          <w:rFonts w:ascii="Segoe UI" w:hAnsi="Segoe UI" w:cs="Segoe UI"/>
+        </w:rPr>
+      </w:pPr>
       <w:r>
         <w:rPr>
           <w:rStyle w:val="ae"/>
@@ -2965,7 +3292,10 @@
         <w:t>Ответ:</w:t>
       </w:r>
       <w:r>
-        <w:t xml:space="preserve"> Деревья посажены в виде треугольника, где каждая линия - ряд.</w:t>
+        <w:t xml:space="preserve"> </w:t>
+      </w:r>
+      <w:r>
+        <w:t>12</w:t>
       </w:r>
     </w:p>
     <w:p>
@@ -3039,7 +3369,15 @@
         <w:t>10.</w:t>
       </w:r>
       <w:r>
-        <w:t xml:space="preserve"> Три друга - Стив, Алекс и Крипер - построили 12 домов за 4 дня, работая каждый день поровну. Сколько домов построил каждый за день?</w:t>
+        <w:t xml:space="preserve"> Три друга - Стив, Алекс и </w:t>
+      </w:r>
+      <w:proofErr w:type="spellStart"/>
+      <w:r>
+        <w:t>Крипер</w:t>
+      </w:r>
+      <w:proofErr w:type="spellEnd"/>
+      <w:r>
+        <w:t xml:space="preserve"> - построили 12 домов за 4 дня, работая каждый день поровну. Сколько домов построил каждый за день?</w:t>
       </w:r>
       <w:r>
         <w:br/>
@@ -3064,6 +3402,7 @@
           <w:rStyle w:val="ae"/>
           <w:rFonts w:eastAsiaTheme="majorEastAsia"/>
         </w:rPr>
+        <w:lastRenderedPageBreak/>
         <w:t>11.</w:t>
       </w:r>
       <w:r>
@@ -3092,11 +3431,18 @@
           <w:rStyle w:val="ae"/>
           <w:rFonts w:eastAsiaTheme="majorEastAsia"/>
         </w:rPr>
-        <w:lastRenderedPageBreak/>
         <w:t>12.</w:t>
       </w:r>
       <w:r>
-        <w:t xml:space="preserve"> У Алекса 5 морковок, у Стива - на 2 больше, у Крипера - на 2 меньше, чем у Алекса. Сколько морковок у всех вместе?</w:t>
+        <w:t xml:space="preserve"> У Алекса 5 морковок, у Стива - на 2 больше, у </w:t>
+      </w:r>
+      <w:proofErr w:type="spellStart"/>
+      <w:r>
+        <w:t>Крипера</w:t>
+      </w:r>
+      <w:proofErr w:type="spellEnd"/>
+      <w:r>
+        <w:t xml:space="preserve"> - на 2 меньше, чем у Алекса. Сколько морковок у всех вместе?</w:t>
       </w:r>
       <w:r>
         <w:br/>
@@ -5559,7 +5905,7 @@
 </file>
 
 <file path=customXml/itemProps1.xml><?xml version="1.0" encoding="utf-8"?>
-<ds:datastoreItem xmlns:ds="http://schemas.openxmlformats.org/officeDocument/2006/customXml" ds:itemID="{EAFEDD6D-ED46-4B59-B57E-15469C0FF53E}">
+<ds:datastoreItem xmlns:ds="http://schemas.openxmlformats.org/officeDocument/2006/customXml" ds:itemID="{0FAF9A44-BAB8-41E1-88D0-0764E5ACA692}">
   <ds:schemaRefs>
     <ds:schemaRef ds:uri="http://schemas.openxmlformats.org/officeDocument/2006/bibliography"/>
   </ds:schemaRefs>

</xml_diff>

<commit_message>
Remove temporary file and update tasks.html to include new inequality tasks for various difficulty levels. Comment out the complex level section for future reference.
</commit_message>
<xml_diff>
--- a/Задачки (1).docx
+++ b/Задачки (1).docx
@@ -6959,12 +6959,16 @@
         <w:rPr>
           <w:b/>
           <w:bCs/>
+          <w:sz w:val="28"/>
+          <w:szCs w:val="32"/>
         </w:rPr>
       </w:pPr>
       <w:r>
         <w:rPr>
           <w:b/>
           <w:bCs/>
+          <w:sz w:val="28"/>
+          <w:szCs w:val="32"/>
         </w:rPr>
         <w:t>Задачи на дол</w:t>
       </w:r>
@@ -6972,6 +6976,8 @@
         <w:rPr>
           <w:b/>
           <w:bCs/>
+          <w:sz w:val="28"/>
+          <w:szCs w:val="32"/>
         </w:rPr>
         <w:t>и</w:t>
       </w:r>
@@ -7828,8 +7834,6 @@
           <w:bCs/>
           <w:color w:val="auto"/>
           <w:spacing w:val="2"/>
-          <w:sz w:val="24"/>
-          <w:szCs w:val="24"/>
         </w:rPr>
       </w:pPr>
       <w:r>
@@ -7839,10 +7843,31 @@
           <w:bCs/>
           <w:color w:val="auto"/>
           <w:spacing w:val="2"/>
-          <w:sz w:val="24"/>
-          <w:szCs w:val="24"/>
         </w:rPr>
         <w:t>Задачи на проценты</w:t>
+      </w:r>
+    </w:p>
+    <w:p>
+      <w:pPr>
+        <w:jc w:val="center"/>
+        <w:rPr>
+          <w:b/>
+          <w:bCs/>
+        </w:rPr>
+      </w:pPr>
+      <w:r>
+        <w:rPr>
+          <w:b/>
+          <w:bCs/>
+        </w:rPr>
+        <w:t>Лёгкий</w:t>
+      </w:r>
+      <w:r>
+        <w:rPr>
+          <w:b/>
+          <w:bCs/>
+        </w:rPr>
+        <w:t xml:space="preserve"> уровень:</w:t>
       </w:r>
     </w:p>
     <w:p>
@@ -7919,7 +7944,22 @@
           <w:spacing w:val="2"/>
         </w:rPr>
         <w:br/>
-        <w:t>Ответ: 4 зеленых яблока.</w:t>
+      </w:r>
+      <w:r>
+        <w:rPr>
+          <w:rFonts w:ascii="Calibri" w:hAnsi="Calibri" w:cs="Calibri"/>
+          <w:b/>
+          <w:bCs/>
+          <w:spacing w:val="2"/>
+        </w:rPr>
+        <w:t>Ответ:</w:t>
+      </w:r>
+      <w:r>
+        <w:rPr>
+          <w:rFonts w:ascii="Calibri" w:hAnsi="Calibri" w:cs="Calibri"/>
+          <w:spacing w:val="2"/>
+        </w:rPr>
+        <w:t xml:space="preserve"> 4 зеленых яблока.</w:t>
       </w:r>
     </w:p>
     <w:p>
@@ -7950,7 +7990,22 @@
           <w:spacing w:val="2"/>
         </w:rPr>
         <w:br/>
-        <w:t>Ответ: Прибавится 150 рублей.</w:t>
+      </w:r>
+      <w:r>
+        <w:rPr>
+          <w:rFonts w:ascii="Calibri" w:hAnsi="Calibri" w:cs="Calibri"/>
+          <w:b/>
+          <w:bCs/>
+          <w:spacing w:val="2"/>
+        </w:rPr>
+        <w:t>Ответ:</w:t>
+      </w:r>
+      <w:r>
+        <w:rPr>
+          <w:rFonts w:ascii="Calibri" w:hAnsi="Calibri" w:cs="Calibri"/>
+          <w:spacing w:val="2"/>
+        </w:rPr>
+        <w:t xml:space="preserve"> Прибавится 150 рублей.</w:t>
       </w:r>
     </w:p>
     <w:p>
@@ -7981,7 +8036,22 @@
           <w:spacing w:val="2"/>
         </w:rPr>
         <w:br/>
-        <w:t>Ответ: Скидка составит 100 рублей.</w:t>
+      </w:r>
+      <w:r>
+        <w:rPr>
+          <w:rFonts w:ascii="Calibri" w:hAnsi="Calibri" w:cs="Calibri"/>
+          <w:b/>
+          <w:bCs/>
+          <w:spacing w:val="2"/>
+        </w:rPr>
+        <w:t>Ответ:</w:t>
+      </w:r>
+      <w:r>
+        <w:rPr>
+          <w:rFonts w:ascii="Calibri" w:hAnsi="Calibri" w:cs="Calibri"/>
+          <w:spacing w:val="2"/>
+        </w:rPr>
+        <w:t xml:space="preserve"> Скидка составит 100 рублей.</w:t>
       </w:r>
     </w:p>
     <w:p>
@@ -8012,7 +8082,22 @@
           <w:spacing w:val="2"/>
         </w:rPr>
         <w:br/>
-        <w:t>Ответ: 30 шоколадных конфет.</w:t>
+      </w:r>
+      <w:r>
+        <w:rPr>
+          <w:rFonts w:ascii="Calibri" w:hAnsi="Calibri" w:cs="Calibri"/>
+          <w:b/>
+          <w:bCs/>
+          <w:spacing w:val="2"/>
+        </w:rPr>
+        <w:t>Ответ:</w:t>
+      </w:r>
+      <w:r>
+        <w:rPr>
+          <w:rFonts w:ascii="Calibri" w:hAnsi="Calibri" w:cs="Calibri"/>
+          <w:spacing w:val="2"/>
+        </w:rPr>
+        <w:t xml:space="preserve"> 30 шоколадных конфет.</w:t>
       </w:r>
     </w:p>
     <w:p>
@@ -8025,10 +8110,2153 @@
           <w:b/>
           <w:bCs/>
           <w:spacing w:val="2"/>
-        </w:rPr>
-      </w:pPr>
+          <w:sz w:val="32"/>
+          <w:szCs w:val="32"/>
+        </w:rPr>
+      </w:pPr>
+      <w:r>
+        <w:rPr>
+          <w:rFonts w:ascii="Calibri" w:hAnsi="Calibri" w:cs="Calibri"/>
+          <w:b/>
+          <w:bCs/>
+          <w:spacing w:val="2"/>
+          <w:sz w:val="32"/>
+          <w:szCs w:val="32"/>
+        </w:rPr>
+        <w:t>Решение неравенств</w:t>
+      </w:r>
+    </w:p>
+    <w:p>
+      <w:pPr>
+        <w:pStyle w:val="my-2"/>
+        <w:ind w:left="360"/>
+        <w:jc w:val="center"/>
+        <w:rPr>
+          <w:rFonts w:ascii="Calibri" w:hAnsi="Calibri" w:cs="Calibri"/>
+          <w:b/>
+          <w:bCs/>
+          <w:spacing w:val="2"/>
+        </w:rPr>
+      </w:pPr>
+      <w:r>
+        <w:rPr>
+          <w:rFonts w:ascii="Calibri" w:hAnsi="Calibri" w:cs="Calibri"/>
+          <w:b/>
+          <w:bCs/>
+          <w:spacing w:val="2"/>
+        </w:rPr>
+        <w:t>Лёгкий уровень:</w:t>
+      </w:r>
+    </w:p>
+    <w:p>
+      <w:pPr>
+        <w:pStyle w:val="my-2"/>
+        <w:numPr>
+          <w:ilvl w:val="0"/>
+          <w:numId w:val="23"/>
+        </w:numPr>
+        <w:rPr>
+          <w:rFonts w:ascii="Calibri" w:hAnsi="Calibri" w:cs="Calibri"/>
+        </w:rPr>
+      </w:pPr>
+      <w:r>
+        <w:rPr>
+          <w:rFonts w:ascii="Calibri" w:hAnsi="Calibri" w:cs="Calibri"/>
+        </w:rPr>
+        <w:t xml:space="preserve">Найдите </w:t>
+      </w:r>
+      <w:r>
+        <w:rPr>
+          <w:rFonts w:ascii="Calibri" w:hAnsi="Calibri" w:cs="Calibri"/>
+        </w:rPr>
+        <w:t xml:space="preserve">минимальное </w:t>
+      </w:r>
+      <w:r>
+        <w:rPr>
+          <w:rFonts w:ascii="Calibri" w:hAnsi="Calibri" w:cs="Calibri"/>
+        </w:rPr>
+        <w:t>значени</w:t>
+      </w:r>
+      <w:r>
+        <w:rPr>
+          <w:rFonts w:ascii="Calibri" w:hAnsi="Calibri" w:cs="Calibri"/>
+        </w:rPr>
+        <w:t>е</w:t>
+      </w:r>
+      <w:r>
+        <w:rPr>
+          <w:rFonts w:ascii="Calibri" w:hAnsi="Calibri" w:cs="Calibri"/>
+        </w:rPr>
+        <w:t xml:space="preserve"> x, удовлетворяющие неравенству: x &gt; 7</w:t>
+      </w:r>
+    </w:p>
+    <w:p>
+      <w:pPr>
+        <w:pStyle w:val="my-2"/>
+        <w:numPr>
+          <w:ilvl w:val="0"/>
+          <w:numId w:val="23"/>
+        </w:numPr>
+        <w:rPr>
+          <w:rFonts w:ascii="Calibri" w:hAnsi="Calibri" w:cs="Calibri"/>
+        </w:rPr>
+      </w:pPr>
+      <w:r>
+        <w:rPr>
+          <w:rFonts w:ascii="Calibri" w:hAnsi="Calibri" w:cs="Calibri"/>
+        </w:rPr>
+        <w:t xml:space="preserve">Найдите </w:t>
+      </w:r>
+      <w:r>
+        <w:rPr>
+          <w:rFonts w:ascii="Calibri" w:hAnsi="Calibri" w:cs="Calibri"/>
+        </w:rPr>
+        <w:t>максимальное</w:t>
+      </w:r>
+      <w:r>
+        <w:rPr>
+          <w:rFonts w:ascii="Calibri" w:hAnsi="Calibri" w:cs="Calibri"/>
+        </w:rPr>
+        <w:t xml:space="preserve"> </w:t>
+      </w:r>
+      <w:r>
+        <w:rPr>
+          <w:rFonts w:ascii="Calibri" w:hAnsi="Calibri" w:cs="Calibri"/>
+        </w:rPr>
+        <w:t>значени</w:t>
+      </w:r>
+      <w:r>
+        <w:rPr>
+          <w:rFonts w:ascii="Calibri" w:hAnsi="Calibri" w:cs="Calibri"/>
+        </w:rPr>
+        <w:t>е</w:t>
+      </w:r>
+      <w:r>
+        <w:rPr>
+          <w:rFonts w:ascii="Calibri" w:hAnsi="Calibri" w:cs="Calibri"/>
+        </w:rPr>
+        <w:t xml:space="preserve"> </w:t>
+      </w:r>
+      <w:r>
+        <w:rPr>
+          <w:rFonts w:ascii="Calibri" w:hAnsi="Calibri" w:cs="Calibri"/>
+        </w:rPr>
+        <w:t>y, удовлетворяющие неравенству: y ≤ 12</w:t>
+      </w:r>
+    </w:p>
+    <w:p>
+      <w:pPr>
+        <w:pStyle w:val="my-2"/>
+        <w:numPr>
+          <w:ilvl w:val="0"/>
+          <w:numId w:val="23"/>
+        </w:numPr>
+        <w:rPr>
+          <w:rFonts w:ascii="Calibri" w:hAnsi="Calibri" w:cs="Calibri"/>
+        </w:rPr>
+      </w:pPr>
+      <w:r>
+        <w:rPr>
+          <w:rFonts w:ascii="Calibri" w:hAnsi="Calibri" w:cs="Calibri"/>
+        </w:rPr>
+        <w:t xml:space="preserve">Найдите </w:t>
+      </w:r>
+      <w:r>
+        <w:rPr>
+          <w:rFonts w:ascii="Calibri" w:hAnsi="Calibri" w:cs="Calibri"/>
+        </w:rPr>
+        <w:t>максимальное</w:t>
+      </w:r>
+      <w:r>
+        <w:rPr>
+          <w:rFonts w:ascii="Calibri" w:hAnsi="Calibri" w:cs="Calibri"/>
+        </w:rPr>
+        <w:t xml:space="preserve"> </w:t>
+      </w:r>
+      <w:r>
+        <w:rPr>
+          <w:rFonts w:ascii="Calibri" w:hAnsi="Calibri" w:cs="Calibri"/>
+        </w:rPr>
+        <w:t>значени</w:t>
+      </w:r>
+      <w:r>
+        <w:rPr>
+          <w:rFonts w:ascii="Calibri" w:hAnsi="Calibri" w:cs="Calibri"/>
+        </w:rPr>
+        <w:t>е</w:t>
+      </w:r>
+      <w:r>
+        <w:rPr>
+          <w:rFonts w:ascii="Calibri" w:hAnsi="Calibri" w:cs="Calibri"/>
+        </w:rPr>
+        <w:t xml:space="preserve"> </w:t>
+      </w:r>
+      <w:r>
+        <w:rPr>
+          <w:rFonts w:ascii="Calibri" w:hAnsi="Calibri" w:cs="Calibri"/>
+        </w:rPr>
+        <w:t>x, удовлетворяющие неравенству: x &lt; 3</w:t>
+      </w:r>
+    </w:p>
+    <w:p>
+      <w:pPr>
+        <w:pStyle w:val="my-2"/>
+        <w:numPr>
+          <w:ilvl w:val="0"/>
+          <w:numId w:val="23"/>
+        </w:numPr>
+        <w:rPr>
+          <w:rFonts w:ascii="Calibri" w:hAnsi="Calibri" w:cs="Calibri"/>
+        </w:rPr>
+      </w:pPr>
+      <w:r>
+        <w:rPr>
+          <w:rFonts w:ascii="Calibri" w:hAnsi="Calibri" w:cs="Calibri"/>
+        </w:rPr>
+        <w:t xml:space="preserve">Найдите </w:t>
+      </w:r>
+      <w:r>
+        <w:rPr>
+          <w:rFonts w:ascii="Calibri" w:hAnsi="Calibri" w:cs="Calibri"/>
+        </w:rPr>
+        <w:t xml:space="preserve">минимальное </w:t>
+      </w:r>
+      <w:r>
+        <w:rPr>
+          <w:rFonts w:ascii="Calibri" w:hAnsi="Calibri" w:cs="Calibri"/>
+        </w:rPr>
+        <w:t>значени</w:t>
+      </w:r>
+      <w:r>
+        <w:rPr>
+          <w:rFonts w:ascii="Calibri" w:hAnsi="Calibri" w:cs="Calibri"/>
+        </w:rPr>
+        <w:t>е</w:t>
+      </w:r>
+      <w:r>
+        <w:rPr>
+          <w:rFonts w:ascii="Calibri" w:hAnsi="Calibri" w:cs="Calibri"/>
+        </w:rPr>
+        <w:t xml:space="preserve"> </w:t>
+      </w:r>
+      <w:r>
+        <w:rPr>
+          <w:rFonts w:ascii="Calibri" w:hAnsi="Calibri" w:cs="Calibri"/>
+        </w:rPr>
+        <w:t>a, удовлетворяющие неравенству: a ≥ 15</w:t>
+      </w:r>
+    </w:p>
+    <w:p>
+      <w:pPr>
+        <w:pStyle w:val="my-2"/>
+        <w:numPr>
+          <w:ilvl w:val="0"/>
+          <w:numId w:val="23"/>
+        </w:numPr>
+        <w:rPr>
+          <w:rFonts w:ascii="Calibri" w:hAnsi="Calibri" w:cs="Calibri"/>
+        </w:rPr>
+      </w:pPr>
+      <w:r>
+        <w:rPr>
+          <w:rFonts w:ascii="Calibri" w:hAnsi="Calibri" w:cs="Calibri"/>
+        </w:rPr>
+        <w:t xml:space="preserve">Найдите </w:t>
+      </w:r>
+      <w:r>
+        <w:rPr>
+          <w:rFonts w:ascii="Calibri" w:hAnsi="Calibri" w:cs="Calibri"/>
+        </w:rPr>
+        <w:t xml:space="preserve">минимальное </w:t>
+      </w:r>
+      <w:r>
+        <w:rPr>
+          <w:rFonts w:ascii="Calibri" w:hAnsi="Calibri" w:cs="Calibri"/>
+        </w:rPr>
+        <w:t>значени</w:t>
+      </w:r>
+      <w:r>
+        <w:rPr>
+          <w:rFonts w:ascii="Calibri" w:hAnsi="Calibri" w:cs="Calibri"/>
+        </w:rPr>
+        <w:t>е</w:t>
+      </w:r>
+      <w:r>
+        <w:rPr>
+          <w:rFonts w:ascii="Calibri" w:hAnsi="Calibri" w:cs="Calibri"/>
+        </w:rPr>
+        <w:t xml:space="preserve"> </w:t>
+      </w:r>
+      <w:r>
+        <w:rPr>
+          <w:rFonts w:ascii="Calibri" w:hAnsi="Calibri" w:cs="Calibri"/>
+        </w:rPr>
+        <w:t>x, удовлетворяющие неравенству: x &gt; 8</w:t>
+      </w:r>
+    </w:p>
+    <w:p>
+      <w:pPr>
+        <w:pStyle w:val="my-2"/>
+        <w:numPr>
+          <w:ilvl w:val="0"/>
+          <w:numId w:val="23"/>
+        </w:numPr>
+        <w:rPr>
+          <w:rFonts w:ascii="Calibri" w:hAnsi="Calibri" w:cs="Calibri"/>
+        </w:rPr>
+      </w:pPr>
+      <w:r>
+        <w:rPr>
+          <w:rFonts w:ascii="Calibri" w:hAnsi="Calibri" w:cs="Calibri"/>
+        </w:rPr>
+        <w:t xml:space="preserve">Найдите </w:t>
+      </w:r>
+      <w:r>
+        <w:rPr>
+          <w:rFonts w:ascii="Calibri" w:hAnsi="Calibri" w:cs="Calibri"/>
+        </w:rPr>
+        <w:t>максимальное</w:t>
+      </w:r>
+      <w:r>
+        <w:rPr>
+          <w:rFonts w:ascii="Calibri" w:hAnsi="Calibri" w:cs="Calibri"/>
+        </w:rPr>
+        <w:t xml:space="preserve"> </w:t>
+      </w:r>
+      <w:r>
+        <w:rPr>
+          <w:rFonts w:ascii="Calibri" w:hAnsi="Calibri" w:cs="Calibri"/>
+        </w:rPr>
+        <w:t>значени</w:t>
+      </w:r>
+      <w:r>
+        <w:rPr>
+          <w:rFonts w:ascii="Calibri" w:hAnsi="Calibri" w:cs="Calibri"/>
+        </w:rPr>
+        <w:t>е</w:t>
+      </w:r>
+      <w:r>
+        <w:rPr>
+          <w:rFonts w:ascii="Calibri" w:hAnsi="Calibri" w:cs="Calibri"/>
+        </w:rPr>
+        <w:t xml:space="preserve"> </w:t>
+      </w:r>
+      <w:r>
+        <w:rPr>
+          <w:rFonts w:ascii="Calibri" w:hAnsi="Calibri" w:cs="Calibri"/>
+        </w:rPr>
+        <w:t xml:space="preserve">y, удовлетворяющие неравенству: y ≤ </w:t>
+      </w:r>
+      <w:r>
+        <w:rPr>
+          <w:rFonts w:ascii="Calibri" w:hAnsi="Calibri" w:cs="Calibri"/>
+        </w:rPr>
+        <w:t>1</w:t>
+      </w:r>
+    </w:p>
+    <w:p>
+      <w:pPr>
+        <w:pStyle w:val="my-2"/>
+        <w:numPr>
+          <w:ilvl w:val="0"/>
+          <w:numId w:val="23"/>
+        </w:numPr>
+        <w:rPr>
+          <w:rFonts w:ascii="Calibri" w:hAnsi="Calibri" w:cs="Calibri"/>
+        </w:rPr>
+      </w:pPr>
+      <w:r>
+        <w:rPr>
+          <w:rFonts w:ascii="Calibri" w:hAnsi="Calibri" w:cs="Calibri"/>
+        </w:rPr>
+        <w:t xml:space="preserve">Найдите </w:t>
+      </w:r>
+      <w:r>
+        <w:rPr>
+          <w:rFonts w:ascii="Calibri" w:hAnsi="Calibri" w:cs="Calibri"/>
+        </w:rPr>
+        <w:t>максимальное</w:t>
+      </w:r>
+      <w:r>
+        <w:rPr>
+          <w:rFonts w:ascii="Calibri" w:hAnsi="Calibri" w:cs="Calibri"/>
+        </w:rPr>
+        <w:t xml:space="preserve"> </w:t>
+      </w:r>
+      <w:r>
+        <w:rPr>
+          <w:rFonts w:ascii="Calibri" w:hAnsi="Calibri" w:cs="Calibri"/>
+        </w:rPr>
+        <w:t>значени</w:t>
+      </w:r>
+      <w:r>
+        <w:rPr>
+          <w:rFonts w:ascii="Calibri" w:hAnsi="Calibri" w:cs="Calibri"/>
+        </w:rPr>
+        <w:t>е</w:t>
+      </w:r>
+      <w:r>
+        <w:rPr>
+          <w:rFonts w:ascii="Calibri" w:hAnsi="Calibri" w:cs="Calibri"/>
+        </w:rPr>
+        <w:t xml:space="preserve"> </w:t>
+      </w:r>
+      <w:r>
+        <w:rPr>
+          <w:rFonts w:ascii="Calibri" w:hAnsi="Calibri" w:cs="Calibri"/>
+        </w:rPr>
+        <w:t>x, удовлетворяющие неравенству: x &lt; 25</w:t>
+      </w:r>
+    </w:p>
+    <w:p>
+      <w:pPr>
+        <w:pStyle w:val="my-2"/>
+        <w:numPr>
+          <w:ilvl w:val="0"/>
+          <w:numId w:val="23"/>
+        </w:numPr>
+        <w:rPr>
+          <w:rFonts w:ascii="Calibri" w:hAnsi="Calibri" w:cs="Calibri"/>
+        </w:rPr>
+      </w:pPr>
+      <w:r>
+        <w:rPr>
+          <w:rFonts w:ascii="Calibri" w:hAnsi="Calibri" w:cs="Calibri"/>
+        </w:rPr>
+        <w:t xml:space="preserve">Найдите </w:t>
+      </w:r>
+      <w:r>
+        <w:rPr>
+          <w:rFonts w:ascii="Calibri" w:hAnsi="Calibri" w:cs="Calibri"/>
+        </w:rPr>
+        <w:t xml:space="preserve">минимальное </w:t>
+      </w:r>
+      <w:r>
+        <w:rPr>
+          <w:rFonts w:ascii="Calibri" w:hAnsi="Calibri" w:cs="Calibri"/>
+        </w:rPr>
+        <w:t>значени</w:t>
+      </w:r>
+      <w:r>
+        <w:rPr>
+          <w:rFonts w:ascii="Calibri" w:hAnsi="Calibri" w:cs="Calibri"/>
+        </w:rPr>
+        <w:t>е</w:t>
+      </w:r>
+      <w:r>
+        <w:rPr>
+          <w:rFonts w:ascii="Calibri" w:hAnsi="Calibri" w:cs="Calibri"/>
+        </w:rPr>
+        <w:t xml:space="preserve"> </w:t>
+      </w:r>
+      <w:r>
+        <w:rPr>
+          <w:rFonts w:ascii="Calibri" w:hAnsi="Calibri" w:cs="Calibri"/>
+        </w:rPr>
+        <w:t>z, удовлетворяющие неравенству: z ≥ 5</w:t>
+      </w:r>
+    </w:p>
+    <w:p>
+      <w:pPr>
+        <w:pStyle w:val="my-2"/>
+        <w:numPr>
+          <w:ilvl w:val="0"/>
+          <w:numId w:val="23"/>
+        </w:numPr>
+        <w:rPr>
+          <w:rFonts w:ascii="Calibri" w:hAnsi="Calibri" w:cs="Calibri"/>
+        </w:rPr>
+      </w:pPr>
+      <w:r>
+        <w:rPr>
+          <w:rFonts w:ascii="Calibri" w:hAnsi="Calibri" w:cs="Calibri"/>
+        </w:rPr>
+        <w:t xml:space="preserve">Найдите </w:t>
+      </w:r>
+      <w:r>
+        <w:rPr>
+          <w:rFonts w:ascii="Calibri" w:hAnsi="Calibri" w:cs="Calibri"/>
+        </w:rPr>
+        <w:t xml:space="preserve">минимальное </w:t>
+      </w:r>
+      <w:r>
+        <w:rPr>
+          <w:rFonts w:ascii="Calibri" w:hAnsi="Calibri" w:cs="Calibri"/>
+        </w:rPr>
+        <w:t>значени</w:t>
+      </w:r>
+      <w:r>
+        <w:rPr>
+          <w:rFonts w:ascii="Calibri" w:hAnsi="Calibri" w:cs="Calibri"/>
+        </w:rPr>
+        <w:t>е</w:t>
+      </w:r>
+      <w:r>
+        <w:rPr>
+          <w:rFonts w:ascii="Calibri" w:hAnsi="Calibri" w:cs="Calibri"/>
+        </w:rPr>
+        <w:t xml:space="preserve"> </w:t>
+      </w:r>
+      <w:r>
+        <w:rPr>
+          <w:rFonts w:ascii="Calibri" w:hAnsi="Calibri" w:cs="Calibri"/>
+        </w:rPr>
+        <w:t>x, удовлетворяющие неравенству: x &gt; 100</w:t>
+      </w:r>
+    </w:p>
+    <w:p>
+      <w:pPr>
+        <w:pStyle w:val="my-2"/>
+        <w:numPr>
+          <w:ilvl w:val="0"/>
+          <w:numId w:val="23"/>
+        </w:numPr>
+        <w:rPr>
+          <w:rFonts w:ascii="Calibri" w:hAnsi="Calibri" w:cs="Calibri"/>
+        </w:rPr>
+      </w:pPr>
+      <w:r>
+        <w:rPr>
+          <w:rFonts w:ascii="Calibri" w:hAnsi="Calibri" w:cs="Calibri"/>
+        </w:rPr>
+        <w:t xml:space="preserve">Найдите </w:t>
+      </w:r>
+      <w:r>
+        <w:rPr>
+          <w:rFonts w:ascii="Calibri" w:hAnsi="Calibri" w:cs="Calibri"/>
+        </w:rPr>
+        <w:t>максимальное</w:t>
+      </w:r>
+      <w:r>
+        <w:rPr>
+          <w:rFonts w:ascii="Calibri" w:hAnsi="Calibri" w:cs="Calibri"/>
+        </w:rPr>
+        <w:t xml:space="preserve"> </w:t>
+      </w:r>
+      <w:r>
+        <w:rPr>
+          <w:rFonts w:ascii="Calibri" w:hAnsi="Calibri" w:cs="Calibri"/>
+        </w:rPr>
+        <w:t>значени</w:t>
+      </w:r>
+      <w:r>
+        <w:rPr>
+          <w:rFonts w:ascii="Calibri" w:hAnsi="Calibri" w:cs="Calibri"/>
+        </w:rPr>
+        <w:t>е</w:t>
+      </w:r>
+      <w:r>
+        <w:rPr>
+          <w:rFonts w:ascii="Calibri" w:hAnsi="Calibri" w:cs="Calibri"/>
+        </w:rPr>
+        <w:t xml:space="preserve"> </w:t>
+      </w:r>
+      <w:r>
+        <w:rPr>
+          <w:rFonts w:ascii="Calibri" w:hAnsi="Calibri" w:cs="Calibri"/>
+        </w:rPr>
+        <w:t>y, удовлетворяющие неравенству: y ≤ 20</w:t>
+      </w:r>
+    </w:p>
+    <w:p>
+      <w:pPr>
+        <w:pStyle w:val="my-2"/>
+        <w:numPr>
+          <w:ilvl w:val="0"/>
+          <w:numId w:val="23"/>
+        </w:numPr>
+        <w:rPr>
+          <w:rFonts w:ascii="Calibri" w:hAnsi="Calibri" w:cs="Calibri"/>
+        </w:rPr>
+      </w:pPr>
+      <w:r>
+        <w:rPr>
+          <w:rFonts w:ascii="Calibri" w:hAnsi="Calibri" w:cs="Calibri"/>
+        </w:rPr>
+        <w:t>Найдите количество целых чисел x, удовлетворяющих неравенству: 2 &lt; x &lt; 8</w:t>
+      </w:r>
+    </w:p>
+    <w:p>
+      <w:pPr>
+        <w:pStyle w:val="my-2"/>
+        <w:numPr>
+          <w:ilvl w:val="0"/>
+          <w:numId w:val="23"/>
+        </w:numPr>
+        <w:rPr>
+          <w:rFonts w:ascii="Calibri" w:hAnsi="Calibri" w:cs="Calibri"/>
+        </w:rPr>
+      </w:pPr>
+      <w:r>
+        <w:rPr>
+          <w:rFonts w:ascii="Calibri" w:hAnsi="Calibri" w:cs="Calibri"/>
+        </w:rPr>
+        <w:t xml:space="preserve">Найдите количество целых чисел y, удовлетворяющих неравенству: 5 ≤ y ≤ </w:t>
+      </w:r>
+      <w:r>
+        <w:rPr>
+          <w:rFonts w:ascii="Calibri" w:hAnsi="Calibri" w:cs="Calibri"/>
+        </w:rPr>
+        <w:t>9</w:t>
+      </w:r>
+    </w:p>
+    <w:p>
+      <w:pPr>
+        <w:pStyle w:val="my-2"/>
+        <w:numPr>
+          <w:ilvl w:val="0"/>
+          <w:numId w:val="23"/>
+        </w:numPr>
+        <w:rPr>
+          <w:rFonts w:ascii="Calibri" w:hAnsi="Calibri" w:cs="Calibri"/>
+        </w:rPr>
+      </w:pPr>
+      <w:r>
+        <w:rPr>
+          <w:rFonts w:ascii="Calibri" w:hAnsi="Calibri" w:cs="Calibri"/>
+        </w:rPr>
+        <w:t>Найдите количество целых чисел x, удовлетворяющих неравенству: 0 &lt; x &lt; 6</w:t>
+      </w:r>
+    </w:p>
+    <w:p>
+      <w:pPr>
+        <w:pStyle w:val="my-2"/>
+        <w:numPr>
+          <w:ilvl w:val="0"/>
+          <w:numId w:val="23"/>
+        </w:numPr>
+        <w:rPr>
+          <w:rFonts w:ascii="Calibri" w:hAnsi="Calibri" w:cs="Calibri"/>
+        </w:rPr>
+      </w:pPr>
+      <w:r>
+        <w:rPr>
+          <w:rFonts w:ascii="Calibri" w:hAnsi="Calibri" w:cs="Calibri"/>
+        </w:rPr>
+        <w:t xml:space="preserve">Найдите количество целых чисел a, удовлетворяющих неравенству: 3 ≤ a &lt; </w:t>
+      </w:r>
+      <w:r>
+        <w:rPr>
+          <w:rFonts w:ascii="Calibri" w:hAnsi="Calibri" w:cs="Calibri"/>
+        </w:rPr>
+        <w:t>5</w:t>
+      </w:r>
+    </w:p>
+    <w:p>
+      <w:pPr>
+        <w:pStyle w:val="my-2"/>
+        <w:numPr>
+          <w:ilvl w:val="0"/>
+          <w:numId w:val="23"/>
+        </w:numPr>
+        <w:rPr>
+          <w:rFonts w:ascii="Calibri" w:hAnsi="Calibri" w:cs="Calibri"/>
+        </w:rPr>
+      </w:pPr>
+      <w:r>
+        <w:rPr>
+          <w:rFonts w:ascii="Calibri" w:hAnsi="Calibri" w:cs="Calibri"/>
+        </w:rPr>
+        <w:t>Найдите количество целых чисел x, удовлетворяющих неравенству: 1 &lt; x ≤ 9</w:t>
+      </w:r>
+    </w:p>
+    <w:p>
+      <w:pPr>
+        <w:pStyle w:val="my-2"/>
+        <w:numPr>
+          <w:ilvl w:val="0"/>
+          <w:numId w:val="23"/>
+        </w:numPr>
+        <w:rPr>
+          <w:rFonts w:ascii="Calibri" w:hAnsi="Calibri" w:cs="Calibri"/>
+        </w:rPr>
+      </w:pPr>
+      <w:r>
+        <w:rPr>
+          <w:rFonts w:ascii="Calibri" w:hAnsi="Calibri" w:cs="Calibri"/>
+        </w:rPr>
+        <w:lastRenderedPageBreak/>
+        <w:t xml:space="preserve">Найдите количество целых чисел y, удовлетворяющих неравенству: </w:t>
+      </w:r>
+      <w:r>
+        <w:rPr>
+          <w:rFonts w:ascii="Calibri" w:hAnsi="Calibri" w:cs="Calibri"/>
+        </w:rPr>
+        <w:t>2</w:t>
+      </w:r>
+      <w:r>
+        <w:rPr>
+          <w:rFonts w:ascii="Calibri" w:hAnsi="Calibri" w:cs="Calibri"/>
+        </w:rPr>
+        <w:t xml:space="preserve"> &lt; y &lt; </w:t>
+      </w:r>
+      <w:r>
+        <w:rPr>
+          <w:rFonts w:ascii="Calibri" w:hAnsi="Calibri" w:cs="Calibri"/>
+        </w:rPr>
+        <w:t>7</w:t>
+      </w:r>
+    </w:p>
+    <w:p>
+      <w:pPr>
+        <w:pStyle w:val="my-2"/>
+        <w:numPr>
+          <w:ilvl w:val="0"/>
+          <w:numId w:val="23"/>
+        </w:numPr>
+        <w:rPr>
+          <w:rFonts w:ascii="Calibri" w:hAnsi="Calibri" w:cs="Calibri"/>
+        </w:rPr>
+      </w:pPr>
+      <w:r>
+        <w:rPr>
+          <w:rFonts w:ascii="Calibri" w:hAnsi="Calibri" w:cs="Calibri"/>
+        </w:rPr>
+        <w:t>Найдите количество целых чисел x, удовлетворяющих неравенству: 4 ≤ x ≤ 12</w:t>
+      </w:r>
+    </w:p>
+    <w:p>
+      <w:pPr>
+        <w:pStyle w:val="my-2"/>
+        <w:numPr>
+          <w:ilvl w:val="0"/>
+          <w:numId w:val="23"/>
+        </w:numPr>
+        <w:rPr>
+          <w:rFonts w:ascii="Calibri" w:hAnsi="Calibri" w:cs="Calibri"/>
+        </w:rPr>
+      </w:pPr>
+      <w:r>
+        <w:rPr>
+          <w:rFonts w:ascii="Calibri" w:hAnsi="Calibri" w:cs="Calibri"/>
+        </w:rPr>
+        <w:t>Найдите количество целых чисел z, удовлетворяющих неравенству: 1 &lt; z &lt; 5</w:t>
+      </w:r>
+      <w:r>
+        <w:rPr>
+          <w:rFonts w:ascii="Calibri" w:hAnsi="Calibri" w:cs="Calibri"/>
+        </w:rPr>
+        <w:t>1</w:t>
+      </w:r>
+    </w:p>
+    <w:p>
+      <w:pPr>
+        <w:pStyle w:val="my-2"/>
+        <w:numPr>
+          <w:ilvl w:val="0"/>
+          <w:numId w:val="23"/>
+        </w:numPr>
+        <w:rPr>
+          <w:rFonts w:ascii="Calibri" w:hAnsi="Calibri" w:cs="Calibri"/>
+        </w:rPr>
+      </w:pPr>
+      <w:r>
+        <w:rPr>
+          <w:rFonts w:ascii="Calibri" w:hAnsi="Calibri" w:cs="Calibri"/>
+        </w:rPr>
+        <w:t>Найдите количество целых чисел x, удовлетворяющих неравенству: 10 ≤ x &lt; 18</w:t>
+      </w:r>
+    </w:p>
+    <w:p>
+      <w:pPr>
+        <w:pStyle w:val="my-2"/>
+        <w:numPr>
+          <w:ilvl w:val="0"/>
+          <w:numId w:val="23"/>
+        </w:numPr>
+        <w:rPr>
+          <w:rFonts w:ascii="Calibri" w:hAnsi="Calibri" w:cs="Calibri"/>
+        </w:rPr>
+      </w:pPr>
+      <w:r>
+        <w:rPr>
+          <w:rFonts w:ascii="Calibri" w:hAnsi="Calibri" w:cs="Calibri"/>
+        </w:rPr>
+        <w:t>Найдите количество целых чисел y, удовлетворяющих неравенству: 4 ≤ y ≤ 6</w:t>
+      </w:r>
+    </w:p>
+    <w:p>
+      <w:pPr>
+        <w:pStyle w:val="my-2"/>
+        <w:ind w:left="360"/>
+        <w:jc w:val="center"/>
+        <w:rPr>
+          <w:rFonts w:ascii="Calibri" w:hAnsi="Calibri" w:cs="Calibri"/>
+          <w:b/>
+          <w:bCs/>
+          <w:spacing w:val="2"/>
+        </w:rPr>
+      </w:pPr>
+      <w:r>
+        <w:rPr>
+          <w:rFonts w:ascii="Calibri" w:hAnsi="Calibri" w:cs="Calibri"/>
+          <w:b/>
+          <w:bCs/>
+          <w:spacing w:val="2"/>
+        </w:rPr>
+        <w:t>Средний</w:t>
+      </w:r>
+      <w:r>
+        <w:rPr>
+          <w:rFonts w:ascii="Calibri" w:hAnsi="Calibri" w:cs="Calibri"/>
+          <w:b/>
+          <w:bCs/>
+          <w:spacing w:val="2"/>
+        </w:rPr>
+        <w:t xml:space="preserve"> уровень:</w:t>
+      </w:r>
+    </w:p>
+    <w:p>
+      <w:pPr>
+        <w:pStyle w:val="2"/>
+      </w:pPr>
+      <w:r>
+        <w:t>Задания 21-30: Линейные неравенства</w:t>
+      </w:r>
+    </w:p>
+    <w:p>
+      <w:pPr>
+        <w:pStyle w:val="my-2"/>
+      </w:pPr>
+      <w:r>
+        <w:rPr>
+          <w:rStyle w:val="ae"/>
+          <w:rFonts w:eastAsiaTheme="majorEastAsia"/>
+        </w:rPr>
+        <w:t>21.</w:t>
+      </w:r>
+      <w:r>
+        <w:t xml:space="preserve"> Найдите все значения x, удовлетворяющие неравенству: x + 3 &gt; 8</w:t>
+      </w:r>
+    </w:p>
+    <w:p>
+      <w:pPr>
+        <w:pStyle w:val="my-2"/>
+      </w:pPr>
+      <w:r>
+        <w:rPr>
+          <w:rStyle w:val="ae"/>
+          <w:rFonts w:eastAsiaTheme="majorEastAsia"/>
+        </w:rPr>
+        <w:t>22.</w:t>
+      </w:r>
+      <w:r>
+        <w:t xml:space="preserve"> Найдите все значения y, удовлетворяющие неравенству: y - 5 ≤ 12</w:t>
+      </w:r>
+    </w:p>
+    <w:p>
+      <w:pPr>
+        <w:pStyle w:val="my-2"/>
+      </w:pPr>
+      <w:r>
+        <w:rPr>
+          <w:rStyle w:val="ae"/>
+          <w:rFonts w:eastAsiaTheme="majorEastAsia"/>
+        </w:rPr>
+        <w:t>23.</w:t>
+      </w:r>
+      <w:r>
+        <w:t xml:space="preserve"> Найдите все значения x, удовлетворяющие неравенству: 2x &gt; 14</w:t>
+      </w:r>
+    </w:p>
+    <w:p>
+      <w:pPr>
+        <w:pStyle w:val="my-2"/>
+      </w:pPr>
+      <w:r>
+        <w:rPr>
+          <w:rStyle w:val="ae"/>
+          <w:rFonts w:eastAsiaTheme="majorEastAsia"/>
+        </w:rPr>
+        <w:t>24.</w:t>
+      </w:r>
+      <w:r>
+        <w:t xml:space="preserve"> Найдите все значения a, удовлетворяющие неравенству: 3a - 6 ≤ 15</w:t>
+      </w:r>
+    </w:p>
+    <w:p>
+      <w:pPr>
+        <w:pStyle w:val="my-2"/>
+      </w:pPr>
+      <w:r>
+        <w:rPr>
+          <w:rStyle w:val="ae"/>
+          <w:rFonts w:eastAsiaTheme="majorEastAsia"/>
+        </w:rPr>
+        <w:t>25.</w:t>
+      </w:r>
+      <w:r>
+        <w:t xml:space="preserve"> Найдите все значения x, удовлетворяющие неравенству: x + 7 &lt; 2</w:t>
+      </w:r>
+    </w:p>
+    <w:p>
+      <w:pPr>
+        <w:pStyle w:val="my-2"/>
+      </w:pPr>
+      <w:r>
+        <w:rPr>
+          <w:rStyle w:val="ae"/>
+          <w:rFonts w:eastAsiaTheme="majorEastAsia"/>
+        </w:rPr>
+        <w:t>26.</w:t>
+      </w:r>
+      <w:r>
+        <w:t xml:space="preserve"> Найдите все значения y, удовлетворяющие неравенству: 4y ≥ -20</w:t>
+      </w:r>
+    </w:p>
+    <w:p>
+      <w:pPr>
+        <w:pStyle w:val="my-2"/>
+      </w:pPr>
+      <w:r>
+        <w:rPr>
+          <w:rStyle w:val="ae"/>
+          <w:rFonts w:eastAsiaTheme="majorEastAsia"/>
+        </w:rPr>
+        <w:t>27.</w:t>
+      </w:r>
+      <w:r>
+        <w:t xml:space="preserve"> Найдите все значения x, удовлетворяющие неравенству: x - 9 &gt; -3</w:t>
+      </w:r>
+    </w:p>
+    <w:p>
+      <w:pPr>
+        <w:pStyle w:val="my-2"/>
+      </w:pPr>
+      <w:r>
+        <w:rPr>
+          <w:rStyle w:val="ae"/>
+          <w:rFonts w:eastAsiaTheme="majorEastAsia"/>
+        </w:rPr>
+        <w:t>28.</w:t>
+      </w:r>
+      <w:r>
+        <w:t xml:space="preserve"> Найдите все значения z, удовлетворяющие неравенству: 5z + 10 ≤ 35</w:t>
+      </w:r>
+    </w:p>
+    <w:p>
+      <w:pPr>
+        <w:pStyle w:val="my-2"/>
+      </w:pPr>
+      <w:r>
+        <w:rPr>
+          <w:rStyle w:val="ae"/>
+          <w:rFonts w:eastAsiaTheme="majorEastAsia"/>
+        </w:rPr>
+        <w:t>29.</w:t>
+      </w:r>
+      <w:r>
+        <w:t xml:space="preserve"> Найдите все значения x, удовлетворяющие неравенству: 2x - 8 &lt; 0</w:t>
+      </w:r>
+    </w:p>
+    <w:p>
+      <w:pPr>
+        <w:pStyle w:val="my-2"/>
+      </w:pPr>
+      <w:r>
+        <w:rPr>
+          <w:rStyle w:val="ae"/>
+          <w:rFonts w:eastAsiaTheme="majorEastAsia"/>
+        </w:rPr>
+        <w:t>30.</w:t>
+      </w:r>
+      <w:r>
+        <w:t xml:space="preserve"> Найдите все значения y, удовлетворяющие неравенству: 3y + 12 ≥ 0</w:t>
+      </w:r>
+    </w:p>
+    <w:p>
+      <w:pPr>
+        <w:pStyle w:val="2"/>
+      </w:pPr>
+      <w:r>
+        <w:t>Ответы</w:t>
+      </w:r>
+    </w:p>
+    <w:p>
+      <w:pPr>
+        <w:pStyle w:val="2"/>
+      </w:pPr>
+      <w:r>
+        <w:t>Часть 1 (1-20):</w:t>
+      </w:r>
+    </w:p>
+    <w:p>
+      <w:pPr>
+        <w:pStyle w:val="my-2"/>
+        <w:numPr>
+          <w:ilvl w:val="0"/>
+          <w:numId w:val="20"/>
+        </w:numPr>
+      </w:pPr>
+      <w:r>
+        <w:t>8</w:t>
+      </w:r>
+    </w:p>
+    <w:p>
+      <w:pPr>
+        <w:pStyle w:val="my-2"/>
+        <w:numPr>
+          <w:ilvl w:val="0"/>
+          <w:numId w:val="20"/>
+        </w:numPr>
+      </w:pPr>
+      <w:r>
+        <w:t>12</w:t>
+      </w:r>
+    </w:p>
+    <w:p>
+      <w:pPr>
+        <w:pStyle w:val="my-2"/>
+        <w:numPr>
+          <w:ilvl w:val="0"/>
+          <w:numId w:val="20"/>
+        </w:numPr>
+      </w:pPr>
+    </w:p>
+    <w:p>
+      <w:pPr>
+        <w:pStyle w:val="my-2"/>
+        <w:numPr>
+          <w:ilvl w:val="0"/>
+          <w:numId w:val="20"/>
+        </w:numPr>
+      </w:pPr>
+    </w:p>
+    <w:p>
+      <w:pPr>
+        <w:pStyle w:val="my-2"/>
+        <w:numPr>
+          <w:ilvl w:val="0"/>
+          <w:numId w:val="20"/>
+        </w:numPr>
+      </w:pPr>
+    </w:p>
+    <w:p>
+      <w:pPr>
+        <w:pStyle w:val="my-2"/>
+        <w:numPr>
+          <w:ilvl w:val="0"/>
+          <w:numId w:val="20"/>
+        </w:numPr>
+      </w:pPr>
+    </w:p>
+    <w:p>
+      <w:pPr>
+        <w:pStyle w:val="my-2"/>
+        <w:numPr>
+          <w:ilvl w:val="0"/>
+          <w:numId w:val="20"/>
+        </w:numPr>
+      </w:pPr>
+    </w:p>
+    <w:p>
+      <w:pPr>
+        <w:pStyle w:val="my-2"/>
+        <w:numPr>
+          <w:ilvl w:val="0"/>
+          <w:numId w:val="20"/>
+        </w:numPr>
+      </w:pPr>
+    </w:p>
+    <w:p>
+      <w:pPr>
+        <w:pStyle w:val="my-2"/>
+        <w:numPr>
+          <w:ilvl w:val="0"/>
+          <w:numId w:val="20"/>
+        </w:numPr>
+      </w:pPr>
+    </w:p>
+    <w:p>
+      <w:pPr>
+        <w:pStyle w:val="my-2"/>
+        <w:numPr>
+          <w:ilvl w:val="0"/>
+          <w:numId w:val="20"/>
+        </w:numPr>
+      </w:pPr>
+    </w:p>
+    <w:p>
+      <w:pPr>
+        <w:pStyle w:val="my-2"/>
+        <w:numPr>
+          <w:ilvl w:val="0"/>
+          <w:numId w:val="20"/>
+        </w:numPr>
+      </w:pPr>
+      <w:r>
+        <w:rPr>
+          <w:rStyle w:val="ae"/>
+          <w:rFonts w:eastAsiaTheme="majorEastAsia"/>
+        </w:rPr>
+        <w:t>5 целых чисел</w:t>
+      </w:r>
+      <w:r>
+        <w:t xml:space="preserve"> (3, 4, 5, 6, 7)</w:t>
+      </w:r>
+    </w:p>
+    <w:p>
+      <w:pPr>
+        <w:pStyle w:val="my-2"/>
+        <w:numPr>
+          <w:ilvl w:val="0"/>
+          <w:numId w:val="20"/>
+        </w:numPr>
+      </w:pPr>
+      <w:r>
+        <w:rPr>
+          <w:rStyle w:val="ae"/>
+          <w:rFonts w:eastAsiaTheme="majorEastAsia"/>
+        </w:rPr>
+        <w:t>9 целых чисел</w:t>
+      </w:r>
+      <w:r>
+        <w:t xml:space="preserve"> (-5, -4, -3, -2, -1, 0, 1, 2, 3)</w:t>
+      </w:r>
+    </w:p>
+    <w:p>
+      <w:pPr>
+        <w:pStyle w:val="my-2"/>
+        <w:numPr>
+          <w:ilvl w:val="0"/>
+          <w:numId w:val="20"/>
+        </w:numPr>
+      </w:pPr>
+      <w:r>
+        <w:rPr>
+          <w:rStyle w:val="ae"/>
+          <w:rFonts w:eastAsiaTheme="majorEastAsia"/>
+        </w:rPr>
+        <w:t>5 целых чисел</w:t>
+      </w:r>
+      <w:r>
+        <w:t xml:space="preserve"> (1, 2, 3, 4, 5)</w:t>
+      </w:r>
+    </w:p>
+    <w:p>
+      <w:pPr>
+        <w:pStyle w:val="my-2"/>
+        <w:numPr>
+          <w:ilvl w:val="0"/>
+          <w:numId w:val="20"/>
+        </w:numPr>
+      </w:pPr>
+      <w:r>
+        <w:rPr>
+          <w:rStyle w:val="ae"/>
+          <w:rFonts w:eastAsiaTheme="majorEastAsia"/>
+        </w:rPr>
+        <w:t>7 целых чисел</w:t>
+      </w:r>
+      <w:r>
+        <w:t xml:space="preserve"> (-3, -2, -1, 0, 1, 2, 3)</w:t>
+      </w:r>
+    </w:p>
+    <w:p>
+      <w:pPr>
+        <w:pStyle w:val="my-2"/>
+        <w:numPr>
+          <w:ilvl w:val="0"/>
+          <w:numId w:val="20"/>
+        </w:numPr>
+      </w:pPr>
+      <w:r>
+        <w:rPr>
+          <w:rStyle w:val="ae"/>
+          <w:rFonts w:eastAsiaTheme="majorEastAsia"/>
+        </w:rPr>
+        <w:t>8 целых чисел</w:t>
+      </w:r>
+      <w:r>
+        <w:t xml:space="preserve"> (2, 3, 4, 5, 6, 7, 8, 9)</w:t>
+      </w:r>
+    </w:p>
+    <w:p>
+      <w:pPr>
+        <w:pStyle w:val="my-2"/>
+        <w:numPr>
+          <w:ilvl w:val="0"/>
+          <w:numId w:val="20"/>
+        </w:numPr>
+      </w:pPr>
+      <w:r>
+        <w:rPr>
+          <w:rStyle w:val="ae"/>
+          <w:rFonts w:eastAsiaTheme="majorEastAsia"/>
+        </w:rPr>
+        <w:t>4 целых числа</w:t>
+      </w:r>
+      <w:r>
+        <w:t xml:space="preserve"> (-6, -5, -4, -3)</w:t>
+      </w:r>
+    </w:p>
+    <w:p>
+      <w:pPr>
+        <w:pStyle w:val="my-2"/>
+        <w:numPr>
+          <w:ilvl w:val="0"/>
+          <w:numId w:val="20"/>
+        </w:numPr>
+      </w:pPr>
+      <w:r>
+        <w:rPr>
+          <w:rStyle w:val="ae"/>
+          <w:rFonts w:eastAsiaTheme="majorEastAsia"/>
+        </w:rPr>
+        <w:t>9 целых чисел</w:t>
+      </w:r>
+      <w:r>
+        <w:t xml:space="preserve"> (4, 5, 6, 7, 8, 9, 10, 11, 12)</w:t>
+      </w:r>
+    </w:p>
+    <w:p>
+      <w:pPr>
+        <w:pStyle w:val="my-2"/>
+        <w:numPr>
+          <w:ilvl w:val="0"/>
+          <w:numId w:val="20"/>
+        </w:numPr>
+      </w:pPr>
+      <w:r>
+        <w:rPr>
+          <w:rStyle w:val="ae"/>
+          <w:rFonts w:eastAsiaTheme="majorEastAsia"/>
+        </w:rPr>
+        <w:t>5 целых чисел</w:t>
+      </w:r>
+      <w:r>
+        <w:t xml:space="preserve"> (0, 1, 2, 3, 4)</w:t>
+      </w:r>
+    </w:p>
+    <w:p>
+      <w:pPr>
+        <w:pStyle w:val="my-2"/>
+        <w:numPr>
+          <w:ilvl w:val="0"/>
+          <w:numId w:val="20"/>
+        </w:numPr>
+      </w:pPr>
+      <w:r>
+        <w:rPr>
+          <w:rStyle w:val="ae"/>
+          <w:rFonts w:eastAsiaTheme="majorEastAsia"/>
+        </w:rPr>
+        <w:t>8 целых чисел</w:t>
+      </w:r>
+      <w:r>
+        <w:t xml:space="preserve"> (10, 11, 12, 13, 14, 15, 16, 17)</w:t>
+      </w:r>
+    </w:p>
+    <w:p>
+      <w:pPr>
+        <w:pStyle w:val="my-2"/>
+        <w:numPr>
+          <w:ilvl w:val="0"/>
+          <w:numId w:val="20"/>
+        </w:numPr>
+      </w:pPr>
+      <w:r>
+        <w:rPr>
+          <w:rStyle w:val="ae"/>
+          <w:rFonts w:eastAsiaTheme="majorEastAsia"/>
+        </w:rPr>
+        <w:lastRenderedPageBreak/>
+        <w:t>3</w:t>
+      </w:r>
+      <w:r>
+        <w:rPr>
+          <w:rStyle w:val="ae"/>
+          <w:rFonts w:eastAsiaTheme="majorEastAsia"/>
+        </w:rPr>
+        <w:t xml:space="preserve"> целых чисел</w:t>
+      </w:r>
+      <w:r>
+        <w:t xml:space="preserve"> </w:t>
+      </w:r>
       <w:bookmarkStart w:id="0" w:name="_GoBack"/>
       <w:bookmarkEnd w:id="0"/>
+    </w:p>
+    <w:p>
+      <w:pPr>
+        <w:pStyle w:val="2"/>
+      </w:pPr>
+      <w:r>
+        <w:t>Часть 2 (21-35):</w:t>
+      </w:r>
+    </w:p>
+    <w:p>
+      <w:pPr>
+        <w:pStyle w:val="my-2"/>
+        <w:numPr>
+          <w:ilvl w:val="0"/>
+          <w:numId w:val="21"/>
+        </w:numPr>
+      </w:pPr>
+      <w:r>
+        <w:t>x &gt; 5</w:t>
+      </w:r>
+    </w:p>
+    <w:p>
+      <w:pPr>
+        <w:pStyle w:val="my-2"/>
+        <w:numPr>
+          <w:ilvl w:val="0"/>
+          <w:numId w:val="21"/>
+        </w:numPr>
+      </w:pPr>
+      <w:r>
+        <w:t>y ≤ 17</w:t>
+      </w:r>
+    </w:p>
+    <w:p>
+      <w:pPr>
+        <w:pStyle w:val="my-2"/>
+        <w:numPr>
+          <w:ilvl w:val="0"/>
+          <w:numId w:val="21"/>
+        </w:numPr>
+      </w:pPr>
+      <w:r>
+        <w:t>x &gt; 7</w:t>
+      </w:r>
+    </w:p>
+    <w:p>
+      <w:pPr>
+        <w:pStyle w:val="my-2"/>
+        <w:numPr>
+          <w:ilvl w:val="0"/>
+          <w:numId w:val="21"/>
+        </w:numPr>
+      </w:pPr>
+      <w:r>
+        <w:t>a ≤ 7</w:t>
+      </w:r>
+    </w:p>
+    <w:p>
+      <w:pPr>
+        <w:pStyle w:val="my-2"/>
+        <w:numPr>
+          <w:ilvl w:val="0"/>
+          <w:numId w:val="21"/>
+        </w:numPr>
+      </w:pPr>
+      <w:r>
+        <w:t>x &lt; -5</w:t>
+      </w:r>
+    </w:p>
+    <w:p>
+      <w:pPr>
+        <w:pStyle w:val="my-2"/>
+        <w:numPr>
+          <w:ilvl w:val="0"/>
+          <w:numId w:val="21"/>
+        </w:numPr>
+      </w:pPr>
+      <w:r>
+        <w:t>y ≥ -5</w:t>
+      </w:r>
+    </w:p>
+    <w:p>
+      <w:pPr>
+        <w:pStyle w:val="my-2"/>
+        <w:numPr>
+          <w:ilvl w:val="0"/>
+          <w:numId w:val="21"/>
+        </w:numPr>
+      </w:pPr>
+      <w:r>
+        <w:t>x &gt; 6</w:t>
+      </w:r>
+    </w:p>
+    <w:p>
+      <w:pPr>
+        <w:pStyle w:val="my-2"/>
+        <w:numPr>
+          <w:ilvl w:val="0"/>
+          <w:numId w:val="21"/>
+        </w:numPr>
+      </w:pPr>
+      <w:r>
+        <w:t>z ≤ 5</w:t>
+      </w:r>
+    </w:p>
+    <w:p>
+      <w:pPr>
+        <w:pStyle w:val="my-2"/>
+        <w:numPr>
+          <w:ilvl w:val="0"/>
+          <w:numId w:val="21"/>
+        </w:numPr>
+      </w:pPr>
+      <w:r>
+        <w:t>x &lt; 4</w:t>
+      </w:r>
+    </w:p>
+    <w:p>
+      <w:pPr>
+        <w:pStyle w:val="my-2"/>
+        <w:numPr>
+          <w:ilvl w:val="0"/>
+          <w:numId w:val="21"/>
+        </w:numPr>
+      </w:pPr>
+      <w:r>
+        <w:t>y ≥ -4</w:t>
+      </w:r>
+    </w:p>
+    <w:p>
+      <w:pPr>
+        <w:pStyle w:val="my-2"/>
+        <w:numPr>
+          <w:ilvl w:val="0"/>
+          <w:numId w:val="21"/>
+        </w:numPr>
+      </w:pPr>
+      <w:r>
+        <w:rPr>
+          <w:rStyle w:val="ae"/>
+          <w:rFonts w:eastAsiaTheme="majorEastAsia"/>
+        </w:rPr>
+        <w:t>6 целых чисел</w:t>
+      </w:r>
+      <w:r>
+        <w:t xml:space="preserve"> (4, 5, 6, 7, 8)</w:t>
+      </w:r>
+    </w:p>
+    <w:p>
+      <w:pPr>
+        <w:pStyle w:val="my-2"/>
+        <w:numPr>
+          <w:ilvl w:val="0"/>
+          <w:numId w:val="21"/>
+        </w:numPr>
+      </w:pPr>
+      <w:r>
+        <w:rPr>
+          <w:rStyle w:val="ae"/>
+          <w:rFonts w:eastAsiaTheme="majorEastAsia"/>
+        </w:rPr>
+        <w:t>6 целых чисел</w:t>
+      </w:r>
+      <w:r>
+        <w:t xml:space="preserve"> (3, 4, 5, 6, 7, 8)</w:t>
+      </w:r>
+    </w:p>
+    <w:p>
+      <w:pPr>
+        <w:pStyle w:val="my-2"/>
+        <w:numPr>
+          <w:ilvl w:val="0"/>
+          <w:numId w:val="21"/>
+        </w:numPr>
+      </w:pPr>
+      <w:r>
+        <w:rPr>
+          <w:rStyle w:val="ae"/>
+          <w:rFonts w:eastAsiaTheme="majorEastAsia"/>
+        </w:rPr>
+        <w:t>8 целых чисел</w:t>
+      </w:r>
+      <w:r>
+        <w:t xml:space="preserve"> (2, 3, 4, 5, 6, 7, 8, 9)</w:t>
+      </w:r>
+    </w:p>
+    <w:p>
+      <w:pPr>
+        <w:pStyle w:val="my-2"/>
+        <w:numPr>
+          <w:ilvl w:val="0"/>
+          <w:numId w:val="21"/>
+        </w:numPr>
+      </w:pPr>
+      <w:r>
+        <w:rPr>
+          <w:rStyle w:val="ae"/>
+          <w:rFonts w:eastAsiaTheme="majorEastAsia"/>
+        </w:rPr>
+        <w:t>7 целых чисел</w:t>
+      </w:r>
+      <w:r>
+        <w:t xml:space="preserve"> (2, 3, 4, 5, 6, 7, 8)</w:t>
+      </w:r>
+    </w:p>
+    <w:p>
+      <w:pPr>
+        <w:pStyle w:val="my-2"/>
+        <w:numPr>
+          <w:ilvl w:val="0"/>
+          <w:numId w:val="21"/>
+        </w:numPr>
+      </w:pPr>
+      <w:r>
+        <w:rPr>
+          <w:rStyle w:val="ae"/>
+          <w:rFonts w:eastAsiaTheme="majorEastAsia"/>
+        </w:rPr>
+        <w:t>2 целых числа</w:t>
+      </w:r>
+      <w:r>
+        <w:t xml:space="preserve"> (-4, -3, -2, -1, 0, 1, 2, 3, 4, 5, 6)</w:t>
+      </w:r>
+    </w:p>
+    <w:p>
+      <w:pPr>
+        <w:pStyle w:val="my-2"/>
+        <w:ind w:left="360"/>
+        <w:jc w:val="center"/>
+        <w:rPr>
+          <w:rFonts w:ascii="Calibri" w:hAnsi="Calibri" w:cs="Calibri"/>
+          <w:b/>
+          <w:bCs/>
+          <w:spacing w:val="2"/>
+          <w:sz w:val="32"/>
+          <w:szCs w:val="32"/>
+        </w:rPr>
+      </w:pPr>
+      <w:r>
+        <w:rPr>
+          <w:rFonts w:ascii="Calibri" w:hAnsi="Calibri" w:cs="Calibri"/>
+          <w:b/>
+          <w:bCs/>
+          <w:spacing w:val="2"/>
+          <w:sz w:val="32"/>
+          <w:szCs w:val="32"/>
+        </w:rPr>
+        <w:t>Задачи на покупки</w:t>
+      </w:r>
+    </w:p>
+    <w:p>
+      <w:pPr>
+        <w:rPr>
+          <w:sz w:val="28"/>
+          <w:szCs w:val="32"/>
+        </w:rPr>
+      </w:pPr>
+      <w:r>
+        <w:rPr>
+          <w:sz w:val="28"/>
+          <w:szCs w:val="32"/>
+        </w:rPr>
+        <w:t>Задача 1</w:t>
+      </w:r>
+    </w:p>
+    <w:p>
+      <w:pPr>
+        <w:rPr>
+          <w:sz w:val="28"/>
+          <w:szCs w:val="32"/>
+        </w:rPr>
+      </w:pPr>
+      <w:r>
+        <w:rPr>
+          <w:rFonts w:ascii="Calibri" w:hAnsi="Calibri" w:cs="Calibri"/>
+        </w:rPr>
+        <w:t xml:space="preserve">Мама поручила Коле купить в магазине продукты: молоко, кофе, килограмм яблок, 2 килограмма картофеля и яблочный сок. Коля пришёл в магазин и увидел ценники на продукты: Молоко деревенское - 85 рублей, Молоко </w:t>
+      </w:r>
+      <w:proofErr w:type="spellStart"/>
+      <w:r>
+        <w:rPr>
+          <w:rFonts w:ascii="Calibri" w:hAnsi="Calibri" w:cs="Calibri"/>
+        </w:rPr>
+        <w:t>Кудымкарское</w:t>
+      </w:r>
+      <w:proofErr w:type="spellEnd"/>
+      <w:r>
+        <w:rPr>
+          <w:rFonts w:ascii="Calibri" w:hAnsi="Calibri" w:cs="Calibri"/>
+        </w:rPr>
+        <w:t xml:space="preserve"> - 92 рубля, Кофе арабика - 340 рублей, Кофе Бразилия - 410 рублей, килограмм яблок - 120 рублей (но есть скидка 15%), 2 килограмма картофеля - 80 рублей, Яблочный сок "Добрый" - 95 рублей, Яблочный сок "Фруктовый сад" - 78 рублей. Сколько денег нужно Коле, чтобы купить все продукты максимально дёшево?</w:t>
+      </w:r>
+    </w:p>
+    <w:p>
+      <w:pPr>
+        <w:rPr>
+          <w:rFonts w:ascii="Calibri" w:hAnsi="Calibri" w:cs="Calibri"/>
+          <w:sz w:val="28"/>
+          <w:szCs w:val="32"/>
+        </w:rPr>
+      </w:pPr>
+      <w:r>
+        <w:rPr>
+          <w:rFonts w:ascii="Calibri" w:hAnsi="Calibri" w:cs="Calibri"/>
+          <w:sz w:val="28"/>
+          <w:szCs w:val="32"/>
+        </w:rPr>
+        <w:t>Задача 2</w:t>
+      </w:r>
+    </w:p>
+    <w:p>
+      <w:pPr>
+        <w:rPr>
+          <w:rFonts w:ascii="Calibri" w:hAnsi="Calibri" w:cs="Calibri"/>
+          <w:sz w:val="28"/>
+          <w:szCs w:val="32"/>
+        </w:rPr>
+      </w:pPr>
+      <w:r>
+        <w:rPr>
+          <w:rFonts w:ascii="Calibri" w:hAnsi="Calibri" w:cs="Calibri"/>
+        </w:rPr>
+        <w:t>Анна решила купить для дачи: семена огурцов, семена помидоров, лопату, лейку и перчатки. В садовом центре она увидела цены: Семена огурцов "Зозуля" - 45 рублей, Семена огурцов "Конкурент" - 38 рублей, Семена помидоров "Бычье сердце" - 52 рубля, Семена помидоров "Розовый гигант" - 47 рублей, Лопата штыковая - 890 рублей (скидка 20%), Лопата совковая - 750 рублей, Лейка пластиковая - 320 рублей, Лейка металлическая - 580 рублей (скидка 25%), Перчатки садовые - 120 рублей. Какую минимальную сумму потратит Анна на все покупки?</w:t>
+      </w:r>
+    </w:p>
+    <w:p>
+      <w:pPr>
+        <w:pStyle w:val="2"/>
+        <w:rPr>
+          <w:rFonts w:ascii="Calibri" w:hAnsi="Calibri" w:cs="Calibri"/>
+        </w:rPr>
+      </w:pPr>
+      <w:r>
+        <w:rPr>
+          <w:rFonts w:ascii="Calibri" w:hAnsi="Calibri" w:cs="Calibri"/>
+        </w:rPr>
+        <w:t>Задача 3</w:t>
+      </w:r>
+    </w:p>
+    <w:p>
+      <w:pPr>
+        <w:pStyle w:val="my-2"/>
+        <w:rPr>
+          <w:rFonts w:ascii="Calibri" w:hAnsi="Calibri" w:cs="Calibri"/>
+        </w:rPr>
+      </w:pPr>
+      <w:r>
+        <w:rPr>
+          <w:rFonts w:ascii="Calibri" w:hAnsi="Calibri" w:cs="Calibri"/>
+        </w:rPr>
+        <w:t>Петр собирается на рыбалку и хочет купить: удочку, леску, крючки, наживку и термос. В рыболовном магазине он нашёл: Удочка телескопическая - 1200 рублей, Удочка карбоновая - 1850 рублей (скидка 30%), Леска 100м - 180 рублей, Леска 150м - 240 рублей (скидка 10%), Крючки (набор) - 95 рублей, Наживка червь - 60 рублей, Наживка опарыш - 75 рублей, Термос 1л - 450 рублей, Термос 1.5л - 620 рублей (скидка 15%). Сколько минимально потратит Петр?</w:t>
+      </w:r>
+    </w:p>
+    <w:p>
+      <w:pPr>
+        <w:pStyle w:val="2"/>
+        <w:rPr>
+          <w:rFonts w:ascii="Calibri" w:hAnsi="Calibri" w:cs="Calibri"/>
+        </w:rPr>
+      </w:pPr>
+      <w:r>
+        <w:rPr>
+          <w:rFonts w:ascii="Calibri" w:hAnsi="Calibri" w:cs="Calibri"/>
+        </w:rPr>
+        <w:lastRenderedPageBreak/>
+        <w:t>Задача 4</w:t>
+      </w:r>
+    </w:p>
+    <w:p>
+      <w:pPr>
+        <w:pStyle w:val="my-2"/>
+        <w:rPr>
+          <w:rFonts w:ascii="Calibri" w:hAnsi="Calibri" w:cs="Calibri"/>
+        </w:rPr>
+      </w:pPr>
+      <w:r>
+        <w:rPr>
+          <w:rFonts w:ascii="Calibri" w:hAnsi="Calibri" w:cs="Calibri"/>
+        </w:rPr>
+        <w:t>Мария покупает канцтовары для школы: тетради (10 штук), ручки (5 штук), карандаши (3 штуки), ластик и линейку. В магазине она видит: Тетради в клетку - 25 рублей за штуку, Тетради в линейку - 22 рубля за штуку (при покупке от 8 штук скидка 12%), Ручки синие - 18 рублей за штуку, Ручки чёрные - 20 рублей за штуку (скидка 20% при покупке от 4 штук), Карандаши простые - 12 рублей за штуку, Карандаши цветные - 15 рублей за штуку, Ластик - 8 рублей, Линейка 20см - 25 рублей, Линейка 30см - 35 рублей (скидка 25%). Какая минимальная сумма нужна Марии?</w:t>
+      </w:r>
+    </w:p>
+    <w:p>
+      <w:pPr>
+        <w:pStyle w:val="2"/>
+        <w:rPr>
+          <w:rFonts w:ascii="Calibri" w:hAnsi="Calibri" w:cs="Calibri"/>
+        </w:rPr>
+      </w:pPr>
+      <w:r>
+        <w:rPr>
+          <w:rFonts w:ascii="Calibri" w:hAnsi="Calibri" w:cs="Calibri"/>
+        </w:rPr>
+        <w:t>Задача 5</w:t>
+      </w:r>
+    </w:p>
+    <w:p>
+      <w:pPr>
+        <w:pStyle w:val="my-2"/>
+        <w:rPr>
+          <w:rFonts w:ascii="Calibri" w:hAnsi="Calibri" w:cs="Calibri"/>
+        </w:rPr>
+      </w:pPr>
+      <w:r>
+        <w:rPr>
+          <w:rFonts w:ascii="Calibri" w:hAnsi="Calibri" w:cs="Calibri"/>
+        </w:rPr>
+        <w:t>Игорь готовится к походу и покупает: рюкзак, спальный мешок, фонарик, котелок и компас. В туристическом магазине цены: Рюкзак 60л - 2400 рублей, Рюкзак 80л - 3200 рублей (скидка 35%), Спальный мешок летний - 1800 рублей (скидка 20%), Спальный мешок зимний - 2900 рублей, Фонарик светодиодный - 380 рублей, Фонарик налобный - 520 рублей (скидка 15%), Котелок алюминиевый - 290 рублей, Котелок стальной - 450 рублей, Компас туристический - 180 рублей. Сколько минимально потратит Игорь?</w:t>
+      </w:r>
+    </w:p>
+    <w:p>
+      <w:pPr>
+        <w:pStyle w:val="2"/>
+        <w:rPr>
+          <w:rFonts w:ascii="Calibri" w:hAnsi="Calibri" w:cs="Calibri"/>
+        </w:rPr>
+      </w:pPr>
+      <w:r>
+        <w:rPr>
+          <w:rFonts w:ascii="Calibri" w:hAnsi="Calibri" w:cs="Calibri"/>
+        </w:rPr>
+        <w:t>Задача 6</w:t>
+      </w:r>
+    </w:p>
+    <w:p>
+      <w:pPr>
+        <w:pStyle w:val="my-2"/>
+        <w:rPr>
+          <w:rFonts w:ascii="Calibri" w:hAnsi="Calibri" w:cs="Calibri"/>
+        </w:rPr>
+      </w:pPr>
+      <w:r>
+        <w:rPr>
+          <w:rFonts w:ascii="Calibri" w:hAnsi="Calibri" w:cs="Calibri"/>
+        </w:rPr>
+        <w:t>Елена покупает продукты для праздничного стола: курицу, салат, торт, напитки (2 бутылки) и фрукты (2 кг). В супермаркете она нашла: Курица охлаждённая - 320 рублей за кг, Курица замороженная - 280 рублей за кг (скидка 18%), Салат "Оливье" готовый - 180 рублей, Салат "Цезарь" готовый - 220 рублей, Торт "Наполеон" - 450 рублей (скидка 25%), Торт "Прага" - 380 рублей, Сок апельсиновый - 95 рублей за бутылку, Лимонад - 75 рублей за бутылку (скидка 10% при покупке 2 штук), Бананы - 140 рублей за кг, Апельсины - 160 рублей за кг (скидка 20%). Какую минимальную сумму потратит Елена?</w:t>
+      </w:r>
+    </w:p>
+    <w:p>
+      <w:pPr>
+        <w:pStyle w:val="2"/>
+        <w:rPr>
+          <w:rFonts w:ascii="Calibri" w:hAnsi="Calibri" w:cs="Calibri"/>
+        </w:rPr>
+      </w:pPr>
+      <w:r>
+        <w:rPr>
+          <w:rFonts w:ascii="Calibri" w:hAnsi="Calibri" w:cs="Calibri"/>
+        </w:rPr>
+        <w:t>Задача 7</w:t>
+      </w:r>
+    </w:p>
+    <w:p>
+      <w:pPr>
+        <w:pStyle w:val="my-2"/>
+        <w:rPr>
+          <w:rFonts w:ascii="Calibri" w:hAnsi="Calibri" w:cs="Calibri"/>
+        </w:rPr>
+      </w:pPr>
+      <w:r>
+        <w:rPr>
+          <w:rFonts w:ascii="Calibri" w:hAnsi="Calibri" w:cs="Calibri"/>
+        </w:rPr>
+        <w:t>Дмитрий обустраивает домашний спортзал и покупает: гантели, коврик, скакалку, эспандер и секундомер. В спортивном магазине цены: Гантели 5кг - 1200 рублей, Гантели 8кг - 1600 рублей (скидка 30%), Коврик для йоги - 890 рублей (скидка 15%), Коврик туристический - 650 рублей, Скакалка простая - 180 рублей, Скакалка с счётчиком - 320 рублей, Эспандер резиновый - 250 рублей, Эспандер пружинный - 380 рублей (скидка 20%), Секундомер электронный - 420 рублей. Сколько минимально потратит Дмитрий?</w:t>
+      </w:r>
+    </w:p>
+    <w:p>
+      <w:pPr>
+        <w:pStyle w:val="2"/>
+        <w:rPr>
+          <w:rFonts w:ascii="Calibri" w:hAnsi="Calibri" w:cs="Calibri"/>
+        </w:rPr>
+      </w:pPr>
+      <w:r>
+        <w:rPr>
+          <w:rFonts w:ascii="Calibri" w:hAnsi="Calibri" w:cs="Calibri"/>
+        </w:rPr>
+        <w:t>Задача 8</w:t>
+      </w:r>
+    </w:p>
+    <w:p>
+      <w:pPr>
+        <w:pStyle w:val="my-2"/>
+        <w:rPr>
+          <w:rFonts w:ascii="Calibri" w:hAnsi="Calibri" w:cs="Calibri"/>
+        </w:rPr>
+      </w:pPr>
+      <w:r>
+        <w:rPr>
+          <w:rFonts w:ascii="Calibri" w:hAnsi="Calibri" w:cs="Calibri"/>
+        </w:rPr>
+        <w:t>Ольга покупает косметику: крем для лица, шампунь, мыло (3 куска), лак для ногтей и помаду. В косметическом магазине она видит: Крем увлажняющий - 680 рублей, Крем питательный - 750 рублей (скидка 22%), Шампунь для жирных волос - 320 рублей (скидка 15%), Шампунь для сухих волос - 380 рублей, Мыло туалетное - 45 рублей за кусок, Мыло детское - 38 рублей за кусок (скидка 12% при покупке 3 штук), Лак красный - 180 рублей, Лак розовый - 195 рублей, Помада матовая - 450 рублей (скидка 25%), Помада глянцевая - 380 рублей. Какую минимальную сумму потратит Ольга?</w:t>
+      </w:r>
+    </w:p>
+    <w:p>
+      <w:pPr>
+        <w:pStyle w:val="2"/>
+        <w:rPr>
+          <w:rFonts w:ascii="Calibri" w:hAnsi="Calibri" w:cs="Calibri"/>
+        </w:rPr>
+      </w:pPr>
+      <w:r>
+        <w:rPr>
+          <w:rFonts w:ascii="Calibri" w:hAnsi="Calibri" w:cs="Calibri"/>
+        </w:rPr>
+        <w:t>Задача 9</w:t>
+      </w:r>
+    </w:p>
+    <w:p>
+      <w:pPr>
+        <w:pStyle w:val="my-2"/>
+        <w:rPr>
+          <w:rFonts w:ascii="Calibri" w:hAnsi="Calibri" w:cs="Calibri"/>
+        </w:rPr>
+      </w:pPr>
+      <w:r>
+        <w:rPr>
+          <w:rFonts w:ascii="Calibri" w:hAnsi="Calibri" w:cs="Calibri"/>
+        </w:rPr>
+        <w:t xml:space="preserve">Александр покупает автомобильные аксессуары: чехлы на сиденья, коврики, освежитель воздуха, зарядное устройство и видеорегистратор. В автомагазине цены: Чехлы кожаные - 2800 рублей </w:t>
+      </w:r>
+      <w:r>
+        <w:rPr>
+          <w:rFonts w:ascii="Calibri" w:hAnsi="Calibri" w:cs="Calibri"/>
+        </w:rPr>
+        <w:lastRenderedPageBreak/>
+        <w:t xml:space="preserve">(скидка 28%), Чехлы тканевые - 1900 рублей, Коврики резиновые - 650 рублей, Коврики текстильные - 890 рублей (скидка 20%), Освежитель "Ёлочка" - 85 рублей, Освежитель </w:t>
+      </w:r>
+      <w:proofErr w:type="spellStart"/>
+      <w:r>
+        <w:rPr>
+          <w:rFonts w:ascii="Calibri" w:hAnsi="Calibri" w:cs="Calibri"/>
+        </w:rPr>
+        <w:t>гелевый</w:t>
+      </w:r>
+      <w:proofErr w:type="spellEnd"/>
+      <w:r>
+        <w:rPr>
+          <w:rFonts w:ascii="Calibri" w:hAnsi="Calibri" w:cs="Calibri"/>
+        </w:rPr>
+        <w:t xml:space="preserve"> - 120 рублей, Зарядное устройство USB - 380 рублей (скидка 15%), Зарядное устройство беспроводное - 580 рублей, Видеорегистратор HD - 2200 рублей, Видеорегистратор 4K - 3500 рублей (скидка 35%). Сколько минимально потратит Александр?</w:t>
+      </w:r>
+    </w:p>
+    <w:p>
+      <w:pPr>
+        <w:pStyle w:val="2"/>
+        <w:rPr>
+          <w:rFonts w:ascii="Calibri" w:hAnsi="Calibri" w:cs="Calibri"/>
+        </w:rPr>
+      </w:pPr>
+      <w:r>
+        <w:rPr>
+          <w:rFonts w:ascii="Calibri" w:hAnsi="Calibri" w:cs="Calibri"/>
+        </w:rPr>
+        <w:t>Задача 10</w:t>
+      </w:r>
+    </w:p>
+    <w:p>
+      <w:pPr>
+        <w:pStyle w:val="my-2"/>
+        <w:rPr>
+          <w:rFonts w:ascii="Calibri" w:hAnsi="Calibri" w:cs="Calibri"/>
+        </w:rPr>
+      </w:pPr>
+      <w:r>
+        <w:rPr>
+          <w:rFonts w:ascii="Calibri" w:hAnsi="Calibri" w:cs="Calibri"/>
+        </w:rPr>
+        <w:t>Татьяна покупает товары для новорожденного: коляску, кроватку, комбинезон (2 штуки), бутылочки (4 штуки) и игрушку. В детском магазине она нашла: Коляска-трансформер - 15000 рублей (скидка 25%), Коляска прогулочная - 8500 рублей, Кроватка деревянная - 12000 рублей, Кроватка пластиковая - 7800 рублей (скидка 18%), Комбинезон летний - 890 рублей за штуку, Комбинезон зимний - 1200 рублей за штуку (скидка 20% при покупке 2 штук), Бутылочка 250мл - 180 рублей за штуку (скидка 15% при покупке от 3 штук), Бутылочка 150мл - 145 рублей за штуку, Игрушка мягкая - 350 рублей, Игрушка развивающая - 480 рублей (скидка 30%). Какую минимальную сумму потратит Татьяна?</w:t>
+      </w:r>
+    </w:p>
+    <w:p>
+      <w:pPr>
+        <w:pStyle w:val="my-2"/>
+        <w:jc w:val="center"/>
+        <w:rPr>
+          <w:rFonts w:ascii="Calibri" w:hAnsi="Calibri" w:cs="Calibri"/>
+          <w:i/>
+          <w:iCs/>
+          <w:u w:val="single"/>
+        </w:rPr>
+      </w:pPr>
+      <w:r>
+        <w:rPr>
+          <w:rFonts w:ascii="Calibri" w:hAnsi="Calibri" w:cs="Calibri"/>
+          <w:i/>
+          <w:iCs/>
+          <w:u w:val="single"/>
+        </w:rPr>
+        <w:t>Ответы:</w:t>
+      </w:r>
+    </w:p>
+    <w:p>
+      <w:pPr>
+        <w:pStyle w:val="my-2"/>
+        <w:rPr>
+          <w:rFonts w:ascii="Calibri" w:hAnsi="Calibri" w:cs="Calibri"/>
+        </w:rPr>
+      </w:pPr>
+      <w:r>
+        <w:rPr>
+          <w:rStyle w:val="ae"/>
+          <w:rFonts w:ascii="Calibri" w:eastAsiaTheme="majorEastAsia" w:hAnsi="Calibri" w:cs="Calibri"/>
+        </w:rPr>
+        <w:t>Задача 1:</w:t>
+      </w:r>
+      <w:r>
+        <w:rPr>
+          <w:rFonts w:ascii="Calibri" w:hAnsi="Calibri" w:cs="Calibri"/>
+        </w:rPr>
+        <w:t xml:space="preserve"> 598 рублей</w:t>
+      </w:r>
+      <w:r>
+        <w:rPr>
+          <w:rFonts w:ascii="Calibri" w:hAnsi="Calibri" w:cs="Calibri"/>
+        </w:rPr>
+        <w:br/>
+        <w:t>(Молоко деревенское 85₽ + Кофе арабика 340₽ + Яблоки со скидкой 102₽ + Картофель 80₽ + Сок "Фруктовый сад" 78₽)</w:t>
+      </w:r>
+    </w:p>
+    <w:p>
+      <w:pPr>
+        <w:pStyle w:val="my-2"/>
+        <w:rPr>
+          <w:rFonts w:ascii="Calibri" w:hAnsi="Calibri" w:cs="Calibri"/>
+        </w:rPr>
+      </w:pPr>
+      <w:r>
+        <w:rPr>
+          <w:rStyle w:val="ae"/>
+          <w:rFonts w:ascii="Calibri" w:eastAsiaTheme="majorEastAsia" w:hAnsi="Calibri" w:cs="Calibri"/>
+        </w:rPr>
+        <w:t>Задача 2:</w:t>
+      </w:r>
+      <w:r>
+        <w:rPr>
+          <w:rFonts w:ascii="Calibri" w:hAnsi="Calibri" w:cs="Calibri"/>
+        </w:rPr>
+        <w:t xml:space="preserve"> 1 364 рубля</w:t>
+      </w:r>
+      <w:r>
+        <w:rPr>
+          <w:rFonts w:ascii="Calibri" w:hAnsi="Calibri" w:cs="Calibri"/>
+        </w:rPr>
+        <w:br/>
+        <w:t>(Семена огурцов "Конкурент" 38₽ + Семена помидоров "Розовый гигант" 47₽ + Лопата штыковая со скидкой 712₽ + Лейка металлическая со скидкой 435₽ + Перчатки 120₽)</w:t>
+      </w:r>
+    </w:p>
+    <w:p>
+      <w:pPr>
+        <w:pStyle w:val="my-2"/>
+        <w:rPr>
+          <w:rFonts w:ascii="Calibri" w:hAnsi="Calibri" w:cs="Calibri"/>
+        </w:rPr>
+      </w:pPr>
+      <w:r>
+        <w:rPr>
+          <w:rStyle w:val="ae"/>
+          <w:rFonts w:ascii="Calibri" w:eastAsiaTheme="majorEastAsia" w:hAnsi="Calibri" w:cs="Calibri"/>
+        </w:rPr>
+        <w:t>Задача 3:</w:t>
+      </w:r>
+      <w:r>
+        <w:rPr>
+          <w:rFonts w:ascii="Calibri" w:hAnsi="Calibri" w:cs="Calibri"/>
+        </w:rPr>
+        <w:t xml:space="preserve"> 1 930 рублей</w:t>
+      </w:r>
+      <w:r>
+        <w:rPr>
+          <w:rFonts w:ascii="Calibri" w:hAnsi="Calibri" w:cs="Calibri"/>
+        </w:rPr>
+        <w:br/>
+        <w:t>(Удочка карбоновая со скидкой 1295₽ + Леска 150м со скидкой 216₽ + Крючки 95₽ + Наживка червь 60₽ + Термос 1.5л со скидкой 527₽)</w:t>
+      </w:r>
+    </w:p>
+    <w:p>
+      <w:pPr>
+        <w:pStyle w:val="my-2"/>
+        <w:rPr>
+          <w:rFonts w:ascii="Calibri" w:hAnsi="Calibri" w:cs="Calibri"/>
+        </w:rPr>
+      </w:pPr>
+      <w:r>
+        <w:rPr>
+          <w:rStyle w:val="ae"/>
+          <w:rFonts w:ascii="Calibri" w:eastAsiaTheme="majorEastAsia" w:hAnsi="Calibri" w:cs="Calibri"/>
+        </w:rPr>
+        <w:t>Задача 4:</w:t>
+      </w:r>
+      <w:r>
+        <w:rPr>
+          <w:rFonts w:ascii="Calibri" w:hAnsi="Calibri" w:cs="Calibri"/>
+        </w:rPr>
+        <w:t xml:space="preserve"> 394 рубля</w:t>
+      </w:r>
+      <w:r>
+        <w:rPr>
+          <w:rFonts w:ascii="Calibri" w:hAnsi="Calibri" w:cs="Calibri"/>
+        </w:rPr>
+        <w:br/>
+        <w:t>(Тетради в линейку 10шт со скидкой 194₽ + Ручки синие 5шт со скидкой 72₽ + Карандаши простые 3шт 36₽ + Ластик 8₽ + Линейка 30см со скидкой 26₽)</w:t>
+      </w:r>
+    </w:p>
+    <w:p>
+      <w:pPr>
+        <w:pStyle w:val="my-2"/>
+        <w:rPr>
+          <w:rFonts w:ascii="Calibri" w:hAnsi="Calibri" w:cs="Calibri"/>
+        </w:rPr>
+      </w:pPr>
+      <w:r>
+        <w:rPr>
+          <w:rStyle w:val="ae"/>
+          <w:rFonts w:ascii="Calibri" w:eastAsiaTheme="majorEastAsia" w:hAnsi="Calibri" w:cs="Calibri"/>
+        </w:rPr>
+        <w:t>Задача 5:</w:t>
+      </w:r>
+      <w:r>
+        <w:rPr>
+          <w:rFonts w:ascii="Calibri" w:hAnsi="Calibri" w:cs="Calibri"/>
+        </w:rPr>
+        <w:t xml:space="preserve"> 4 322 рубля</w:t>
+      </w:r>
+      <w:r>
+        <w:rPr>
+          <w:rFonts w:ascii="Calibri" w:hAnsi="Calibri" w:cs="Calibri"/>
+        </w:rPr>
+        <w:br/>
+        <w:t>(Рюкзак 80л со скидкой 2080₽ + Спальный мешок летний со скидкой 1440₽ + Фонарик налобный со скидкой 442₽ + Котелок алюминиевый 290₽ + Компас 180₽)</w:t>
+      </w:r>
+    </w:p>
+    <w:p>
+      <w:pPr>
+        <w:pStyle w:val="my-2"/>
+        <w:rPr>
+          <w:rFonts w:ascii="Calibri" w:hAnsi="Calibri" w:cs="Calibri"/>
+        </w:rPr>
+      </w:pPr>
+      <w:r>
+        <w:rPr>
+          <w:rStyle w:val="ae"/>
+          <w:rFonts w:ascii="Calibri" w:eastAsiaTheme="majorEastAsia" w:hAnsi="Calibri" w:cs="Calibri"/>
+        </w:rPr>
+        <w:t>Задача 6:</w:t>
+      </w:r>
+      <w:r>
+        <w:rPr>
+          <w:rFonts w:ascii="Calibri" w:hAnsi="Calibri" w:cs="Calibri"/>
+        </w:rPr>
+        <w:t xml:space="preserve"> 817 рублей</w:t>
+      </w:r>
+      <w:r>
+        <w:rPr>
+          <w:rFonts w:ascii="Calibri" w:hAnsi="Calibri" w:cs="Calibri"/>
+        </w:rPr>
+        <w:br/>
+        <w:t>(Курица замороженная со скидкой 230₽ + Салат "Оливье" 180₽ + Торт "Наполеон" со скидкой 338₽ + Лимонад 2шт со скидкой 135₽ + Апельсины 2кг со скидкой 256₽)</w:t>
+      </w:r>
+    </w:p>
+    <w:p>
+      <w:pPr>
+        <w:pStyle w:val="my-2"/>
+        <w:rPr>
+          <w:rFonts w:ascii="Calibri" w:hAnsi="Calibri" w:cs="Calibri"/>
+        </w:rPr>
+      </w:pPr>
+      <w:r>
+        <w:rPr>
+          <w:rStyle w:val="ae"/>
+          <w:rFonts w:ascii="Calibri" w:eastAsiaTheme="majorEastAsia" w:hAnsi="Calibri" w:cs="Calibri"/>
+        </w:rPr>
+        <w:t>Задача 7:</w:t>
+      </w:r>
+      <w:r>
+        <w:rPr>
+          <w:rFonts w:ascii="Calibri" w:hAnsi="Calibri" w:cs="Calibri"/>
+        </w:rPr>
+        <w:t xml:space="preserve"> 3 087 рублей</w:t>
+      </w:r>
+      <w:r>
+        <w:rPr>
+          <w:rFonts w:ascii="Calibri" w:hAnsi="Calibri" w:cs="Calibri"/>
+        </w:rPr>
+        <w:br/>
+        <w:t>(Гантели 8кг со скидкой 1120₽ + Коврик для йоги со скидкой 757₽ + Скакалка простая 180₽ + Эспандер пружинный со скидкой 304₽ + Секундомер 420₽)</w:t>
+      </w:r>
+    </w:p>
+    <w:p>
+      <w:pPr>
+        <w:pStyle w:val="my-2"/>
+        <w:rPr>
+          <w:rFonts w:ascii="Calibri" w:hAnsi="Calibri" w:cs="Calibri"/>
+        </w:rPr>
+      </w:pPr>
+      <w:r>
+        <w:rPr>
+          <w:rStyle w:val="ae"/>
+          <w:rFonts w:ascii="Calibri" w:eastAsiaTheme="majorEastAsia" w:hAnsi="Calibri" w:cs="Calibri"/>
+        </w:rPr>
+        <w:t>Задача 8:</w:t>
+      </w:r>
+      <w:r>
+        <w:rPr>
+          <w:rFonts w:ascii="Calibri" w:hAnsi="Calibri" w:cs="Calibri"/>
+        </w:rPr>
+        <w:t xml:space="preserve"> 1 385 рублей</w:t>
+      </w:r>
+      <w:r>
+        <w:rPr>
+          <w:rFonts w:ascii="Calibri" w:hAnsi="Calibri" w:cs="Calibri"/>
+        </w:rPr>
+        <w:br/>
+        <w:t>(Крем питательный со скидкой 585₽ + Шампунь для жирных волос со скидкой 272₽ + Мыло детское 3шт со скидкой 100₽ + Лак красный 180₽ + Помада матовая со скидкой 338₽)</w:t>
+      </w:r>
+    </w:p>
+    <w:p>
+      <w:pPr>
+        <w:pStyle w:val="my-2"/>
+        <w:rPr>
+          <w:rFonts w:ascii="Calibri" w:hAnsi="Calibri" w:cs="Calibri"/>
+        </w:rPr>
+      </w:pPr>
+      <w:r>
+        <w:rPr>
+          <w:rStyle w:val="ae"/>
+          <w:rFonts w:ascii="Calibri" w:eastAsiaTheme="majorEastAsia" w:hAnsi="Calibri" w:cs="Calibri"/>
+        </w:rPr>
+        <w:lastRenderedPageBreak/>
+        <w:t>Задача 9:</w:t>
+      </w:r>
+      <w:r>
+        <w:rPr>
+          <w:rFonts w:ascii="Calibri" w:hAnsi="Calibri" w:cs="Calibri"/>
+        </w:rPr>
+        <w:t xml:space="preserve"> 4 928 рублей</w:t>
+      </w:r>
+      <w:r>
+        <w:rPr>
+          <w:rFonts w:ascii="Calibri" w:hAnsi="Calibri" w:cs="Calibri"/>
+        </w:rPr>
+        <w:br/>
+        <w:t>(Чехлы кожаные со скидкой 2016₽ + Коврики резиновые 650₽ + Освежитель "Ёлочка" 85₽ + Зарядное USB со скидкой 323₽ + Видеорегистратор HD 2200₽)</w:t>
+      </w:r>
+    </w:p>
+    <w:p>
+      <w:pPr>
+        <w:pStyle w:val="my-2"/>
+        <w:rPr>
+          <w:rFonts w:ascii="Calibri" w:hAnsi="Calibri" w:cs="Calibri"/>
+        </w:rPr>
+      </w:pPr>
+      <w:r>
+        <w:rPr>
+          <w:rStyle w:val="ae"/>
+          <w:rFonts w:ascii="Calibri" w:eastAsiaTheme="majorEastAsia" w:hAnsi="Calibri" w:cs="Calibri"/>
+        </w:rPr>
+        <w:t>Задача 10:</w:t>
+      </w:r>
+      <w:r>
+        <w:rPr>
+          <w:rFonts w:ascii="Calibri" w:hAnsi="Calibri" w:cs="Calibri"/>
+        </w:rPr>
+        <w:t xml:space="preserve"> 20 071 рубль</w:t>
+      </w:r>
+      <w:r>
+        <w:rPr>
+          <w:rFonts w:ascii="Calibri" w:hAnsi="Calibri" w:cs="Calibri"/>
+        </w:rPr>
+        <w:br/>
+        <w:t>(Коляска-трансформер со скидкой 11250₽ + Кроватка пластиковая со скидкой 6396₽ + Комбинезоны летние 2шт со скидкой 1424₽ + Бутылочки 250мл 4шт со скидкой 612₽ + Игрушка развивающая со скидкой 336₽)</w:t>
+      </w:r>
+    </w:p>
+    <w:p>
+      <w:pPr>
+        <w:pStyle w:val="my-2"/>
+        <w:ind w:left="360"/>
+        <w:rPr>
+          <w:rFonts w:ascii="Calibri" w:hAnsi="Calibri" w:cs="Calibri"/>
+          <w:spacing w:val="2"/>
+        </w:rPr>
+      </w:pPr>
     </w:p>
     <w:sectPr>
       <w:pgSz w:w="11906" w:h="16838"/>
@@ -8393,6 +10621,95 @@
     </w:lvl>
   </w:abstractNum>
   <w:abstractNum w:abstractNumId="4" w15:restartNumberingAfterBreak="0">
+    <w:nsid w:val="3E2C57D5"/>
+    <w:multiLevelType w:val="hybridMultilevel"/>
+    <w:tmpl w:val="827093BC"/>
+    <w:lvl w:ilvl="0" w:tplc="36AA9304">
+      <w:start w:val="1"/>
+      <w:numFmt w:val="decimal"/>
+      <w:lvlText w:val="%1."/>
+      <w:lvlJc w:val="left"/>
+      <w:pPr>
+        <w:ind w:left="720" w:hanging="360"/>
+      </w:pPr>
+      <w:rPr>
+        <w:rFonts w:eastAsiaTheme="majorEastAsia" w:hint="default"/>
+      </w:rPr>
+    </w:lvl>
+    <w:lvl w:ilvl="1" w:tplc="04190019" w:tentative="1">
+      <w:start w:val="1"/>
+      <w:numFmt w:val="lowerLetter"/>
+      <w:lvlText w:val="%2."/>
+      <w:lvlJc w:val="left"/>
+      <w:pPr>
+        <w:ind w:left="1440" w:hanging="360"/>
+      </w:pPr>
+    </w:lvl>
+    <w:lvl w:ilvl="2" w:tplc="0419001B" w:tentative="1">
+      <w:start w:val="1"/>
+      <w:numFmt w:val="lowerRoman"/>
+      <w:lvlText w:val="%3."/>
+      <w:lvlJc w:val="right"/>
+      <w:pPr>
+        <w:ind w:left="2160" w:hanging="180"/>
+      </w:pPr>
+    </w:lvl>
+    <w:lvl w:ilvl="3" w:tplc="0419000F" w:tentative="1">
+      <w:start w:val="1"/>
+      <w:numFmt w:val="decimal"/>
+      <w:lvlText w:val="%4."/>
+      <w:lvlJc w:val="left"/>
+      <w:pPr>
+        <w:ind w:left="2880" w:hanging="360"/>
+      </w:pPr>
+    </w:lvl>
+    <w:lvl w:ilvl="4" w:tplc="04190019" w:tentative="1">
+      <w:start w:val="1"/>
+      <w:numFmt w:val="lowerLetter"/>
+      <w:lvlText w:val="%5."/>
+      <w:lvlJc w:val="left"/>
+      <w:pPr>
+        <w:ind w:left="3600" w:hanging="360"/>
+      </w:pPr>
+    </w:lvl>
+    <w:lvl w:ilvl="5" w:tplc="0419001B" w:tentative="1">
+      <w:start w:val="1"/>
+      <w:numFmt w:val="lowerRoman"/>
+      <w:lvlText w:val="%6."/>
+      <w:lvlJc w:val="right"/>
+      <w:pPr>
+        <w:ind w:left="4320" w:hanging="180"/>
+      </w:pPr>
+    </w:lvl>
+    <w:lvl w:ilvl="6" w:tplc="0419000F" w:tentative="1">
+      <w:start w:val="1"/>
+      <w:numFmt w:val="decimal"/>
+      <w:lvlText w:val="%7."/>
+      <w:lvlJc w:val="left"/>
+      <w:pPr>
+        <w:ind w:left="5040" w:hanging="360"/>
+      </w:pPr>
+    </w:lvl>
+    <w:lvl w:ilvl="7" w:tplc="04190019" w:tentative="1">
+      <w:start w:val="1"/>
+      <w:numFmt w:val="lowerLetter"/>
+      <w:lvlText w:val="%8."/>
+      <w:lvlJc w:val="left"/>
+      <w:pPr>
+        <w:ind w:left="5760" w:hanging="360"/>
+      </w:pPr>
+    </w:lvl>
+    <w:lvl w:ilvl="8" w:tplc="0419001B" w:tentative="1">
+      <w:start w:val="1"/>
+      <w:numFmt w:val="lowerRoman"/>
+      <w:lvlText w:val="%9."/>
+      <w:lvlJc w:val="right"/>
+      <w:pPr>
+        <w:ind w:left="6480" w:hanging="180"/>
+      </w:pPr>
+    </w:lvl>
+  </w:abstractNum>
+  <w:abstractNum w:abstractNumId="5" w15:restartNumberingAfterBreak="0">
     <w:nsid w:val="3EB85F33"/>
     <w:multiLevelType w:val="hybridMultilevel"/>
     <w:tmpl w:val="DE60985E"/>
@@ -8481,7 +10798,7 @@
       </w:pPr>
     </w:lvl>
   </w:abstractNum>
-  <w:abstractNum w:abstractNumId="5" w15:restartNumberingAfterBreak="0">
+  <w:abstractNum w:abstractNumId="6" w15:restartNumberingAfterBreak="0">
     <w:nsid w:val="3FA30FFA"/>
     <w:multiLevelType w:val="hybridMultilevel"/>
     <w:tmpl w:val="59E061FE"/>
@@ -8570,7 +10887,7 @@
       </w:pPr>
     </w:lvl>
   </w:abstractNum>
-  <w:abstractNum w:abstractNumId="6" w15:restartNumberingAfterBreak="0">
+  <w:abstractNum w:abstractNumId="7" w15:restartNumberingAfterBreak="0">
     <w:nsid w:val="46B37E30"/>
     <w:multiLevelType w:val="hybridMultilevel"/>
     <w:tmpl w:val="96DAC04A"/>
@@ -8659,7 +10976,7 @@
       </w:pPr>
     </w:lvl>
   </w:abstractNum>
-  <w:abstractNum w:abstractNumId="7" w15:restartNumberingAfterBreak="0">
+  <w:abstractNum w:abstractNumId="8" w15:restartNumberingAfterBreak="0">
     <w:nsid w:val="4C9238B0"/>
     <w:multiLevelType w:val="multilevel"/>
     <w:tmpl w:val="FA38D8C0"/>
@@ -8772,7 +11089,120 @@
       </w:pPr>
     </w:lvl>
   </w:abstractNum>
-  <w:abstractNum w:abstractNumId="8" w15:restartNumberingAfterBreak="0">
+  <w:abstractNum w:abstractNumId="9" w15:restartNumberingAfterBreak="0">
+    <w:nsid w:val="4FF37436"/>
+    <w:multiLevelType w:val="multilevel"/>
+    <w:tmpl w:val="333AA53A"/>
+    <w:lvl w:ilvl="0">
+      <w:start w:val="21"/>
+      <w:numFmt w:val="decimal"/>
+      <w:lvlText w:val="%1."/>
+      <w:lvlJc w:val="left"/>
+      <w:pPr>
+        <w:tabs>
+          <w:tab w:val="num" w:pos="720"/>
+        </w:tabs>
+        <w:ind w:left="720" w:hanging="360"/>
+      </w:pPr>
+    </w:lvl>
+    <w:lvl w:ilvl="1" w:tentative="1">
+      <w:start w:val="1"/>
+      <w:numFmt w:val="decimal"/>
+      <w:lvlText w:val="%2."/>
+      <w:lvlJc w:val="left"/>
+      <w:pPr>
+        <w:tabs>
+          <w:tab w:val="num" w:pos="1440"/>
+        </w:tabs>
+        <w:ind w:left="1440" w:hanging="360"/>
+      </w:pPr>
+    </w:lvl>
+    <w:lvl w:ilvl="2" w:tentative="1">
+      <w:start w:val="1"/>
+      <w:numFmt w:val="decimal"/>
+      <w:lvlText w:val="%3."/>
+      <w:lvlJc w:val="left"/>
+      <w:pPr>
+        <w:tabs>
+          <w:tab w:val="num" w:pos="2160"/>
+        </w:tabs>
+        <w:ind w:left="2160" w:hanging="360"/>
+      </w:pPr>
+    </w:lvl>
+    <w:lvl w:ilvl="3" w:tentative="1">
+      <w:start w:val="1"/>
+      <w:numFmt w:val="decimal"/>
+      <w:lvlText w:val="%4."/>
+      <w:lvlJc w:val="left"/>
+      <w:pPr>
+        <w:tabs>
+          <w:tab w:val="num" w:pos="2880"/>
+        </w:tabs>
+        <w:ind w:left="2880" w:hanging="360"/>
+      </w:pPr>
+    </w:lvl>
+    <w:lvl w:ilvl="4" w:tentative="1">
+      <w:start w:val="1"/>
+      <w:numFmt w:val="decimal"/>
+      <w:lvlText w:val="%5."/>
+      <w:lvlJc w:val="left"/>
+      <w:pPr>
+        <w:tabs>
+          <w:tab w:val="num" w:pos="3600"/>
+        </w:tabs>
+        <w:ind w:left="3600" w:hanging="360"/>
+      </w:pPr>
+    </w:lvl>
+    <w:lvl w:ilvl="5" w:tentative="1">
+      <w:start w:val="1"/>
+      <w:numFmt w:val="decimal"/>
+      <w:lvlText w:val="%6."/>
+      <w:lvlJc w:val="left"/>
+      <w:pPr>
+        <w:tabs>
+          <w:tab w:val="num" w:pos="4320"/>
+        </w:tabs>
+        <w:ind w:left="4320" w:hanging="360"/>
+      </w:pPr>
+    </w:lvl>
+    <w:lvl w:ilvl="6" w:tentative="1">
+      <w:start w:val="1"/>
+      <w:numFmt w:val="decimal"/>
+      <w:lvlText w:val="%7."/>
+      <w:lvlJc w:val="left"/>
+      <w:pPr>
+        <w:tabs>
+          <w:tab w:val="num" w:pos="5040"/>
+        </w:tabs>
+        <w:ind w:left="5040" w:hanging="360"/>
+      </w:pPr>
+    </w:lvl>
+    <w:lvl w:ilvl="7" w:tentative="1">
+      <w:start w:val="1"/>
+      <w:numFmt w:val="decimal"/>
+      <w:lvlText w:val="%8."/>
+      <w:lvlJc w:val="left"/>
+      <w:pPr>
+        <w:tabs>
+          <w:tab w:val="num" w:pos="5760"/>
+        </w:tabs>
+        <w:ind w:left="5760" w:hanging="360"/>
+      </w:pPr>
+    </w:lvl>
+    <w:lvl w:ilvl="8" w:tentative="1">
+      <w:start w:val="1"/>
+      <w:numFmt w:val="decimal"/>
+      <w:lvlText w:val="%9."/>
+      <w:lvlJc w:val="left"/>
+      <w:pPr>
+        <w:tabs>
+          <w:tab w:val="num" w:pos="6480"/>
+        </w:tabs>
+        <w:ind w:left="6480" w:hanging="360"/>
+      </w:pPr>
+    </w:lvl>
+  </w:abstractNum>
+  <w:abstractNum w:abstractNumId="10" w15:restartNumberingAfterBreak="0">
     <w:nsid w:val="5948572E"/>
     <w:multiLevelType w:val="hybridMultilevel"/>
     <w:tmpl w:val="8E164AFA"/>
@@ -8861,7 +11291,7 @@
       </w:pPr>
     </w:lvl>
   </w:abstractNum>
-  <w:abstractNum w:abstractNumId="9" w15:restartNumberingAfterBreak="0">
+  <w:abstractNum w:abstractNumId="11" w15:restartNumberingAfterBreak="0">
     <w:nsid w:val="5A7F7CE5"/>
     <w:multiLevelType w:val="hybridMultilevel"/>
     <w:tmpl w:val="E0B4060C"/>
@@ -8950,7 +11380,120 @@
       </w:pPr>
     </w:lvl>
   </w:abstractNum>
-  <w:abstractNum w:abstractNumId="10" w15:restartNumberingAfterBreak="0">
+  <w:abstractNum w:abstractNumId="12" w15:restartNumberingAfterBreak="0">
+    <w:nsid w:val="5C317DC3"/>
+    <w:multiLevelType w:val="multilevel"/>
+    <w:tmpl w:val="E494A3FC"/>
+    <w:lvl w:ilvl="0">
+      <w:start w:val="1"/>
+      <w:numFmt w:val="decimal"/>
+      <w:lvlText w:val="%1."/>
+      <w:lvlJc w:val="left"/>
+      <w:pPr>
+        <w:tabs>
+          <w:tab w:val="num" w:pos="720"/>
+        </w:tabs>
+        <w:ind w:left="720" w:hanging="360"/>
+      </w:pPr>
+    </w:lvl>
+    <w:lvl w:ilvl="1" w:tentative="1">
+      <w:start w:val="1"/>
+      <w:numFmt w:val="decimal"/>
+      <w:lvlText w:val="%2."/>
+      <w:lvlJc w:val="left"/>
+      <w:pPr>
+        <w:tabs>
+          <w:tab w:val="num" w:pos="1440"/>
+        </w:tabs>
+        <w:ind w:left="1440" w:hanging="360"/>
+      </w:pPr>
+    </w:lvl>
+    <w:lvl w:ilvl="2" w:tentative="1">
+      <w:start w:val="1"/>
+      <w:numFmt w:val="decimal"/>
+      <w:lvlText w:val="%3."/>
+      <w:lvlJc w:val="left"/>
+      <w:pPr>
+        <w:tabs>
+          <w:tab w:val="num" w:pos="2160"/>
+        </w:tabs>
+        <w:ind w:left="2160" w:hanging="360"/>
+      </w:pPr>
+    </w:lvl>
+    <w:lvl w:ilvl="3" w:tentative="1">
+      <w:start w:val="1"/>
+      <w:numFmt w:val="decimal"/>
+      <w:lvlText w:val="%4."/>
+      <w:lvlJc w:val="left"/>
+      <w:pPr>
+        <w:tabs>
+          <w:tab w:val="num" w:pos="2880"/>
+        </w:tabs>
+        <w:ind w:left="2880" w:hanging="360"/>
+      </w:pPr>
+    </w:lvl>
+    <w:lvl w:ilvl="4" w:tentative="1">
+      <w:start w:val="1"/>
+      <w:numFmt w:val="decimal"/>
+      <w:lvlText w:val="%5."/>
+      <w:lvlJc w:val="left"/>
+      <w:pPr>
+        <w:tabs>
+          <w:tab w:val="num" w:pos="3600"/>
+        </w:tabs>
+        <w:ind w:left="3600" w:hanging="360"/>
+      </w:pPr>
+    </w:lvl>
+    <w:lvl w:ilvl="5" w:tentative="1">
+      <w:start w:val="1"/>
+      <w:numFmt w:val="decimal"/>
+      <w:lvlText w:val="%6."/>
+      <w:lvlJc w:val="left"/>
+      <w:pPr>
+        <w:tabs>
+          <w:tab w:val="num" w:pos="4320"/>
+        </w:tabs>
+        <w:ind w:left="4320" w:hanging="360"/>
+      </w:pPr>
+    </w:lvl>
+    <w:lvl w:ilvl="6" w:tentative="1">
+      <w:start w:val="1"/>
+      <w:numFmt w:val="decimal"/>
+      <w:lvlText w:val="%7."/>
+      <w:lvlJc w:val="left"/>
+      <w:pPr>
+        <w:tabs>
+          <w:tab w:val="num" w:pos="5040"/>
+        </w:tabs>
+        <w:ind w:left="5040" w:hanging="360"/>
+      </w:pPr>
+    </w:lvl>
+    <w:lvl w:ilvl="7" w:tentative="1">
+      <w:start w:val="1"/>
+      <w:numFmt w:val="decimal"/>
+      <w:lvlText w:val="%8."/>
+      <w:lvlJc w:val="left"/>
+      <w:pPr>
+        <w:tabs>
+          <w:tab w:val="num" w:pos="5760"/>
+        </w:tabs>
+        <w:ind w:left="5760" w:hanging="360"/>
+      </w:pPr>
+    </w:lvl>
+    <w:lvl w:ilvl="8" w:tentative="1">
+      <w:start w:val="1"/>
+      <w:numFmt w:val="decimal"/>
+      <w:lvlText w:val="%9."/>
+      <w:lvlJc w:val="left"/>
+      <w:pPr>
+        <w:tabs>
+          <w:tab w:val="num" w:pos="6480"/>
+        </w:tabs>
+        <w:ind w:left="6480" w:hanging="360"/>
+      </w:pPr>
+    </w:lvl>
+  </w:abstractNum>
+  <w:abstractNum w:abstractNumId="13" w15:restartNumberingAfterBreak="0">
     <w:nsid w:val="5F755DFB"/>
     <w:multiLevelType w:val="hybridMultilevel"/>
     <w:tmpl w:val="69CC14CA"/>
@@ -9036,7 +11579,7 @@
       </w:pPr>
     </w:lvl>
   </w:abstractNum>
-  <w:abstractNum w:abstractNumId="11" w15:restartNumberingAfterBreak="0">
+  <w:abstractNum w:abstractNumId="14" w15:restartNumberingAfterBreak="0">
     <w:nsid w:val="60DC2ED2"/>
     <w:multiLevelType w:val="hybridMultilevel"/>
     <w:tmpl w:val="05AE5F9C"/>
@@ -9125,7 +11668,7 @@
       </w:pPr>
     </w:lvl>
   </w:abstractNum>
-  <w:abstractNum w:abstractNumId="12" w15:restartNumberingAfterBreak="0">
+  <w:abstractNum w:abstractNumId="15" w15:restartNumberingAfterBreak="0">
     <w:nsid w:val="64B375E7"/>
     <w:multiLevelType w:val="hybridMultilevel"/>
     <w:tmpl w:val="DDF8F1E4"/>
@@ -9214,7 +11757,7 @@
       </w:pPr>
     </w:lvl>
   </w:abstractNum>
-  <w:abstractNum w:abstractNumId="13" w15:restartNumberingAfterBreak="0">
+  <w:abstractNum w:abstractNumId="16" w15:restartNumberingAfterBreak="0">
     <w:nsid w:val="67BC6B58"/>
     <w:multiLevelType w:val="hybridMultilevel"/>
     <w:tmpl w:val="9A02BB1C"/>
@@ -9300,7 +11843,7 @@
       </w:pPr>
     </w:lvl>
   </w:abstractNum>
-  <w:abstractNum w:abstractNumId="14" w15:restartNumberingAfterBreak="0">
+  <w:abstractNum w:abstractNumId="17" w15:restartNumberingAfterBreak="0">
     <w:nsid w:val="685544D7"/>
     <w:multiLevelType w:val="hybridMultilevel"/>
     <w:tmpl w:val="331C2788"/>
@@ -9389,7 +11932,97 @@
       </w:pPr>
     </w:lvl>
   </w:abstractNum>
-  <w:abstractNum w:abstractNumId="15" w15:restartNumberingAfterBreak="0">
+  <w:abstractNum w:abstractNumId="18" w15:restartNumberingAfterBreak="0">
+    <w:nsid w:val="68571A8F"/>
+    <w:multiLevelType w:val="hybridMultilevel"/>
+    <w:tmpl w:val="F43AF73A"/>
+    <w:lvl w:ilvl="0" w:tplc="1EE81370">
+      <w:start w:val="1"/>
+      <w:numFmt w:val="decimal"/>
+      <w:lvlText w:val="%1."/>
+      <w:lvlJc w:val="left"/>
+      <w:pPr>
+        <w:ind w:left="720" w:hanging="360"/>
+      </w:pPr>
+      <w:rPr>
+        <w:rFonts w:eastAsiaTheme="majorEastAsia" w:hint="default"/>
+        <w:b/>
+      </w:rPr>
+    </w:lvl>
+    <w:lvl w:ilvl="1" w:tplc="04190019" w:tentative="1">
+      <w:start w:val="1"/>
+      <w:numFmt w:val="lowerLetter"/>
+      <w:lvlText w:val="%2."/>
+      <w:lvlJc w:val="left"/>
+      <w:pPr>
+        <w:ind w:left="1440" w:hanging="360"/>
+      </w:pPr>
+    </w:lvl>
+    <w:lvl w:ilvl="2" w:tplc="0419001B" w:tentative="1">
+      <w:start w:val="1"/>
+      <w:numFmt w:val="lowerRoman"/>
+      <w:lvlText w:val="%3."/>
+      <w:lvlJc w:val="right"/>
+      <w:pPr>
+        <w:ind w:left="2160" w:hanging="180"/>
+      </w:pPr>
+    </w:lvl>
+    <w:lvl w:ilvl="3" w:tplc="0419000F" w:tentative="1">
+      <w:start w:val="1"/>
+      <w:numFmt w:val="decimal"/>
+      <w:lvlText w:val="%4."/>
+      <w:lvlJc w:val="left"/>
+      <w:pPr>
+        <w:ind w:left="2880" w:hanging="360"/>
+      </w:pPr>
+    </w:lvl>
+    <w:lvl w:ilvl="4" w:tplc="04190019" w:tentative="1">
+      <w:start w:val="1"/>
+      <w:numFmt w:val="lowerLetter"/>
+      <w:lvlText w:val="%5."/>
+      <w:lvlJc w:val="left"/>
+      <w:pPr>
+        <w:ind w:left="3600" w:hanging="360"/>
+      </w:pPr>
+    </w:lvl>
+    <w:lvl w:ilvl="5" w:tplc="0419001B" w:tentative="1">
+      <w:start w:val="1"/>
+      <w:numFmt w:val="lowerRoman"/>
+      <w:lvlText w:val="%6."/>
+      <w:lvlJc w:val="right"/>
+      <w:pPr>
+        <w:ind w:left="4320" w:hanging="180"/>
+      </w:pPr>
+    </w:lvl>
+    <w:lvl w:ilvl="6" w:tplc="0419000F" w:tentative="1">
+      <w:start w:val="1"/>
+      <w:numFmt w:val="decimal"/>
+      <w:lvlText w:val="%7."/>
+      <w:lvlJc w:val="left"/>
+      <w:pPr>
+        <w:ind w:left="5040" w:hanging="360"/>
+      </w:pPr>
+    </w:lvl>
+    <w:lvl w:ilvl="7" w:tplc="04190019" w:tentative="1">
+      <w:start w:val="1"/>
+      <w:numFmt w:val="lowerLetter"/>
+      <w:lvlText w:val="%8."/>
+      <w:lvlJc w:val="left"/>
+      <w:pPr>
+        <w:ind w:left="5760" w:hanging="360"/>
+      </w:pPr>
+    </w:lvl>
+    <w:lvl w:ilvl="8" w:tplc="0419001B" w:tentative="1">
+      <w:start w:val="1"/>
+      <w:numFmt w:val="lowerRoman"/>
+      <w:lvlText w:val="%9."/>
+      <w:lvlJc w:val="right"/>
+      <w:pPr>
+        <w:ind w:left="6480" w:hanging="180"/>
+      </w:pPr>
+    </w:lvl>
+  </w:abstractNum>
+  <w:abstractNum w:abstractNumId="19" w15:restartNumberingAfterBreak="0">
     <w:nsid w:val="6E8A6FC2"/>
     <w:multiLevelType w:val="hybridMultilevel"/>
     <w:tmpl w:val="8C308644"/>
@@ -9478,7 +12111,7 @@
       </w:pPr>
     </w:lvl>
   </w:abstractNum>
-  <w:abstractNum w:abstractNumId="16" w15:restartNumberingAfterBreak="0">
+  <w:abstractNum w:abstractNumId="20" w15:restartNumberingAfterBreak="0">
     <w:nsid w:val="6EBB5986"/>
     <w:multiLevelType w:val="hybridMultilevel"/>
     <w:tmpl w:val="43903A84"/>
@@ -9564,7 +12197,7 @@
       </w:pPr>
     </w:lvl>
   </w:abstractNum>
-  <w:abstractNum w:abstractNumId="17" w15:restartNumberingAfterBreak="0">
+  <w:abstractNum w:abstractNumId="21" w15:restartNumberingAfterBreak="0">
     <w:nsid w:val="767C4A29"/>
     <w:multiLevelType w:val="hybridMultilevel"/>
     <w:tmpl w:val="8EE8D524"/>
@@ -9650,7 +12283,7 @@
       </w:pPr>
     </w:lvl>
   </w:abstractNum>
-  <w:abstractNum w:abstractNumId="18" w15:restartNumberingAfterBreak="0">
+  <w:abstractNum w:abstractNumId="22" w15:restartNumberingAfterBreak="0">
     <w:nsid w:val="7E2B0E6C"/>
     <w:multiLevelType w:val="hybridMultilevel"/>
     <w:tmpl w:val="AD669F68"/>
@@ -9740,22 +12373,22 @@
     </w:lvl>
   </w:abstractNum>
   <w:num w:numId="1">
-    <w:abstractNumId w:val="15"/>
+    <w:abstractNumId w:val="19"/>
   </w:num>
   <w:num w:numId="2">
-    <w:abstractNumId w:val="6"/>
+    <w:abstractNumId w:val="7"/>
   </w:num>
   <w:num w:numId="3">
+    <w:abstractNumId w:val="17"/>
+  </w:num>
+  <w:num w:numId="4">
     <w:abstractNumId w:val="14"/>
   </w:num>
-  <w:num w:numId="4">
-    <w:abstractNumId w:val="11"/>
-  </w:num>
   <w:num w:numId="5">
-    <w:abstractNumId w:val="10"/>
+    <w:abstractNumId w:val="13"/>
   </w:num>
   <w:num w:numId="6">
-    <w:abstractNumId w:val="13"/>
+    <w:abstractNumId w:val="16"/>
   </w:num>
   <w:num w:numId="7">
     <w:abstractNumId w:val="1"/>
@@ -9764,37 +12397,49 @@
     <w:abstractNumId w:val="3"/>
   </w:num>
   <w:num w:numId="9">
-    <w:abstractNumId w:val="4"/>
+    <w:abstractNumId w:val="5"/>
   </w:num>
   <w:num w:numId="10">
-    <w:abstractNumId w:val="7"/>
+    <w:abstractNumId w:val="8"/>
   </w:num>
   <w:num w:numId="11">
     <w:abstractNumId w:val="2"/>
   </w:num>
   <w:num w:numId="12">
-    <w:abstractNumId w:val="17"/>
+    <w:abstractNumId w:val="21"/>
   </w:num>
   <w:num w:numId="13">
-    <w:abstractNumId w:val="12"/>
+    <w:abstractNumId w:val="15"/>
   </w:num>
   <w:num w:numId="14">
-    <w:abstractNumId w:val="5"/>
+    <w:abstractNumId w:val="6"/>
   </w:num>
   <w:num w:numId="15">
     <w:abstractNumId w:val="0"/>
   </w:num>
   <w:num w:numId="16">
+    <w:abstractNumId w:val="11"/>
+  </w:num>
+  <w:num w:numId="17">
+    <w:abstractNumId w:val="20"/>
+  </w:num>
+  <w:num w:numId="18">
+    <w:abstractNumId w:val="22"/>
+  </w:num>
+  <w:num w:numId="19">
+    <w:abstractNumId w:val="10"/>
+  </w:num>
+  <w:num w:numId="20">
+    <w:abstractNumId w:val="12"/>
+  </w:num>
+  <w:num w:numId="21">
     <w:abstractNumId w:val="9"/>
   </w:num>
-  <w:num w:numId="17">
-    <w:abstractNumId w:val="16"/>
+  <w:num w:numId="22">
+    <w:abstractNumId w:val="4"/>
   </w:num>
-  <w:num w:numId="18">
+  <w:num w:numId="23">
     <w:abstractNumId w:val="18"/>
-  </w:num>
-  <w:num w:numId="19">
-    <w:abstractNumId w:val="8"/>
   </w:num>
 </w:numbering>
 </file>
@@ -10816,6 +13461,11 @@
     <w:basedOn w:val="a0"/>
     <w:rsid w:val="00283D64"/>
   </w:style>
+  <w:style w:type="character" w:customStyle="1" w:styleId="delimsizing">
+    <w:name w:val="delimsizing"/>
+    <w:basedOn w:val="a0"/>
+    <w:rsid w:val="00663D63"/>
+  </w:style>
 </w:styles>
 </file>
 
@@ -11139,7 +13789,7 @@
 </file>
 
 <file path=customXml/itemProps1.xml><?xml version="1.0" encoding="utf-8"?>
-<ds:datastoreItem xmlns:ds="http://schemas.openxmlformats.org/officeDocument/2006/customXml" ds:itemID="{EBC9D854-FE60-477F-A092-5FC0DCE7360A}">
+<ds:datastoreItem xmlns:ds="http://schemas.openxmlformats.org/officeDocument/2006/customXml" ds:itemID="{83B6317C-90C3-48FA-B7F0-E9B1E569F22C}">
   <ds:schemaRefs>
     <ds:schemaRef ds:uri="http://schemas.openxmlformats.org/officeDocument/2006/bibliography"/>
   </ds:schemaRefs>

</xml_diff>

<commit_message>
Add new task types
</commit_message>
<xml_diff>
--- a/Задачки (1).docx
+++ b/Задачки (1).docx
@@ -100,7 +100,21 @@
         <w:rPr>
           <w:rFonts w:ascii="Calibri" w:hAnsi="Calibri" w:cs="Calibri"/>
         </w:rPr>
-        <w:t xml:space="preserve"> Чтобы скрафтить 1 книжную полку, нужно 3 книги. Стив хочет поставить в своей библиотеке 7 полок. Сколько книг ему потребуется?</w:t>
+        <w:t xml:space="preserve"> Чтобы </w:t>
+      </w:r>
+      <w:proofErr w:type="spellStart"/>
+      <w:r>
+        <w:rPr>
+          <w:rFonts w:ascii="Calibri" w:hAnsi="Calibri" w:cs="Calibri"/>
+        </w:rPr>
+        <w:t>скрафтить</w:t>
+      </w:r>
+      <w:proofErr w:type="spellEnd"/>
+      <w:r>
+        <w:rPr>
+          <w:rFonts w:ascii="Calibri" w:hAnsi="Calibri" w:cs="Calibri"/>
+        </w:rPr>
+        <w:t xml:space="preserve"> 1 книжную полку, нужно 3 книги. Стив хочет поставить в своей библиотеке 7 полок. Сколько книг ему потребуется?</w:t>
       </w:r>
       <w:r>
         <w:rPr>
@@ -137,7 +151,35 @@
         <w:rPr>
           <w:rFonts w:ascii="Calibri" w:hAnsi="Calibri" w:cs="Calibri"/>
         </w:rPr>
-        <w:t xml:space="preserve"> В сундуке лежит 9 стаков досок. В одном стаке – 64 доски. Сколько досок всего в сундуке?</w:t>
+        <w:t xml:space="preserve"> В сундуке лежит 9 </w:t>
+      </w:r>
+      <w:proofErr w:type="spellStart"/>
+      <w:r>
+        <w:rPr>
+          <w:rFonts w:ascii="Calibri" w:hAnsi="Calibri" w:cs="Calibri"/>
+        </w:rPr>
+        <w:t>стаков</w:t>
+      </w:r>
+      <w:proofErr w:type="spellEnd"/>
+      <w:r>
+        <w:rPr>
+          <w:rFonts w:ascii="Calibri" w:hAnsi="Calibri" w:cs="Calibri"/>
+        </w:rPr>
+        <w:t xml:space="preserve"> досок. В одном </w:t>
+      </w:r>
+      <w:proofErr w:type="spellStart"/>
+      <w:r>
+        <w:rPr>
+          <w:rFonts w:ascii="Calibri" w:hAnsi="Calibri" w:cs="Calibri"/>
+        </w:rPr>
+        <w:t>стаке</w:t>
+      </w:r>
+      <w:proofErr w:type="spellEnd"/>
+      <w:r>
+        <w:rPr>
+          <w:rFonts w:ascii="Calibri" w:hAnsi="Calibri" w:cs="Calibri"/>
+        </w:rPr>
+        <w:t xml:space="preserve"> – 64 доски. Сколько досок всего в сундуке?</w:t>
       </w:r>
       <w:r>
         <w:rPr>
@@ -350,7 +392,21 @@
         <w:rPr>
           <w:rFonts w:ascii="Calibri" w:hAnsi="Calibri" w:cs="Calibri"/>
         </w:rPr>
-        <w:t xml:space="preserve"> Чтобы скрафтить 1 золотое яблоко, нужно 8 золотых слитков. Стив хочет сделать 5 золотых яблок. Сколько слитков золота ему потребуется?»</w:t>
+        <w:t xml:space="preserve"> Чтобы </w:t>
+      </w:r>
+      <w:proofErr w:type="spellStart"/>
+      <w:r>
+        <w:rPr>
+          <w:rFonts w:ascii="Calibri" w:hAnsi="Calibri" w:cs="Calibri"/>
+        </w:rPr>
+        <w:t>скрафтить</w:t>
+      </w:r>
+      <w:proofErr w:type="spellEnd"/>
+      <w:r>
+        <w:rPr>
+          <w:rFonts w:ascii="Calibri" w:hAnsi="Calibri" w:cs="Calibri"/>
+        </w:rPr>
+        <w:t xml:space="preserve"> 1 золотое яблоко, нужно 8 золотых слитков. Стив хочет сделать 5 золотых яблок. Сколько слитков золота ему потребуется?»</w:t>
       </w:r>
       <w:r>
         <w:rPr>
@@ -501,7 +557,21 @@
         <w:rPr>
           <w:rFonts w:ascii="Calibri" w:hAnsi="Calibri" w:cs="Calibri"/>
         </w:rPr>
-        <w:t>Чтобы скрафтить 1 кровать, нужно 3 доски и 3 блока шерсти. Сколько досок и шерсти потребуется для 6 кроватей?</w:t>
+        <w:t xml:space="preserve">Чтобы </w:t>
+      </w:r>
+      <w:proofErr w:type="spellStart"/>
+      <w:r>
+        <w:rPr>
+          <w:rFonts w:ascii="Calibri" w:hAnsi="Calibri" w:cs="Calibri"/>
+        </w:rPr>
+        <w:t>скрафтить</w:t>
+      </w:r>
+      <w:proofErr w:type="spellEnd"/>
+      <w:r>
+        <w:rPr>
+          <w:rFonts w:ascii="Calibri" w:hAnsi="Calibri" w:cs="Calibri"/>
+        </w:rPr>
+        <w:t xml:space="preserve"> 1 кровать, нужно 3 доски и 3 блока шерсти. Сколько досок и шерсти потребуется для 6 кроватей?</w:t>
       </w:r>
       <w:r>
         <w:rPr>
@@ -651,7 +721,21 @@
         <w:rPr>
           <w:rFonts w:ascii="Calibri" w:hAnsi="Calibri" w:cs="Calibri"/>
         </w:rPr>
-        <w:t>Чтобы скрафтить 1 ведро, нужно 3 железных слитка</w:t>
+        <w:t xml:space="preserve">Чтобы </w:t>
+      </w:r>
+      <w:proofErr w:type="spellStart"/>
+      <w:r>
+        <w:rPr>
+          <w:rFonts w:ascii="Calibri" w:hAnsi="Calibri" w:cs="Calibri"/>
+        </w:rPr>
+        <w:t>скрафтить</w:t>
+      </w:r>
+      <w:proofErr w:type="spellEnd"/>
+      <w:r>
+        <w:rPr>
+          <w:rFonts w:ascii="Calibri" w:hAnsi="Calibri" w:cs="Calibri"/>
+        </w:rPr>
+        <w:t xml:space="preserve"> 1 ведро, нужно 3 железных слитка</w:t>
       </w:r>
       <w:r>
         <w:rPr>
@@ -741,7 +825,35 @@
         <w:rPr>
           <w:rFonts w:ascii="Calibri" w:hAnsi="Calibri" w:cs="Calibri"/>
         </w:rPr>
-        <w:t>Стив нашёл 6 стаков угля, в каждом стаке по 64 угля. Сколько всего угля у Стива?</w:t>
+        <w:t xml:space="preserve">Стив нашёл 6 </w:t>
+      </w:r>
+      <w:proofErr w:type="spellStart"/>
+      <w:r>
+        <w:rPr>
+          <w:rFonts w:ascii="Calibri" w:hAnsi="Calibri" w:cs="Calibri"/>
+        </w:rPr>
+        <w:t>стаков</w:t>
+      </w:r>
+      <w:proofErr w:type="spellEnd"/>
+      <w:r>
+        <w:rPr>
+          <w:rFonts w:ascii="Calibri" w:hAnsi="Calibri" w:cs="Calibri"/>
+        </w:rPr>
+        <w:t xml:space="preserve"> угля, в каждом </w:t>
+      </w:r>
+      <w:proofErr w:type="spellStart"/>
+      <w:r>
+        <w:rPr>
+          <w:rFonts w:ascii="Calibri" w:hAnsi="Calibri" w:cs="Calibri"/>
+        </w:rPr>
+        <w:t>стаке</w:t>
+      </w:r>
+      <w:proofErr w:type="spellEnd"/>
+      <w:r>
+        <w:rPr>
+          <w:rFonts w:ascii="Calibri" w:hAnsi="Calibri" w:cs="Calibri"/>
+        </w:rPr>
+        <w:t xml:space="preserve"> по 64 угля. Сколько всего угля у Стива?</w:t>
       </w:r>
       <w:r>
         <w:rPr>
@@ -826,7 +938,21 @@
           <w:rFonts w:ascii="Calibri" w:hAnsi="Calibri" w:cs="Calibri"/>
         </w:rPr>
         <w:lastRenderedPageBreak/>
-        <w:t>Стив хочет скрафтить 12 лодок, если на каждую нужно 5 досок. Сколько всего досок потребуется?</w:t>
+        <w:t xml:space="preserve">Стив хочет </w:t>
+      </w:r>
+      <w:proofErr w:type="spellStart"/>
+      <w:r>
+        <w:rPr>
+          <w:rFonts w:ascii="Calibri" w:hAnsi="Calibri" w:cs="Calibri"/>
+        </w:rPr>
+        <w:t>скрафтить</w:t>
+      </w:r>
+      <w:proofErr w:type="spellEnd"/>
+      <w:r>
+        <w:rPr>
+          <w:rFonts w:ascii="Calibri" w:hAnsi="Calibri" w:cs="Calibri"/>
+        </w:rPr>
+        <w:t xml:space="preserve"> 12 лодок, если на каждую нужно 5 досок. Сколько всего досок потребуется?</w:t>
       </w:r>
       <w:r>
         <w:rPr>
@@ -1072,7 +1198,35 @@
         <w:rPr>
           <w:rFonts w:ascii="Calibri" w:hAnsi="Calibri" w:cs="Calibri"/>
         </w:rPr>
-        <w:t>В одном стаке 64 блока. Сколько всего блоков в 7 стаках?</w:t>
+        <w:t xml:space="preserve">В одном </w:t>
+      </w:r>
+      <w:proofErr w:type="spellStart"/>
+      <w:r>
+        <w:rPr>
+          <w:rFonts w:ascii="Calibri" w:hAnsi="Calibri" w:cs="Calibri"/>
+        </w:rPr>
+        <w:t>стаке</w:t>
+      </w:r>
+      <w:proofErr w:type="spellEnd"/>
+      <w:r>
+        <w:rPr>
+          <w:rFonts w:ascii="Calibri" w:hAnsi="Calibri" w:cs="Calibri"/>
+        </w:rPr>
+        <w:t xml:space="preserve"> 64 блока. Сколько всего блоков в 7 </w:t>
+      </w:r>
+      <w:proofErr w:type="spellStart"/>
+      <w:r>
+        <w:rPr>
+          <w:rFonts w:ascii="Calibri" w:hAnsi="Calibri" w:cs="Calibri"/>
+        </w:rPr>
+        <w:t>стаках</w:t>
+      </w:r>
+      <w:proofErr w:type="spellEnd"/>
+      <w:r>
+        <w:rPr>
+          <w:rFonts w:ascii="Calibri" w:hAnsi="Calibri" w:cs="Calibri"/>
+        </w:rPr>
+        <w:t>?</w:t>
       </w:r>
       <w:r>
         <w:rPr>
@@ -1102,7 +1256,21 @@
         <w:rPr>
           <w:rFonts w:ascii="Calibri" w:hAnsi="Calibri" w:cs="Calibri"/>
         </w:rPr>
-        <w:t>Чтобы скрафтить 1 сундук, нужно 8 досок. Сколько досок потребуется для 6 сундуков?</w:t>
+        <w:t xml:space="preserve">Чтобы </w:t>
+      </w:r>
+      <w:proofErr w:type="spellStart"/>
+      <w:r>
+        <w:rPr>
+          <w:rFonts w:ascii="Calibri" w:hAnsi="Calibri" w:cs="Calibri"/>
+        </w:rPr>
+        <w:t>скрафтить</w:t>
+      </w:r>
+      <w:proofErr w:type="spellEnd"/>
+      <w:r>
+        <w:rPr>
+          <w:rFonts w:ascii="Calibri" w:hAnsi="Calibri" w:cs="Calibri"/>
+        </w:rPr>
+        <w:t xml:space="preserve"> 1 сундук, нужно 8 досок. Сколько досок потребуется для 6 сундуков?</w:t>
       </w:r>
       <w:r>
         <w:rPr>
@@ -1156,7 +1324,21 @@
         <w:rPr>
           <w:rFonts w:ascii="Calibri" w:hAnsi="Calibri" w:cs="Calibri"/>
         </w:rPr>
-        <w:t>Друзья на сервере крафтил каждому по алмазному мечу. Всего было 3 человека</w:t>
+        <w:t xml:space="preserve">Друзья на сервере </w:t>
+      </w:r>
+      <w:proofErr w:type="spellStart"/>
+      <w:r>
+        <w:rPr>
+          <w:rFonts w:ascii="Calibri" w:hAnsi="Calibri" w:cs="Calibri"/>
+        </w:rPr>
+        <w:t>крафтил</w:t>
+      </w:r>
+      <w:proofErr w:type="spellEnd"/>
+      <w:r>
+        <w:rPr>
+          <w:rFonts w:ascii="Calibri" w:hAnsi="Calibri" w:cs="Calibri"/>
+        </w:rPr>
+        <w:t xml:space="preserve"> каждому по алмазному мечу. Всего было 3 человека</w:t>
       </w:r>
       <w:r>
         <w:rPr>
@@ -1206,7 +1388,35 @@
         <w:rPr>
           <w:rFonts w:ascii="Calibri" w:hAnsi="Calibri" w:cs="Calibri"/>
         </w:rPr>
-        <w:t xml:space="preserve">На дружелюбного гаста может сесть всего 4 человека, но Стиву этого мало, поэтому он решил усовершенствовать механизм седла и увеличить допустимое количество человек в три раза. Сколько теперь человек может расположиться на дружелюбном гасте? — </w:t>
+        <w:t xml:space="preserve">На дружелюбного </w:t>
+      </w:r>
+      <w:proofErr w:type="spellStart"/>
+      <w:r>
+        <w:rPr>
+          <w:rFonts w:ascii="Calibri" w:hAnsi="Calibri" w:cs="Calibri"/>
+        </w:rPr>
+        <w:t>гаста</w:t>
+      </w:r>
+      <w:proofErr w:type="spellEnd"/>
+      <w:r>
+        <w:rPr>
+          <w:rFonts w:ascii="Calibri" w:hAnsi="Calibri" w:cs="Calibri"/>
+        </w:rPr>
+        <w:t xml:space="preserve"> может сесть всего 4 человека, но Стиву этого мало, поэтому он решил усовершенствовать механизм седла и увеличить допустимое количество человек в три раза. Сколько теперь человек может расположиться на дружелюбном </w:t>
+      </w:r>
+      <w:proofErr w:type="spellStart"/>
+      <w:r>
+        <w:rPr>
+          <w:rFonts w:ascii="Calibri" w:hAnsi="Calibri" w:cs="Calibri"/>
+        </w:rPr>
+        <w:t>гасте</w:t>
+      </w:r>
+      <w:proofErr w:type="spellEnd"/>
+      <w:r>
+        <w:rPr>
+          <w:rFonts w:ascii="Calibri" w:hAnsi="Calibri" w:cs="Calibri"/>
+        </w:rPr>
+        <w:t xml:space="preserve">? — </w:t>
       </w:r>
       <w:r>
         <w:rPr>
@@ -1467,7 +1677,35 @@
         <w:rPr>
           <w:rFonts w:ascii="Calibri" w:hAnsi="Calibri" w:cs="Calibri"/>
         </w:rPr>
-        <w:t xml:space="preserve">Стив собрал 4 стака железной руды, в каждом стаке по 64 блока. Из 2 блоков руды получается 1 слиток. Сколько слитков железа получит Стив?  </w:t>
+        <w:t xml:space="preserve">Стив собрал 4 </w:t>
+      </w:r>
+      <w:proofErr w:type="spellStart"/>
+      <w:r>
+        <w:rPr>
+          <w:rFonts w:ascii="Calibri" w:hAnsi="Calibri" w:cs="Calibri"/>
+        </w:rPr>
+        <w:t>стака</w:t>
+      </w:r>
+      <w:proofErr w:type="spellEnd"/>
+      <w:r>
+        <w:rPr>
+          <w:rFonts w:ascii="Calibri" w:hAnsi="Calibri" w:cs="Calibri"/>
+        </w:rPr>
+        <w:t xml:space="preserve"> железной руды, в каждом </w:t>
+      </w:r>
+      <w:proofErr w:type="spellStart"/>
+      <w:r>
+        <w:rPr>
+          <w:rFonts w:ascii="Calibri" w:hAnsi="Calibri" w:cs="Calibri"/>
+        </w:rPr>
+        <w:t>стаке</w:t>
+      </w:r>
+      <w:proofErr w:type="spellEnd"/>
+      <w:r>
+        <w:rPr>
+          <w:rFonts w:ascii="Calibri" w:hAnsi="Calibri" w:cs="Calibri"/>
+        </w:rPr>
+        <w:t xml:space="preserve"> по 64 блока. Из 2 блоков руды получается 1 слиток. Сколько слитков железа получит Стив?  </w:t>
       </w:r>
     </w:p>
     <w:p>
@@ -1529,7 +1767,21 @@
         <w:rPr>
           <w:rFonts w:ascii="Calibri" w:hAnsi="Calibri" w:cs="Calibri"/>
         </w:rPr>
-        <w:t xml:space="preserve">Стив скрафтил 6 лодок, каждая из которых весит 8 килограммов. Он перевёз их на расстояние 3 километра. </w:t>
+        <w:t xml:space="preserve">Стив </w:t>
+      </w:r>
+      <w:proofErr w:type="spellStart"/>
+      <w:r>
+        <w:rPr>
+          <w:rFonts w:ascii="Calibri" w:hAnsi="Calibri" w:cs="Calibri"/>
+        </w:rPr>
+        <w:t>скрафтил</w:t>
+      </w:r>
+      <w:proofErr w:type="spellEnd"/>
+      <w:r>
+        <w:rPr>
+          <w:rFonts w:ascii="Calibri" w:hAnsi="Calibri" w:cs="Calibri"/>
+        </w:rPr>
+        <w:t xml:space="preserve"> 6 лодок, каждая из которых весит 8 килограммов. Он перевёз их на расстояние 3 километра. </w:t>
       </w:r>
       <w:r>
         <w:rPr>
@@ -1665,20 +1917,62 @@
         <w:rPr>
           <w:rFonts w:ascii="Calibri" w:hAnsi="Calibri" w:cs="Calibri"/>
         </w:rPr>
-        <w:t xml:space="preserve">Стив набрал 3 сундука песка, в каждом сундуке по 27 стаков, а в каждом стаке по 64 блока. Сколько всего блоков песка у Стива?  </w:t>
-      </w:r>
-    </w:p>
-    <w:p>
-      <w:pPr>
-        <w:rPr>
-          <w:rFonts w:ascii="Calibri" w:hAnsi="Calibri" w:cs="Calibri"/>
-        </w:rPr>
-      </w:pPr>
-      <w:r>
-        <w:rPr>
-          <w:rFonts w:ascii="Calibri" w:hAnsi="Calibri" w:cs="Calibri"/>
-        </w:rPr>
-        <w:t>Ответ: 5184 блока (3 × 27 = 81 стак; 81 × 64 = 5184 блока)</w:t>
+        <w:t xml:space="preserve">Стив набрал 3 сундука песка, в каждом сундуке по 27 </w:t>
+      </w:r>
+      <w:proofErr w:type="spellStart"/>
+      <w:r>
+        <w:rPr>
+          <w:rFonts w:ascii="Calibri" w:hAnsi="Calibri" w:cs="Calibri"/>
+        </w:rPr>
+        <w:t>стаков</w:t>
+      </w:r>
+      <w:proofErr w:type="spellEnd"/>
+      <w:r>
+        <w:rPr>
+          <w:rFonts w:ascii="Calibri" w:hAnsi="Calibri" w:cs="Calibri"/>
+        </w:rPr>
+        <w:t xml:space="preserve">, а в каждом </w:t>
+      </w:r>
+      <w:proofErr w:type="spellStart"/>
+      <w:r>
+        <w:rPr>
+          <w:rFonts w:ascii="Calibri" w:hAnsi="Calibri" w:cs="Calibri"/>
+        </w:rPr>
+        <w:t>стаке</w:t>
+      </w:r>
+      <w:proofErr w:type="spellEnd"/>
+      <w:r>
+        <w:rPr>
+          <w:rFonts w:ascii="Calibri" w:hAnsi="Calibri" w:cs="Calibri"/>
+        </w:rPr>
+        <w:t xml:space="preserve"> по 64 блока. Сколько всего блоков песка у Стива?  </w:t>
+      </w:r>
+    </w:p>
+    <w:p>
+      <w:pPr>
+        <w:rPr>
+          <w:rFonts w:ascii="Calibri" w:hAnsi="Calibri" w:cs="Calibri"/>
+        </w:rPr>
+      </w:pPr>
+      <w:r>
+        <w:rPr>
+          <w:rFonts w:ascii="Calibri" w:hAnsi="Calibri" w:cs="Calibri"/>
+        </w:rPr>
+        <w:t xml:space="preserve">Ответ: 5184 блока (3 × 27 = 81 </w:t>
+      </w:r>
+      <w:proofErr w:type="spellStart"/>
+      <w:r>
+        <w:rPr>
+          <w:rFonts w:ascii="Calibri" w:hAnsi="Calibri" w:cs="Calibri"/>
+        </w:rPr>
+        <w:t>стак</w:t>
+      </w:r>
+      <w:proofErr w:type="spellEnd"/>
+      <w:r>
+        <w:rPr>
+          <w:rFonts w:ascii="Calibri" w:hAnsi="Calibri" w:cs="Calibri"/>
+        </w:rPr>
+        <w:t>; 81 × 64 = 5184 блока)</w:t>
       </w:r>
     </w:p>
     <w:p>
@@ -1765,7 +2059,21 @@
         <w:rPr>
           <w:rFonts w:ascii="Calibri" w:hAnsi="Calibri" w:cs="Calibri"/>
         </w:rPr>
-        <w:t>Стив захотел построить стеклянный шар для Элеев. Высота шара должна быть минимум 12 блоков, а ширина и длина 8 блоков</w:t>
+        <w:t xml:space="preserve">Стив захотел построить стеклянный шар для </w:t>
+      </w:r>
+      <w:proofErr w:type="spellStart"/>
+      <w:r>
+        <w:rPr>
+          <w:rFonts w:ascii="Calibri" w:hAnsi="Calibri" w:cs="Calibri"/>
+        </w:rPr>
+        <w:t>Элеев</w:t>
+      </w:r>
+      <w:proofErr w:type="spellEnd"/>
+      <w:r>
+        <w:rPr>
+          <w:rFonts w:ascii="Calibri" w:hAnsi="Calibri" w:cs="Calibri"/>
+        </w:rPr>
+        <w:t>. Высота шара должна быть минимум 12 блоков, а ширина и длина 8 блоков</w:t>
       </w:r>
       <w:r>
         <w:rPr>
@@ -1832,7 +2140,21 @@
         <w:rPr>
           <w:rFonts w:ascii="Calibri" w:hAnsi="Calibri" w:cs="Calibri"/>
         </w:rPr>
-        <w:t xml:space="preserve">Стив скрафтил 6 лодок, каждая из которых весит 8 килограммов. Он перевёз их на расстояние 3 километра. Какой общий вес лодок он?  </w:t>
+        <w:t xml:space="preserve">Стив </w:t>
+      </w:r>
+      <w:proofErr w:type="spellStart"/>
+      <w:r>
+        <w:rPr>
+          <w:rFonts w:ascii="Calibri" w:hAnsi="Calibri" w:cs="Calibri"/>
+        </w:rPr>
+        <w:t>скрафтил</w:t>
+      </w:r>
+      <w:proofErr w:type="spellEnd"/>
+      <w:r>
+        <w:rPr>
+          <w:rFonts w:ascii="Calibri" w:hAnsi="Calibri" w:cs="Calibri"/>
+        </w:rPr>
+        <w:t xml:space="preserve"> 6 лодок, каждая из которых весит 8 килограммов. Он перевёз их на расстояние 3 километра. Какой общий вес лодок он?  </w:t>
       </w:r>
     </w:p>
     <w:p>
@@ -1946,7 +2268,35 @@
         <w:rPr>
           <w:rFonts w:ascii="Calibri" w:hAnsi="Calibri" w:cs="Calibri"/>
         </w:rPr>
-        <w:t>Алекс продаёт 3 стака дерева по цене 12 железных слитков за стак. Сколько железных слитков она получит за все дерево?</w:t>
+        <w:t xml:space="preserve">Алекс продаёт 3 </w:t>
+      </w:r>
+      <w:proofErr w:type="spellStart"/>
+      <w:r>
+        <w:rPr>
+          <w:rFonts w:ascii="Calibri" w:hAnsi="Calibri" w:cs="Calibri"/>
+        </w:rPr>
+        <w:t>стака</w:t>
+      </w:r>
+      <w:proofErr w:type="spellEnd"/>
+      <w:r>
+        <w:rPr>
+          <w:rFonts w:ascii="Calibri" w:hAnsi="Calibri" w:cs="Calibri"/>
+        </w:rPr>
+        <w:t xml:space="preserve"> дерева по цене 12 железных слитков за </w:t>
+      </w:r>
+      <w:proofErr w:type="spellStart"/>
+      <w:r>
+        <w:rPr>
+          <w:rFonts w:ascii="Calibri" w:hAnsi="Calibri" w:cs="Calibri"/>
+        </w:rPr>
+        <w:t>стак</w:t>
+      </w:r>
+      <w:proofErr w:type="spellEnd"/>
+      <w:r>
+        <w:rPr>
+          <w:rFonts w:ascii="Calibri" w:hAnsi="Calibri" w:cs="Calibri"/>
+        </w:rPr>
+        <w:t>. Сколько железных слитков она получит за все дерево?</w:t>
       </w:r>
     </w:p>
     <w:p>
@@ -2182,7 +2532,35 @@
         <w:rPr>
           <w:rFonts w:ascii="Calibri" w:hAnsi="Calibri" w:cs="Calibri"/>
         </w:rPr>
-        <w:t>Житель продаёт 1 стак хлеба за 9 изумрудов. Сколько изумрудов нужно, чтобы купить 3 стака хлеба?</w:t>
+        <w:t xml:space="preserve">Житель продаёт 1 </w:t>
+      </w:r>
+      <w:proofErr w:type="spellStart"/>
+      <w:r>
+        <w:rPr>
+          <w:rFonts w:ascii="Calibri" w:hAnsi="Calibri" w:cs="Calibri"/>
+        </w:rPr>
+        <w:t>стак</w:t>
+      </w:r>
+      <w:proofErr w:type="spellEnd"/>
+      <w:r>
+        <w:rPr>
+          <w:rFonts w:ascii="Calibri" w:hAnsi="Calibri" w:cs="Calibri"/>
+        </w:rPr>
+        <w:t xml:space="preserve"> хлеба за 9 изумрудов. Сколько изумрудов нужно, чтобы купить 3 </w:t>
+      </w:r>
+      <w:proofErr w:type="spellStart"/>
+      <w:r>
+        <w:rPr>
+          <w:rFonts w:ascii="Calibri" w:hAnsi="Calibri" w:cs="Calibri"/>
+        </w:rPr>
+        <w:t>стака</w:t>
+      </w:r>
+      <w:proofErr w:type="spellEnd"/>
+      <w:r>
+        <w:rPr>
+          <w:rFonts w:ascii="Calibri" w:hAnsi="Calibri" w:cs="Calibri"/>
+        </w:rPr>
+        <w:t xml:space="preserve"> хлеба?</w:t>
       </w:r>
     </w:p>
     <w:p>
@@ -2472,7 +2850,21 @@
         <w:rPr>
           <w:rFonts w:ascii="Calibri" w:hAnsi="Calibri" w:cs="Calibri"/>
         </w:rPr>
-        <w:t>Алекс купила 2 стака хлеба по 9 изумрудов и 3 ведра воды по 4 изумруда. Она дала продавцу 40 изумрудов. Хватит ли ей денег</w:t>
+        <w:t xml:space="preserve">Алекс купила 2 </w:t>
+      </w:r>
+      <w:proofErr w:type="spellStart"/>
+      <w:r>
+        <w:rPr>
+          <w:rFonts w:ascii="Calibri" w:hAnsi="Calibri" w:cs="Calibri"/>
+        </w:rPr>
+        <w:t>стака</w:t>
+      </w:r>
+      <w:proofErr w:type="spellEnd"/>
+      <w:r>
+        <w:rPr>
+          <w:rFonts w:ascii="Calibri" w:hAnsi="Calibri" w:cs="Calibri"/>
+        </w:rPr>
+        <w:t xml:space="preserve"> хлеба по 9 изумрудов и 3 ведра воды по 4 изумруда. Она дала продавцу 40 изумрудов. Хватит ли ей денег</w:t>
       </w:r>
       <w:r>
         <w:rPr>
@@ -2705,7 +3097,35 @@
           <w:rFonts w:ascii="Calibri" w:hAnsi="Calibri" w:cs="Calibri"/>
         </w:rPr>
         <w:lastRenderedPageBreak/>
-        <w:t>Алекс хочет купить 3 стака стрел. Один стак стоит 5 изумрудов. У неё есть 20 изумрудов. Сколько сдачи она получит после покупки?</w:t>
+        <w:t xml:space="preserve">Алекс хочет купить 3 </w:t>
+      </w:r>
+      <w:proofErr w:type="spellStart"/>
+      <w:r>
+        <w:rPr>
+          <w:rFonts w:ascii="Calibri" w:hAnsi="Calibri" w:cs="Calibri"/>
+        </w:rPr>
+        <w:t>стака</w:t>
+      </w:r>
+      <w:proofErr w:type="spellEnd"/>
+      <w:r>
+        <w:rPr>
+          <w:rFonts w:ascii="Calibri" w:hAnsi="Calibri" w:cs="Calibri"/>
+        </w:rPr>
+        <w:t xml:space="preserve"> стрел. Один </w:t>
+      </w:r>
+      <w:proofErr w:type="spellStart"/>
+      <w:r>
+        <w:rPr>
+          <w:rFonts w:ascii="Calibri" w:hAnsi="Calibri" w:cs="Calibri"/>
+        </w:rPr>
+        <w:t>стак</w:t>
+      </w:r>
+      <w:proofErr w:type="spellEnd"/>
+      <w:r>
+        <w:rPr>
+          <w:rFonts w:ascii="Calibri" w:hAnsi="Calibri" w:cs="Calibri"/>
+        </w:rPr>
+        <w:t xml:space="preserve"> стоит 5 изумрудов. У неё есть 20 изумрудов. Сколько сдачи она получит после покупки?</w:t>
       </w:r>
     </w:p>
     <w:p>
@@ -4210,7 +4630,35 @@
         <w:rPr>
           <w:rFonts w:ascii="Calibri" w:hAnsi="Calibri" w:cs="Calibri"/>
         </w:rPr>
-        <w:t>Стив, Алекс и Крипер строили дом. Стив работал дольше всех, Алекс меньше всех, а Крипер - не больше Стива. Кто работал среднее время?</w:t>
+        <w:t xml:space="preserve">Стив, Алекс и </w:t>
+      </w:r>
+      <w:proofErr w:type="spellStart"/>
+      <w:r>
+        <w:rPr>
+          <w:rFonts w:ascii="Calibri" w:hAnsi="Calibri" w:cs="Calibri"/>
+        </w:rPr>
+        <w:t>Крипер</w:t>
+      </w:r>
+      <w:proofErr w:type="spellEnd"/>
+      <w:r>
+        <w:rPr>
+          <w:rFonts w:ascii="Calibri" w:hAnsi="Calibri" w:cs="Calibri"/>
+        </w:rPr>
+        <w:t xml:space="preserve"> строили дом. Стив работал дольше всех, Алекс меньше всех, а </w:t>
+      </w:r>
+      <w:proofErr w:type="spellStart"/>
+      <w:r>
+        <w:rPr>
+          <w:rFonts w:ascii="Calibri" w:hAnsi="Calibri" w:cs="Calibri"/>
+        </w:rPr>
+        <w:t>Крипер</w:t>
+      </w:r>
+      <w:proofErr w:type="spellEnd"/>
+      <w:r>
+        <w:rPr>
+          <w:rFonts w:ascii="Calibri" w:hAnsi="Calibri" w:cs="Calibri"/>
+        </w:rPr>
+        <w:t xml:space="preserve"> - не больше Стива. Кто работал среднее время?</w:t>
       </w:r>
       <w:r>
         <w:rPr>
@@ -4229,7 +4677,21 @@
         <w:rPr>
           <w:rFonts w:ascii="Calibri" w:hAnsi="Calibri" w:cs="Calibri"/>
         </w:rPr>
-        <w:t xml:space="preserve"> Крипер.</w:t>
+        <w:t xml:space="preserve"> </w:t>
+      </w:r>
+      <w:proofErr w:type="spellStart"/>
+      <w:r>
+        <w:rPr>
+          <w:rFonts w:ascii="Calibri" w:hAnsi="Calibri" w:cs="Calibri"/>
+        </w:rPr>
+        <w:t>Крипер</w:t>
+      </w:r>
+      <w:proofErr w:type="spellEnd"/>
+      <w:r>
+        <w:rPr>
+          <w:rFonts w:ascii="Calibri" w:hAnsi="Calibri" w:cs="Calibri"/>
+        </w:rPr>
+        <w:t>.</w:t>
       </w:r>
     </w:p>
     <w:p>
@@ -4314,7 +4776,21 @@
         <w:rPr>
           <w:rFonts w:ascii="Calibri" w:hAnsi="Calibri" w:cs="Calibri"/>
         </w:rPr>
-        <w:t xml:space="preserve">У Стива 8 яблок, у Алекса 6, у Эндермена 4. Стив дал </w:t>
+        <w:t xml:space="preserve">У Стива 8 яблок, у Алекса 6, у </w:t>
+      </w:r>
+      <w:proofErr w:type="spellStart"/>
+      <w:r>
+        <w:rPr>
+          <w:rFonts w:ascii="Calibri" w:hAnsi="Calibri" w:cs="Calibri"/>
+        </w:rPr>
+        <w:t>Эндермена</w:t>
+      </w:r>
+      <w:proofErr w:type="spellEnd"/>
+      <w:r>
+        <w:rPr>
+          <w:rFonts w:ascii="Calibri" w:hAnsi="Calibri" w:cs="Calibri"/>
+        </w:rPr>
+        <w:t xml:space="preserve"> 4. Стив дал </w:t>
       </w:r>
       <w:r>
         <w:rPr>
@@ -4326,7 +4802,21 @@
         <w:rPr>
           <w:rFonts w:ascii="Calibri" w:hAnsi="Calibri" w:cs="Calibri"/>
         </w:rPr>
-        <w:t xml:space="preserve"> яблока Алексу, а Алекс - 2 Эндермену. У кого теперь яблок больше всего?</w:t>
+        <w:t xml:space="preserve"> яблока Алексу, а Алекс - 2 </w:t>
+      </w:r>
+      <w:proofErr w:type="spellStart"/>
+      <w:r>
+        <w:rPr>
+          <w:rFonts w:ascii="Calibri" w:hAnsi="Calibri" w:cs="Calibri"/>
+        </w:rPr>
+        <w:t>Эндермену</w:t>
+      </w:r>
+      <w:proofErr w:type="spellEnd"/>
+      <w:r>
+        <w:rPr>
+          <w:rFonts w:ascii="Calibri" w:hAnsi="Calibri" w:cs="Calibri"/>
+        </w:rPr>
+        <w:t>. У кого теперь яблок больше всего?</w:t>
       </w:r>
       <w:r>
         <w:rPr>
@@ -4662,7 +5152,21 @@
         <w:rPr>
           <w:rFonts w:ascii="Calibri" w:hAnsi="Calibri" w:cs="Calibri"/>
         </w:rPr>
-        <w:t xml:space="preserve"> Три друга - Стив, Алекс и Крипер - построили 12 домов за 4 дня, работая каждый день поровну. Сколько домов построил каждый за день?</w:t>
+        <w:t xml:space="preserve"> Три друга - Стив, Алекс и </w:t>
+      </w:r>
+      <w:proofErr w:type="spellStart"/>
+      <w:r>
+        <w:rPr>
+          <w:rFonts w:ascii="Calibri" w:hAnsi="Calibri" w:cs="Calibri"/>
+        </w:rPr>
+        <w:t>Крипер</w:t>
+      </w:r>
+      <w:proofErr w:type="spellEnd"/>
+      <w:r>
+        <w:rPr>
+          <w:rFonts w:ascii="Calibri" w:hAnsi="Calibri" w:cs="Calibri"/>
+        </w:rPr>
+        <w:t xml:space="preserve"> - построили 12 домов за 4 дня, работая каждый день поровну. Сколько домов построил каждый за день?</w:t>
       </w:r>
       <w:r>
         <w:rPr>
@@ -4743,7 +5247,21 @@
         <w:rPr>
           <w:rFonts w:ascii="Calibri" w:hAnsi="Calibri" w:cs="Calibri"/>
         </w:rPr>
-        <w:t xml:space="preserve"> У Алекса 5 морковок, у Стива - на 2 больше, у Крипера - на 2 меньше, чем у Алекса. Сколько морковок у всех вместе?</w:t>
+        <w:t xml:space="preserve"> У Алекса 5 морковок, у Стива - на 2 больше, у </w:t>
+      </w:r>
+      <w:proofErr w:type="spellStart"/>
+      <w:r>
+        <w:rPr>
+          <w:rFonts w:ascii="Calibri" w:hAnsi="Calibri" w:cs="Calibri"/>
+        </w:rPr>
+        <w:t>Крипера</w:t>
+      </w:r>
+      <w:proofErr w:type="spellEnd"/>
+      <w:r>
+        <w:rPr>
+          <w:rFonts w:ascii="Calibri" w:hAnsi="Calibri" w:cs="Calibri"/>
+        </w:rPr>
+        <w:t xml:space="preserve"> - на 2 меньше, чем у Алекса. Сколько морковок у всех вместе?</w:t>
       </w:r>
       <w:r>
         <w:rPr>
@@ -8847,12 +9365,21 @@
         </w:rPr>
         <w:t xml:space="preserve">37000 </w:t>
       </w:r>
+      <w:proofErr w:type="spellStart"/>
       <w:r>
         <w:rPr>
           <w:rFonts w:ascii="Calibri" w:hAnsi="Calibri" w:cs="Calibri"/>
           <w:lang w:val="en-US"/>
         </w:rPr>
-        <w:t xml:space="preserve">Ответ: </w:t>
+        <w:t>Ответ</w:t>
+      </w:r>
+      <w:proofErr w:type="spellEnd"/>
+      <w:r>
+        <w:rPr>
+          <w:rFonts w:ascii="Calibri" w:hAnsi="Calibri" w:cs="Calibri"/>
+          <w:lang w:val="en-US"/>
+        </w:rPr>
+        <w:t xml:space="preserve">: </w:t>
       </w:r>
       <w:r>
         <w:rPr>
@@ -10587,33 +11114,6 @@
         </w:rPr>
         <w:t>Ответ:</w:t>
       </w:r>
-    </w:p>
-    <w:p>
-      <w:pPr>
-        <w:pStyle w:val="my-2"/>
-        <w:numPr>
-          <w:ilvl w:val="0"/>
-          <w:numId w:val="19"/>
-        </w:numPr>
-        <w:rPr>
-          <w:rFonts w:ascii="Calibri" w:hAnsi="Calibri" w:cs="Calibri"/>
-          <w:spacing w:val="2"/>
-        </w:rPr>
-      </w:pPr>
-      <w:r>
-        <w:rPr>
-          <w:rFonts w:ascii="Calibri" w:hAnsi="Calibri" w:cs="Calibri"/>
-          <w:spacing w:val="2"/>
-        </w:rPr>
-        <w:t>Мама купила 40 яблок. Вечером семья съела 50% всех яблок. Сколько яблок съела семья?</w:t>
-      </w:r>
-      <w:r>
-        <w:rPr>
-          <w:rFonts w:ascii="Calibri" w:hAnsi="Calibri" w:cs="Calibri"/>
-          <w:spacing w:val="2"/>
-        </w:rPr>
-        <w:br/>
-      </w:r>
       <w:r>
         <w:rPr>
           <w:rFonts w:ascii="Calibri" w:hAnsi="Calibri" w:cs="Calibri"/>
@@ -10621,7 +11121,7 @@
           <w:bCs/>
           <w:spacing w:val="2"/>
         </w:rPr>
-        <w:t>Ответ:</w:t>
+        <w:t xml:space="preserve"> 50</w:t>
       </w:r>
     </w:p>
     <w:p>
@@ -10641,7 +11141,7 @@
           <w:rFonts w:ascii="Calibri" w:hAnsi="Calibri" w:cs="Calibri"/>
           <w:spacing w:val="2"/>
         </w:rPr>
-        <w:t>В классе 24 ученика. На контрольной работе по математике 75% учеников получили хорошие и отличные оценки. Сколько учеников получили хорошие и отличные оценки?</w:t>
+        <w:t>Мама купила 40 яблок. Вечером семья съела 50% всех яблок. Сколько яблок съела семья?</w:t>
       </w:r>
       <w:r>
         <w:rPr>
@@ -10659,33 +11159,6 @@
         </w:rPr>
         <w:t>Ответ:</w:t>
       </w:r>
-    </w:p>
-    <w:p>
-      <w:pPr>
-        <w:pStyle w:val="my-2"/>
-        <w:numPr>
-          <w:ilvl w:val="0"/>
-          <w:numId w:val="19"/>
-        </w:numPr>
-        <w:rPr>
-          <w:rFonts w:ascii="Calibri" w:hAnsi="Calibri" w:cs="Calibri"/>
-          <w:spacing w:val="2"/>
-        </w:rPr>
-      </w:pPr>
-      <w:r>
-        <w:rPr>
-          <w:rFonts w:ascii="Calibri" w:hAnsi="Calibri" w:cs="Calibri"/>
-          <w:spacing w:val="2"/>
-        </w:rPr>
-        <w:t>У Пети в копилке было 80 рублей. Он потратил 25% всех денег на покупку тетради. Сколько рублей потратил Петя на тетрадь?</w:t>
-      </w:r>
-      <w:r>
-        <w:rPr>
-          <w:rFonts w:ascii="Calibri" w:hAnsi="Calibri" w:cs="Calibri"/>
-          <w:spacing w:val="2"/>
-        </w:rPr>
-        <w:br/>
-      </w:r>
       <w:r>
         <w:rPr>
           <w:rFonts w:ascii="Calibri" w:hAnsi="Calibri" w:cs="Calibri"/>
@@ -10693,7 +11166,7 @@
           <w:bCs/>
           <w:spacing w:val="2"/>
         </w:rPr>
-        <w:t>Ответ:</w:t>
+        <w:t xml:space="preserve"> 20</w:t>
       </w:r>
     </w:p>
     <w:p>
@@ -10713,21 +11186,7 @@
           <w:rFonts w:ascii="Calibri" w:hAnsi="Calibri" w:cs="Calibri"/>
           <w:spacing w:val="2"/>
         </w:rPr>
-        <w:t xml:space="preserve">В саду растёт 60 деревьев. 20% всех деревьев </w:t>
-      </w:r>
-      <w:r>
-        <w:rPr>
-          <w:rFonts w:ascii="Calibri" w:hAnsi="Calibri" w:cs="Calibri"/>
-          <w:spacing w:val="2"/>
-        </w:rPr>
-        <w:t>— это</w:t>
-      </w:r>
-      <w:r>
-        <w:rPr>
-          <w:rFonts w:ascii="Calibri" w:hAnsi="Calibri" w:cs="Calibri"/>
-          <w:spacing w:val="2"/>
-        </w:rPr>
-        <w:t xml:space="preserve"> яблони. Сколько яблонь растёт в саду?</w:t>
+        <w:t>В классе 24 ученика. На контрольной работе по математике 75% учеников получили хорошие и отличные оценки. Сколько учеников получили хорошие и отличные оценки?</w:t>
       </w:r>
       <w:r>
         <w:rPr>
@@ -10745,8 +11204,105 @@
         </w:rPr>
         <w:t>Ответ:</w:t>
       </w:r>
-      <w:bookmarkStart w:id="0" w:name="_GoBack"/>
-      <w:bookmarkEnd w:id="0"/>
+      <w:r>
+        <w:rPr>
+          <w:rFonts w:ascii="Calibri" w:hAnsi="Calibri" w:cs="Calibri"/>
+          <w:b/>
+          <w:bCs/>
+          <w:spacing w:val="2"/>
+        </w:rPr>
+        <w:t xml:space="preserve"> 18</w:t>
+      </w:r>
+    </w:p>
+    <w:p>
+      <w:pPr>
+        <w:pStyle w:val="my-2"/>
+        <w:numPr>
+          <w:ilvl w:val="0"/>
+          <w:numId w:val="19"/>
+        </w:numPr>
+        <w:rPr>
+          <w:rFonts w:ascii="Calibri" w:hAnsi="Calibri" w:cs="Calibri"/>
+          <w:spacing w:val="2"/>
+        </w:rPr>
+      </w:pPr>
+      <w:r>
+        <w:rPr>
+          <w:rFonts w:ascii="Calibri" w:hAnsi="Calibri" w:cs="Calibri"/>
+          <w:spacing w:val="2"/>
+        </w:rPr>
+        <w:t>У Пети в копилке было 80 рублей. Он потратил 25% всех денег на покупку тетради. Сколько рублей потратил Петя на тетрадь?</w:t>
+      </w:r>
+      <w:r>
+        <w:rPr>
+          <w:rFonts w:ascii="Calibri" w:hAnsi="Calibri" w:cs="Calibri"/>
+          <w:spacing w:val="2"/>
+        </w:rPr>
+        <w:br/>
+      </w:r>
+      <w:r>
+        <w:rPr>
+          <w:rFonts w:ascii="Calibri" w:hAnsi="Calibri" w:cs="Calibri"/>
+          <w:b/>
+          <w:bCs/>
+          <w:spacing w:val="2"/>
+        </w:rPr>
+        <w:t>Ответ:</w:t>
+      </w:r>
+      <w:r>
+        <w:rPr>
+          <w:rFonts w:ascii="Calibri" w:hAnsi="Calibri" w:cs="Calibri"/>
+          <w:b/>
+          <w:bCs/>
+          <w:spacing w:val="2"/>
+        </w:rPr>
+        <w:t xml:space="preserve"> 20</w:t>
+      </w:r>
+    </w:p>
+    <w:p>
+      <w:pPr>
+        <w:pStyle w:val="my-2"/>
+        <w:numPr>
+          <w:ilvl w:val="0"/>
+          <w:numId w:val="19"/>
+        </w:numPr>
+        <w:rPr>
+          <w:rFonts w:ascii="Calibri" w:hAnsi="Calibri" w:cs="Calibri"/>
+          <w:spacing w:val="2"/>
+        </w:rPr>
+      </w:pPr>
+      <w:r>
+        <w:rPr>
+          <w:rFonts w:ascii="Calibri" w:hAnsi="Calibri" w:cs="Calibri"/>
+          <w:spacing w:val="2"/>
+        </w:rPr>
+        <w:t>В саду растёт 60 деревьев. 20% всех деревьев — это яблони. Сколько яблонь растёт в саду?</w:t>
+      </w:r>
+      <w:r>
+        <w:rPr>
+          <w:rFonts w:ascii="Calibri" w:hAnsi="Calibri" w:cs="Calibri"/>
+          <w:spacing w:val="2"/>
+        </w:rPr>
+        <w:br/>
+      </w:r>
+      <w:r>
+        <w:rPr>
+          <w:rFonts w:ascii="Calibri" w:hAnsi="Calibri" w:cs="Calibri"/>
+          <w:b/>
+          <w:bCs/>
+          <w:spacing w:val="2"/>
+        </w:rPr>
+        <w:t>Ответ:</w:t>
+      </w:r>
+      <w:r>
+        <w:rPr>
+          <w:rFonts w:ascii="Calibri" w:hAnsi="Calibri" w:cs="Calibri"/>
+          <w:b/>
+          <w:bCs/>
+          <w:spacing w:val="2"/>
+        </w:rPr>
+        <w:t xml:space="preserve"> 12</w:t>
+      </w:r>
     </w:p>
     <w:p>
       <w:pPr>
@@ -11186,6 +11742,7 @@
           <w:rFonts w:ascii="Calibri" w:hAnsi="Calibri" w:cs="Calibri"/>
         </w:rPr>
       </w:pPr>
+      <w:bookmarkStart w:id="0" w:name="_GoBack"/>
       <w:r>
         <w:rPr>
           <w:rFonts w:ascii="Calibri" w:hAnsi="Calibri" w:cs="Calibri"/>
@@ -11277,6 +11834,7 @@
         <w:t>Найдите количество целых чисел x, удовлетворяющих неравенству: 1 &lt; x ≤ 9</w:t>
       </w:r>
     </w:p>
+    <w:bookmarkEnd w:id="0"/>
     <w:p>
       <w:pPr>
         <w:pStyle w:val="my-2"/>
@@ -12471,7 +13029,21 @@
         <w:rPr>
           <w:rFonts w:ascii="Calibri" w:hAnsi="Calibri" w:cs="Calibri"/>
         </w:rPr>
-        <w:t>Мама поручила Коле купить в магазине продукты: молоко, кофе, килограмм яблок, 2 килограмма картофеля и яблочный сок. Коля пришёл в магазин и увидел ценники на продукты: Молоко деревенское - 85 рублей, Молоко Кудымкарское - 92 рубля, Кофе арабика - 340 рублей, Кофе Бразилия - 410 рублей, килограмм яблок - 120 рублей (но есть скидка 15%), 2 килограмма картофеля - 80 рублей, Яблочный сок "Добрый" - 95 рублей, Яблочный сок "Фруктовый сад" - 78 рублей. Сколько денег нужно Коле, чтобы купить все продукты максимально дёшево?</w:t>
+        <w:t xml:space="preserve">Мама поручила Коле купить в магазине продукты: молоко, кофе, килограмм яблок, 2 килограмма картофеля и яблочный сок. Коля пришёл в магазин и увидел ценники на продукты: Молоко деревенское - 85 рублей, Молоко </w:t>
+      </w:r>
+      <w:proofErr w:type="spellStart"/>
+      <w:r>
+        <w:rPr>
+          <w:rFonts w:ascii="Calibri" w:hAnsi="Calibri" w:cs="Calibri"/>
+        </w:rPr>
+        <w:t>Кудымкарское</w:t>
+      </w:r>
+      <w:proofErr w:type="spellEnd"/>
+      <w:r>
+        <w:rPr>
+          <w:rFonts w:ascii="Calibri" w:hAnsi="Calibri" w:cs="Calibri"/>
+        </w:rPr>
+        <w:t xml:space="preserve"> - 92 рубля, Кофе арабика - 340 рублей, Кофе Бразилия - 410 рублей, килограмм яблок - 120 рублей (но есть скидка 15%), 2 килограмма картофеля - 80 рублей, Яблочный сок "Добрый" - 95 рублей, Яблочный сок "Фруктовый сад" - 78 рублей. Сколько денег нужно Коле, чтобы купить все продукты максимально дёшево?</w:t>
       </w:r>
     </w:p>
     <w:p>
@@ -12707,7 +13279,21 @@
           <w:rFonts w:ascii="Calibri" w:hAnsi="Calibri" w:cs="Calibri"/>
         </w:rPr>
         <w:lastRenderedPageBreak/>
-        <w:t>(скидка 28%), Чехлы тканевые - 1900 рублей, Коврики резиновые - 650 рублей, Коврики текстильные - 890 рублей (скидка 20%), Освежитель "Ёлочка" - 85 рублей, Освежитель гелевый - 120 рублей, Зарядное устройство USB - 380 рублей (скидка 15%), Зарядное устройство беспроводное - 580 рублей, Видеорегистратор HD - 2200 рублей, Видеорегистратор 4K - 3500 рублей (скидка 35%). Сколько минимально потратит Александр?</w:t>
+        <w:t xml:space="preserve">(скидка 28%), Чехлы тканевые - 1900 рублей, Коврики резиновые - 650 рублей, Коврики текстильные - 890 рублей (скидка 20%), Освежитель "Ёлочка" - 85 рублей, Освежитель </w:t>
+      </w:r>
+      <w:proofErr w:type="spellStart"/>
+      <w:r>
+        <w:rPr>
+          <w:rFonts w:ascii="Calibri" w:hAnsi="Calibri" w:cs="Calibri"/>
+        </w:rPr>
+        <w:t>гелевый</w:t>
+      </w:r>
+      <w:proofErr w:type="spellEnd"/>
+      <w:r>
+        <w:rPr>
+          <w:rFonts w:ascii="Calibri" w:hAnsi="Calibri" w:cs="Calibri"/>
+        </w:rPr>
+        <w:t xml:space="preserve"> - 120 рублей, Зарядное устройство USB - 380 рублей (скидка 15%), Зарядное устройство беспроводное - 580 рублей, Видеорегистратор HD - 2200 рублей, Видеорегистратор 4K - 3500 рублей (скидка 35%). Сколько минимально потратит Александр?</w:t>
       </w:r>
     </w:p>
     <w:p>
@@ -12735,7 +13321,31 @@
         <w:rPr>
           <w:rFonts w:ascii="Calibri" w:hAnsi="Calibri" w:cs="Calibri"/>
         </w:rPr>
-        <w:t>Татьяна покупает товары для новорожденного: коляску, кроватку, комбинезон (2 штуки), бутылочки (4 штуки) и игрушку. В детском магазине она нашла: Коляска-трансформер - 15000 рублей (скидка 25%), Коляска прогулочная - 8500 рублей, Кроватка деревянная - 12000 рублей, Кроватка пластиковая - 7800 рублей (скидка 18%), Комбинезон летний - 890 рублей за штуку, Комбинезон зимний - 1200 рублей за штуку (скидка 20% при покупке 2 штук), Бутылочка 250мл - 180 рублей за штуку (скидка 15% при покупке от 3 штук), Бутылочка 150мл - 145 рублей за штуку, Игрушка мягкая - 350 рублей, Игрушка развивающая - 480 рублей (скидка 30%). Какую минимальную сумму потратит Татьяна?</w:t>
+        <w:t xml:space="preserve">Татьяна покупает товары для новорожденного: коляску, кроватку, комбинезон (2 штуки), бутылочки (4 штуки) и игрушку. В детском магазине она нашла: Коляска-трансформер - 15000 рублей (скидка 25%), Коляска прогулочная - 8500 рублей, Кроватка деревянная - 12000 рублей, Кроватка пластиковая - 7800 рублей (скидка 18%), Комбинезон летний - 890 рублей за штуку, Комбинезон зимний - 1200 рублей за штуку (скидка 20% при покупке 2 штук), Бутылочка 250мл - </w:t>
+      </w:r>
+      <w:r>
+        <w:rPr>
+          <w:rFonts w:ascii="Calibri" w:hAnsi="Calibri" w:cs="Calibri"/>
+        </w:rPr>
+        <w:t>20</w:t>
+      </w:r>
+      <w:r>
+        <w:rPr>
+          <w:rFonts w:ascii="Calibri" w:hAnsi="Calibri" w:cs="Calibri"/>
+        </w:rPr>
+        <w:t>0 рублей за штуку (скидка 15% при покупке от 3 штук), Бутылочка 150мл - 145 рублей за штуку, Игрушка мягкая - 350 рублей, Игрушка развивающая - 4</w:t>
+      </w:r>
+      <w:r>
+        <w:rPr>
+          <w:rFonts w:ascii="Calibri" w:hAnsi="Calibri" w:cs="Calibri"/>
+        </w:rPr>
+        <w:t>0</w:t>
+      </w:r>
+      <w:r>
+        <w:rPr>
+          <w:rFonts w:ascii="Calibri" w:hAnsi="Calibri" w:cs="Calibri"/>
+        </w:rPr>
+        <w:t>0 рублей (скидка 30%). Какую минимальную сумму потратит Татьяна?</w:t>
       </w:r>
     </w:p>
     <w:p>
@@ -12924,7 +13534,21 @@
           <w:rFonts w:ascii="Calibri" w:hAnsi="Calibri" w:cs="Calibri"/>
         </w:rPr>
         <w:br/>
-        <w:t>(Курица замороженная со скидкой 230₽ + Салат "Оливье" 180₽ + Торт "Наполеон" со скидкой 338₽ + Лимонад 2шт со скидкой 135₽ + Апельсины 2кг со скидкой 256₽)</w:t>
+        <w:t>(</w:t>
+      </w:r>
+      <w:proofErr w:type="gramStart"/>
+      <w:r>
+        <w:rPr>
+          <w:rFonts w:ascii="Calibri" w:hAnsi="Calibri" w:cs="Calibri"/>
+        </w:rPr>
+        <w:t>Курица</w:t>
+      </w:r>
+      <w:proofErr w:type="gramEnd"/>
+      <w:r>
+        <w:rPr>
+          <w:rFonts w:ascii="Calibri" w:hAnsi="Calibri" w:cs="Calibri"/>
+        </w:rPr>
+        <w:t xml:space="preserve"> замороженная со скидкой 230₽ + Салат "Оливье" 180₽ + Торт "Наполеон" со скидкой 338₽ + Лимонад 2шт со скидкой 135₽ + Апельсины 2кг со скидкой 256₽)</w:t>
       </w:r>
     </w:p>
     <w:p>
@@ -13037,7 +13661,21 @@
           <w:rFonts w:ascii="Calibri" w:hAnsi="Calibri" w:cs="Calibri"/>
         </w:rPr>
         <w:br/>
-        <w:t>(Коляска-трансформер со скидкой 11250₽ + Кроватка пластиковая со скидкой 6396₽ + Комбинезоны летние 2шт со скидкой 1424₽ + Бутылочки 250мл 4шт со скидкой 612₽ + Игрушка развивающая со скидкой 336₽)</w:t>
+        <w:t xml:space="preserve">(Коляска-трансформер со скидкой 11250₽ + Кроватка пластиковая со скидкой 6396₽ + Комбинезоны летние 2шт со скидкой 1424₽ + Бутылочки 250мл 4шт со скидкой 612₽ + </w:t>
+      </w:r>
+      <w:proofErr w:type="gramStart"/>
+      <w:r>
+        <w:rPr>
+          <w:rFonts w:ascii="Calibri" w:hAnsi="Calibri" w:cs="Calibri"/>
+        </w:rPr>
+        <w:t>Игрушка</w:t>
+      </w:r>
+      <w:proofErr w:type="gramEnd"/>
+      <w:r>
+        <w:rPr>
+          <w:rFonts w:ascii="Calibri" w:hAnsi="Calibri" w:cs="Calibri"/>
+        </w:rPr>
+        <w:t xml:space="preserve"> развивающая со скидкой 336₽)</w:t>
       </w:r>
     </w:p>
     <w:p>
@@ -16670,7 +17308,7 @@
 </file>
 
 <file path=customXml/itemProps1.xml><?xml version="1.0" encoding="utf-8"?>
-<ds:datastoreItem xmlns:ds="http://schemas.openxmlformats.org/officeDocument/2006/customXml" ds:itemID="{AA34AD2E-C1D7-44FD-BF11-EB7B6AA101A7}">
+<ds:datastoreItem xmlns:ds="http://schemas.openxmlformats.org/officeDocument/2006/customXml" ds:itemID="{E865039B-D278-4BDB-9BC9-9DD183F99D4C}">
   <ds:schemaRefs>
     <ds:schemaRef ds:uri="http://schemas.openxmlformats.org/officeDocument/2006/bibliography"/>
   </ds:schemaRefs>

</xml_diff>